<commit_message>
issue #109: Updated help to remove references to sequence numbers on calculated variable screen
</commit_message>
<xml_diff>
--- a/Help/TREATMENT_OPTIMIZER_Help.docx
+++ b/Help/TREATMENT_OPTIMIZER_Help.docx
@@ -1262,6 +1262,24 @@
           <w:sz w:val="22"/>
           <w:szCs w:val="22"/>
         </w:rPr>
+        <w:t>pre_or_post</w:t>
+      </w:r>
+      <w:proofErr w:type="spellEnd"/>
+      <w:r>
+        <w:rPr>
+          <w:rFonts w:asciiTheme="minorHAnsi" w:hAnsiTheme="minorHAnsi"/>
+          <w:sz w:val="22"/>
+          <w:szCs w:val="22"/>
+        </w:rPr>
+        <w:t xml:space="preserve"> indicator, and </w:t>
+      </w:r>
+      <w:proofErr w:type="spellStart"/>
+      <w:r>
+        <w:rPr>
+          <w:rFonts w:asciiTheme="minorHAnsi" w:hAnsiTheme="minorHAnsi"/>
+          <w:sz w:val="22"/>
+          <w:szCs w:val="22"/>
+        </w:rPr>
         <w:t>rxyear</w:t>
       </w:r>
       <w:proofErr w:type="spellEnd"/>
@@ -1271,7 +1289,15 @@
           <w:sz w:val="22"/>
           <w:szCs w:val="22"/>
         </w:rPr>
-        <w:t xml:space="preserve">, and sequence number associated with each analysis point. The </w:t>
+        <w:t xml:space="preserve"> </w:t>
+      </w:r>
+      <w:r>
+        <w:rPr>
+          <w:rFonts w:asciiTheme="minorHAnsi" w:hAnsiTheme="minorHAnsi"/>
+          <w:sz w:val="22"/>
+          <w:szCs w:val="22"/>
+        </w:rPr>
+        <w:t xml:space="preserve">associated with each analysis point. The </w:t>
       </w:r>
       <w:proofErr w:type="spellStart"/>
       <w:r>
@@ -1289,7 +1315,23 @@
           <w:sz w:val="22"/>
           <w:szCs w:val="22"/>
         </w:rPr>
-        <w:t xml:space="preserve"> and sequence number should be used only as a point of reference as they could vary across variants in the project. Each weight is </w:t>
+        <w:t xml:space="preserve"> should be used only as a point of reference as </w:t>
+      </w:r>
+      <w:r>
+        <w:rPr>
+          <w:rFonts w:asciiTheme="minorHAnsi" w:hAnsiTheme="minorHAnsi"/>
+          <w:sz w:val="22"/>
+          <w:szCs w:val="22"/>
+        </w:rPr>
+        <w:t>it</w:t>
+      </w:r>
+      <w:r>
+        <w:rPr>
+          <w:rFonts w:asciiTheme="minorHAnsi" w:hAnsiTheme="minorHAnsi"/>
+          <w:sz w:val="22"/>
+          <w:szCs w:val="22"/>
+        </w:rPr>
+        <w:t xml:space="preserve"> could vary across variants in the project. Each weight is </w:t>
       </w:r>
       <w:r>
         <w:rPr>
@@ -1526,8 +1568,9 @@
         <w:tblLook w:val="04A0" w:firstRow="1" w:lastRow="0" w:firstColumn="1" w:lastColumn="0" w:noHBand="0" w:noVBand="1"/>
       </w:tblPr>
       <w:tblGrid>
-        <w:gridCol w:w="2340"/>
-        <w:gridCol w:w="2160"/>
+        <w:gridCol w:w="1458"/>
+        <w:gridCol w:w="1620"/>
+        <w:gridCol w:w="1440"/>
       </w:tblGrid>
       <w:tr>
         <w:trPr>
@@ -1535,7 +1578,7 @@
         </w:trPr>
         <w:tc>
           <w:tcPr>
-            <w:tcW w:w="2340" w:type="dxa"/>
+            <w:tcW w:w="1458" w:type="dxa"/>
             <w:shd w:val="clear" w:color="auto" w:fill="BFBFBF" w:themeFill="background1" w:themeFillShade="BF"/>
           </w:tcPr>
           <w:p>
@@ -1559,7 +1602,33 @@
         </w:tc>
         <w:tc>
           <w:tcPr>
-            <w:tcW w:w="2160" w:type="dxa"/>
+            <w:tcW w:w="1620" w:type="dxa"/>
+            <w:shd w:val="clear" w:color="auto" w:fill="BFBFBF" w:themeFill="background1" w:themeFillShade="BF"/>
+          </w:tcPr>
+          <w:p>
+            <w:pPr>
+              <w:keepNext/>
+              <w:rPr>
+                <w:rFonts w:asciiTheme="minorHAnsi" w:hAnsiTheme="minorHAnsi"/>
+                <w:sz w:val="22"/>
+                <w:szCs w:val="22"/>
+              </w:rPr>
+            </w:pPr>
+            <w:proofErr w:type="spellStart"/>
+            <w:r>
+              <w:rPr>
+                <w:rFonts w:asciiTheme="minorHAnsi" w:hAnsiTheme="minorHAnsi"/>
+                <w:sz w:val="22"/>
+                <w:szCs w:val="22"/>
+              </w:rPr>
+              <w:t>Pre_or_post</w:t>
+            </w:r>
+            <w:proofErr w:type="spellEnd"/>
+          </w:p>
+        </w:tc>
+        <w:tc>
+          <w:tcPr>
+            <w:tcW w:w="1440" w:type="dxa"/>
             <w:shd w:val="clear" w:color="auto" w:fill="BFBFBF" w:themeFill="background1" w:themeFillShade="BF"/>
           </w:tcPr>
           <w:p>
@@ -1588,7 +1657,7 @@
         </w:trPr>
         <w:tc>
           <w:tcPr>
-            <w:tcW w:w="2340" w:type="dxa"/>
+            <w:tcW w:w="1458" w:type="dxa"/>
           </w:tcPr>
           <w:p>
             <w:pPr>
@@ -1605,13 +1674,36 @@
                 <w:sz w:val="22"/>
                 <w:szCs w:val="22"/>
               </w:rPr>
-              <w:t>1 (Pre)</w:t>
+              <w:t>1</w:t>
             </w:r>
           </w:p>
         </w:tc>
         <w:tc>
           <w:tcPr>
-            <w:tcW w:w="2160" w:type="dxa"/>
+            <w:tcW w:w="1620" w:type="dxa"/>
+          </w:tcPr>
+          <w:p>
+            <w:pPr>
+              <w:keepNext/>
+              <w:rPr>
+                <w:rFonts w:asciiTheme="minorHAnsi" w:hAnsiTheme="minorHAnsi"/>
+                <w:sz w:val="22"/>
+                <w:szCs w:val="22"/>
+              </w:rPr>
+            </w:pPr>
+            <w:r>
+              <w:rPr>
+                <w:rFonts w:asciiTheme="minorHAnsi" w:hAnsiTheme="minorHAnsi"/>
+                <w:sz w:val="22"/>
+                <w:szCs w:val="22"/>
+              </w:rPr>
+              <w:t>PRE</w:t>
+            </w:r>
+          </w:p>
+        </w:tc>
+        <w:tc>
+          <w:tcPr>
+            <w:tcW w:w="1440" w:type="dxa"/>
           </w:tcPr>
           <w:p>
             <w:pPr>
@@ -1639,7 +1731,7 @@
         </w:trPr>
         <w:tc>
           <w:tcPr>
-            <w:tcW w:w="2340" w:type="dxa"/>
+            <w:tcW w:w="1458" w:type="dxa"/>
           </w:tcPr>
           <w:p>
             <w:pPr>
@@ -1656,13 +1748,36 @@
                 <w:sz w:val="22"/>
                 <w:szCs w:val="22"/>
               </w:rPr>
-              <w:t>1 (Post)</w:t>
+              <w:t xml:space="preserve">1 </w:t>
             </w:r>
           </w:p>
         </w:tc>
         <w:tc>
           <w:tcPr>
-            <w:tcW w:w="2160" w:type="dxa"/>
+            <w:tcW w:w="1620" w:type="dxa"/>
+          </w:tcPr>
+          <w:p>
+            <w:pPr>
+              <w:keepNext/>
+              <w:rPr>
+                <w:rFonts w:asciiTheme="minorHAnsi" w:hAnsiTheme="minorHAnsi"/>
+                <w:sz w:val="22"/>
+                <w:szCs w:val="22"/>
+              </w:rPr>
+            </w:pPr>
+            <w:r>
+              <w:rPr>
+                <w:rFonts w:asciiTheme="minorHAnsi" w:hAnsiTheme="minorHAnsi"/>
+                <w:sz w:val="22"/>
+                <w:szCs w:val="22"/>
+              </w:rPr>
+              <w:t>POST</w:t>
+            </w:r>
+          </w:p>
+        </w:tc>
+        <w:tc>
+          <w:tcPr>
+            <w:tcW w:w="1440" w:type="dxa"/>
           </w:tcPr>
           <w:p>
             <w:pPr>
@@ -1690,7 +1805,7 @@
         </w:trPr>
         <w:tc>
           <w:tcPr>
-            <w:tcW w:w="2340" w:type="dxa"/>
+            <w:tcW w:w="1458" w:type="dxa"/>
           </w:tcPr>
           <w:p>
             <w:pPr>
@@ -1707,13 +1822,36 @@
                 <w:sz w:val="22"/>
                 <w:szCs w:val="22"/>
               </w:rPr>
-              <w:t>2 (Pre)</w:t>
+              <w:t>2</w:t>
             </w:r>
           </w:p>
         </w:tc>
         <w:tc>
           <w:tcPr>
-            <w:tcW w:w="2160" w:type="dxa"/>
+            <w:tcW w:w="1620" w:type="dxa"/>
+          </w:tcPr>
+          <w:p>
+            <w:pPr>
+              <w:keepNext/>
+              <w:rPr>
+                <w:rFonts w:asciiTheme="minorHAnsi" w:hAnsiTheme="minorHAnsi"/>
+                <w:sz w:val="22"/>
+                <w:szCs w:val="22"/>
+              </w:rPr>
+            </w:pPr>
+            <w:r>
+              <w:rPr>
+                <w:rFonts w:asciiTheme="minorHAnsi" w:hAnsiTheme="minorHAnsi"/>
+                <w:sz w:val="22"/>
+                <w:szCs w:val="22"/>
+              </w:rPr>
+              <w:t>PRE</w:t>
+            </w:r>
+          </w:p>
+        </w:tc>
+        <w:tc>
+          <w:tcPr>
+            <w:tcW w:w="1440" w:type="dxa"/>
           </w:tcPr>
           <w:p>
             <w:pPr>
@@ -1741,7 +1879,7 @@
         </w:trPr>
         <w:tc>
           <w:tcPr>
-            <w:tcW w:w="2340" w:type="dxa"/>
+            <w:tcW w:w="1458" w:type="dxa"/>
           </w:tcPr>
           <w:p>
             <w:pPr>
@@ -1758,13 +1896,36 @@
                 <w:sz w:val="22"/>
                 <w:szCs w:val="22"/>
               </w:rPr>
-              <w:t>2 (Post)</w:t>
+              <w:t xml:space="preserve">2 </w:t>
             </w:r>
           </w:p>
         </w:tc>
         <w:tc>
           <w:tcPr>
-            <w:tcW w:w="2160" w:type="dxa"/>
+            <w:tcW w:w="1620" w:type="dxa"/>
+          </w:tcPr>
+          <w:p>
+            <w:pPr>
+              <w:keepNext/>
+              <w:rPr>
+                <w:rFonts w:asciiTheme="minorHAnsi" w:hAnsiTheme="minorHAnsi"/>
+                <w:sz w:val="22"/>
+                <w:szCs w:val="22"/>
+              </w:rPr>
+            </w:pPr>
+            <w:r>
+              <w:rPr>
+                <w:rFonts w:asciiTheme="minorHAnsi" w:hAnsiTheme="minorHAnsi"/>
+                <w:sz w:val="22"/>
+                <w:szCs w:val="22"/>
+              </w:rPr>
+              <w:t>POST</w:t>
+            </w:r>
+          </w:p>
+        </w:tc>
+        <w:tc>
+          <w:tcPr>
+            <w:tcW w:w="1440" w:type="dxa"/>
           </w:tcPr>
           <w:p>
             <w:pPr>
@@ -1792,7 +1953,7 @@
         </w:trPr>
         <w:tc>
           <w:tcPr>
-            <w:tcW w:w="2340" w:type="dxa"/>
+            <w:tcW w:w="1458" w:type="dxa"/>
           </w:tcPr>
           <w:p>
             <w:pPr>
@@ -1809,13 +1970,36 @@
                 <w:sz w:val="22"/>
                 <w:szCs w:val="22"/>
               </w:rPr>
-              <w:t>3 (Pre)</w:t>
+              <w:t>3</w:t>
             </w:r>
           </w:p>
         </w:tc>
         <w:tc>
           <w:tcPr>
-            <w:tcW w:w="2160" w:type="dxa"/>
+            <w:tcW w:w="1620" w:type="dxa"/>
+          </w:tcPr>
+          <w:p>
+            <w:pPr>
+              <w:keepNext/>
+              <w:rPr>
+                <w:rFonts w:asciiTheme="minorHAnsi" w:hAnsiTheme="minorHAnsi"/>
+                <w:sz w:val="22"/>
+                <w:szCs w:val="22"/>
+              </w:rPr>
+            </w:pPr>
+            <w:r>
+              <w:rPr>
+                <w:rFonts w:asciiTheme="minorHAnsi" w:hAnsiTheme="minorHAnsi"/>
+                <w:sz w:val="22"/>
+                <w:szCs w:val="22"/>
+              </w:rPr>
+              <w:t>PRE</w:t>
+            </w:r>
+          </w:p>
+        </w:tc>
+        <w:tc>
+          <w:tcPr>
+            <w:tcW w:w="1440" w:type="dxa"/>
           </w:tcPr>
           <w:p>
             <w:pPr>
@@ -1843,7 +2027,7 @@
         </w:trPr>
         <w:tc>
           <w:tcPr>
-            <w:tcW w:w="2340" w:type="dxa"/>
+            <w:tcW w:w="1458" w:type="dxa"/>
           </w:tcPr>
           <w:p>
             <w:pPr>
@@ -1860,13 +2044,36 @@
                 <w:sz w:val="22"/>
                 <w:szCs w:val="22"/>
               </w:rPr>
-              <w:t>3 (Post)</w:t>
+              <w:t>3</w:t>
             </w:r>
           </w:p>
         </w:tc>
         <w:tc>
           <w:tcPr>
-            <w:tcW w:w="2160" w:type="dxa"/>
+            <w:tcW w:w="1620" w:type="dxa"/>
+          </w:tcPr>
+          <w:p>
+            <w:pPr>
+              <w:keepNext/>
+              <w:rPr>
+                <w:rFonts w:asciiTheme="minorHAnsi" w:hAnsiTheme="minorHAnsi"/>
+                <w:sz w:val="22"/>
+                <w:szCs w:val="22"/>
+              </w:rPr>
+            </w:pPr>
+            <w:r>
+              <w:rPr>
+                <w:rFonts w:asciiTheme="minorHAnsi" w:hAnsiTheme="minorHAnsi"/>
+                <w:sz w:val="22"/>
+                <w:szCs w:val="22"/>
+              </w:rPr>
+              <w:t>POST</w:t>
+            </w:r>
+          </w:p>
+        </w:tc>
+        <w:tc>
+          <w:tcPr>
+            <w:tcW w:w="1440" w:type="dxa"/>
           </w:tcPr>
           <w:p>
             <w:pPr>
@@ -1894,7 +2101,7 @@
         </w:trPr>
         <w:tc>
           <w:tcPr>
-            <w:tcW w:w="2340" w:type="dxa"/>
+            <w:tcW w:w="1458" w:type="dxa"/>
           </w:tcPr>
           <w:p>
             <w:pPr>
@@ -1911,13 +2118,36 @@
                 <w:sz w:val="22"/>
                 <w:szCs w:val="22"/>
               </w:rPr>
-              <w:t>4 (Pre)</w:t>
+              <w:t>4</w:t>
             </w:r>
           </w:p>
         </w:tc>
         <w:tc>
           <w:tcPr>
-            <w:tcW w:w="2160" w:type="dxa"/>
+            <w:tcW w:w="1620" w:type="dxa"/>
+          </w:tcPr>
+          <w:p>
+            <w:pPr>
+              <w:keepNext/>
+              <w:rPr>
+                <w:rFonts w:asciiTheme="minorHAnsi" w:hAnsiTheme="minorHAnsi"/>
+                <w:sz w:val="22"/>
+                <w:szCs w:val="22"/>
+              </w:rPr>
+            </w:pPr>
+            <w:r>
+              <w:rPr>
+                <w:rFonts w:asciiTheme="minorHAnsi" w:hAnsiTheme="minorHAnsi"/>
+                <w:sz w:val="22"/>
+                <w:szCs w:val="22"/>
+              </w:rPr>
+              <w:t>PRE</w:t>
+            </w:r>
+          </w:p>
+        </w:tc>
+        <w:tc>
+          <w:tcPr>
+            <w:tcW w:w="1440" w:type="dxa"/>
           </w:tcPr>
           <w:p>
             <w:pPr>
@@ -1945,7 +2175,7 @@
         </w:trPr>
         <w:tc>
           <w:tcPr>
-            <w:tcW w:w="2340" w:type="dxa"/>
+            <w:tcW w:w="1458" w:type="dxa"/>
           </w:tcPr>
           <w:p>
             <w:pPr>
@@ -1962,13 +2192,36 @@
                 <w:sz w:val="22"/>
                 <w:szCs w:val="22"/>
               </w:rPr>
-              <w:t>4 (Post)</w:t>
+              <w:t>4</w:t>
             </w:r>
           </w:p>
         </w:tc>
         <w:tc>
           <w:tcPr>
-            <w:tcW w:w="2160" w:type="dxa"/>
+            <w:tcW w:w="1620" w:type="dxa"/>
+          </w:tcPr>
+          <w:p>
+            <w:pPr>
+              <w:keepNext/>
+              <w:rPr>
+                <w:rFonts w:asciiTheme="minorHAnsi" w:hAnsiTheme="minorHAnsi"/>
+                <w:sz w:val="22"/>
+                <w:szCs w:val="22"/>
+              </w:rPr>
+            </w:pPr>
+            <w:r>
+              <w:rPr>
+                <w:rFonts w:asciiTheme="minorHAnsi" w:hAnsiTheme="minorHAnsi"/>
+                <w:sz w:val="22"/>
+                <w:szCs w:val="22"/>
+              </w:rPr>
+              <w:t>POST</w:t>
+            </w:r>
+          </w:p>
+        </w:tc>
+        <w:tc>
+          <w:tcPr>
+            <w:tcW w:w="1440" w:type="dxa"/>
           </w:tcPr>
           <w:p>
             <w:pPr>
@@ -2105,8 +2358,9 @@
         <w:tblLook w:val="04A0" w:firstRow="1" w:lastRow="0" w:firstColumn="1" w:lastColumn="0" w:noHBand="0" w:noVBand="1"/>
       </w:tblPr>
       <w:tblGrid>
-        <w:gridCol w:w="2340"/>
-        <w:gridCol w:w="2160"/>
+        <w:gridCol w:w="1458"/>
+        <w:gridCol w:w="1620"/>
+        <w:gridCol w:w="1440"/>
       </w:tblGrid>
       <w:tr>
         <w:trPr>
@@ -2114,7 +2368,7 @@
         </w:trPr>
         <w:tc>
           <w:tcPr>
-            <w:tcW w:w="2340" w:type="dxa"/>
+            <w:tcW w:w="1458" w:type="dxa"/>
             <w:shd w:val="clear" w:color="auto" w:fill="BFBFBF" w:themeFill="background1" w:themeFillShade="BF"/>
           </w:tcPr>
           <w:p>
@@ -2138,7 +2392,33 @@
         </w:tc>
         <w:tc>
           <w:tcPr>
-            <w:tcW w:w="2160" w:type="dxa"/>
+            <w:tcW w:w="1620" w:type="dxa"/>
+            <w:shd w:val="clear" w:color="auto" w:fill="BFBFBF" w:themeFill="background1" w:themeFillShade="BF"/>
+          </w:tcPr>
+          <w:p>
+            <w:pPr>
+              <w:keepNext/>
+              <w:rPr>
+                <w:rFonts w:asciiTheme="minorHAnsi" w:hAnsiTheme="minorHAnsi"/>
+                <w:sz w:val="22"/>
+                <w:szCs w:val="22"/>
+              </w:rPr>
+            </w:pPr>
+            <w:proofErr w:type="spellStart"/>
+            <w:r>
+              <w:rPr>
+                <w:rFonts w:asciiTheme="minorHAnsi" w:hAnsiTheme="minorHAnsi"/>
+                <w:sz w:val="22"/>
+                <w:szCs w:val="22"/>
+              </w:rPr>
+              <w:t>Pre_or_post</w:t>
+            </w:r>
+            <w:proofErr w:type="spellEnd"/>
+          </w:p>
+        </w:tc>
+        <w:tc>
+          <w:tcPr>
+            <w:tcW w:w="1440" w:type="dxa"/>
             <w:shd w:val="clear" w:color="auto" w:fill="BFBFBF" w:themeFill="background1" w:themeFillShade="BF"/>
           </w:tcPr>
           <w:p>
@@ -2167,7 +2447,7 @@
         </w:trPr>
         <w:tc>
           <w:tcPr>
-            <w:tcW w:w="2340" w:type="dxa"/>
+            <w:tcW w:w="1458" w:type="dxa"/>
           </w:tcPr>
           <w:p>
             <w:pPr>
@@ -2184,13 +2464,36 @@
                 <w:sz w:val="22"/>
                 <w:szCs w:val="22"/>
               </w:rPr>
-              <w:t>1 (Pre)</w:t>
+              <w:t>1</w:t>
             </w:r>
           </w:p>
         </w:tc>
         <w:tc>
           <w:tcPr>
-            <w:tcW w:w="2160" w:type="dxa"/>
+            <w:tcW w:w="1620" w:type="dxa"/>
+          </w:tcPr>
+          <w:p>
+            <w:pPr>
+              <w:keepNext/>
+              <w:rPr>
+                <w:rFonts w:asciiTheme="minorHAnsi" w:hAnsiTheme="minorHAnsi"/>
+                <w:sz w:val="22"/>
+                <w:szCs w:val="22"/>
+              </w:rPr>
+            </w:pPr>
+            <w:r>
+              <w:rPr>
+                <w:rFonts w:asciiTheme="minorHAnsi" w:hAnsiTheme="minorHAnsi"/>
+                <w:sz w:val="22"/>
+                <w:szCs w:val="22"/>
+              </w:rPr>
+              <w:t>PRE</w:t>
+            </w:r>
+          </w:p>
+        </w:tc>
+        <w:tc>
+          <w:tcPr>
+            <w:tcW w:w="1440" w:type="dxa"/>
           </w:tcPr>
           <w:p>
             <w:pPr>
@@ -2218,7 +2521,7 @@
         </w:trPr>
         <w:tc>
           <w:tcPr>
-            <w:tcW w:w="2340" w:type="dxa"/>
+            <w:tcW w:w="1458" w:type="dxa"/>
           </w:tcPr>
           <w:p>
             <w:pPr>
@@ -2235,13 +2538,36 @@
                 <w:sz w:val="22"/>
                 <w:szCs w:val="22"/>
               </w:rPr>
-              <w:t>1 (Post)</w:t>
+              <w:t>1</w:t>
             </w:r>
           </w:p>
         </w:tc>
         <w:tc>
           <w:tcPr>
-            <w:tcW w:w="2160" w:type="dxa"/>
+            <w:tcW w:w="1620" w:type="dxa"/>
+          </w:tcPr>
+          <w:p>
+            <w:pPr>
+              <w:keepNext/>
+              <w:rPr>
+                <w:rFonts w:asciiTheme="minorHAnsi" w:hAnsiTheme="minorHAnsi"/>
+                <w:sz w:val="22"/>
+                <w:szCs w:val="22"/>
+              </w:rPr>
+            </w:pPr>
+            <w:r>
+              <w:rPr>
+                <w:rFonts w:asciiTheme="minorHAnsi" w:hAnsiTheme="minorHAnsi"/>
+                <w:sz w:val="22"/>
+                <w:szCs w:val="22"/>
+              </w:rPr>
+              <w:t>POST</w:t>
+            </w:r>
+          </w:p>
+        </w:tc>
+        <w:tc>
+          <w:tcPr>
+            <w:tcW w:w="1440" w:type="dxa"/>
           </w:tcPr>
           <w:p>
             <w:pPr>
@@ -2269,7 +2595,7 @@
         </w:trPr>
         <w:tc>
           <w:tcPr>
-            <w:tcW w:w="2340" w:type="dxa"/>
+            <w:tcW w:w="1458" w:type="dxa"/>
           </w:tcPr>
           <w:p>
             <w:pPr>
@@ -2286,13 +2612,36 @@
                 <w:sz w:val="22"/>
                 <w:szCs w:val="22"/>
               </w:rPr>
-              <w:t>2 (Pre)</w:t>
+              <w:t>2</w:t>
             </w:r>
           </w:p>
         </w:tc>
         <w:tc>
           <w:tcPr>
-            <w:tcW w:w="2160" w:type="dxa"/>
+            <w:tcW w:w="1620" w:type="dxa"/>
+          </w:tcPr>
+          <w:p>
+            <w:pPr>
+              <w:keepNext/>
+              <w:rPr>
+                <w:rFonts w:asciiTheme="minorHAnsi" w:hAnsiTheme="minorHAnsi"/>
+                <w:sz w:val="22"/>
+                <w:szCs w:val="22"/>
+              </w:rPr>
+            </w:pPr>
+            <w:r>
+              <w:rPr>
+                <w:rFonts w:asciiTheme="minorHAnsi" w:hAnsiTheme="minorHAnsi"/>
+                <w:sz w:val="22"/>
+                <w:szCs w:val="22"/>
+              </w:rPr>
+              <w:t>PRE</w:t>
+            </w:r>
+          </w:p>
+        </w:tc>
+        <w:tc>
+          <w:tcPr>
+            <w:tcW w:w="1440" w:type="dxa"/>
           </w:tcPr>
           <w:p>
             <w:pPr>
@@ -2320,7 +2669,7 @@
         </w:trPr>
         <w:tc>
           <w:tcPr>
-            <w:tcW w:w="2340" w:type="dxa"/>
+            <w:tcW w:w="1458" w:type="dxa"/>
           </w:tcPr>
           <w:p>
             <w:pPr>
@@ -2337,13 +2686,36 @@
                 <w:sz w:val="22"/>
                 <w:szCs w:val="22"/>
               </w:rPr>
-              <w:t>2 (Post)</w:t>
+              <w:t>2</w:t>
             </w:r>
           </w:p>
         </w:tc>
         <w:tc>
           <w:tcPr>
-            <w:tcW w:w="2160" w:type="dxa"/>
+            <w:tcW w:w="1620" w:type="dxa"/>
+          </w:tcPr>
+          <w:p>
+            <w:pPr>
+              <w:keepNext/>
+              <w:rPr>
+                <w:rFonts w:asciiTheme="minorHAnsi" w:hAnsiTheme="minorHAnsi"/>
+                <w:sz w:val="22"/>
+                <w:szCs w:val="22"/>
+              </w:rPr>
+            </w:pPr>
+            <w:r>
+              <w:rPr>
+                <w:rFonts w:asciiTheme="minorHAnsi" w:hAnsiTheme="minorHAnsi"/>
+                <w:sz w:val="22"/>
+                <w:szCs w:val="22"/>
+              </w:rPr>
+              <w:t>POST</w:t>
+            </w:r>
+          </w:p>
+        </w:tc>
+        <w:tc>
+          <w:tcPr>
+            <w:tcW w:w="1440" w:type="dxa"/>
           </w:tcPr>
           <w:p>
             <w:pPr>
@@ -2371,7 +2743,7 @@
         </w:trPr>
         <w:tc>
           <w:tcPr>
-            <w:tcW w:w="2340" w:type="dxa"/>
+            <w:tcW w:w="1458" w:type="dxa"/>
           </w:tcPr>
           <w:p>
             <w:pPr>
@@ -2388,13 +2760,38 @@
                 <w:sz w:val="22"/>
                 <w:szCs w:val="22"/>
               </w:rPr>
-              <w:t>3 (Pre)</w:t>
+              <w:t>3</w:t>
             </w:r>
           </w:p>
         </w:tc>
         <w:tc>
           <w:tcPr>
-            <w:tcW w:w="2160" w:type="dxa"/>
+            <w:tcW w:w="1620" w:type="dxa"/>
+          </w:tcPr>
+          <w:p>
+            <w:pPr>
+              <w:keepNext/>
+              <w:rPr>
+                <w:rFonts w:asciiTheme="minorHAnsi" w:hAnsiTheme="minorHAnsi"/>
+                <w:sz w:val="22"/>
+                <w:szCs w:val="22"/>
+              </w:rPr>
+            </w:pPr>
+            <w:r>
+              <w:rPr>
+                <w:rFonts w:asciiTheme="minorHAnsi" w:hAnsiTheme="minorHAnsi"/>
+                <w:sz w:val="22"/>
+                <w:szCs w:val="22"/>
+              </w:rPr>
+              <w:t>PRE</w:t>
+            </w:r>
+            <w:bookmarkStart w:id="0" w:name="_GoBack"/>
+            <w:bookmarkEnd w:id="0"/>
+          </w:p>
+        </w:tc>
+        <w:tc>
+          <w:tcPr>
+            <w:tcW w:w="1440" w:type="dxa"/>
           </w:tcPr>
           <w:p>
             <w:pPr>
@@ -2422,7 +2819,7 @@
         </w:trPr>
         <w:tc>
           <w:tcPr>
-            <w:tcW w:w="2340" w:type="dxa"/>
+            <w:tcW w:w="1458" w:type="dxa"/>
           </w:tcPr>
           <w:p>
             <w:pPr>
@@ -2439,13 +2836,36 @@
                 <w:sz w:val="22"/>
                 <w:szCs w:val="22"/>
               </w:rPr>
-              <w:t>3 (Post)</w:t>
+              <w:t>3</w:t>
             </w:r>
           </w:p>
         </w:tc>
         <w:tc>
           <w:tcPr>
-            <w:tcW w:w="2160" w:type="dxa"/>
+            <w:tcW w:w="1620" w:type="dxa"/>
+          </w:tcPr>
+          <w:p>
+            <w:pPr>
+              <w:keepNext/>
+              <w:rPr>
+                <w:rFonts w:asciiTheme="minorHAnsi" w:hAnsiTheme="minorHAnsi"/>
+                <w:sz w:val="22"/>
+                <w:szCs w:val="22"/>
+              </w:rPr>
+            </w:pPr>
+            <w:r>
+              <w:rPr>
+                <w:rFonts w:asciiTheme="minorHAnsi" w:hAnsiTheme="minorHAnsi"/>
+                <w:sz w:val="22"/>
+                <w:szCs w:val="22"/>
+              </w:rPr>
+              <w:t>POST</w:t>
+            </w:r>
+          </w:p>
+        </w:tc>
+        <w:tc>
+          <w:tcPr>
+            <w:tcW w:w="1440" w:type="dxa"/>
           </w:tcPr>
           <w:p>
             <w:pPr>
@@ -2473,7 +2893,7 @@
         </w:trPr>
         <w:tc>
           <w:tcPr>
-            <w:tcW w:w="2340" w:type="dxa"/>
+            <w:tcW w:w="1458" w:type="dxa"/>
           </w:tcPr>
           <w:p>
             <w:pPr>
@@ -2490,13 +2910,36 @@
                 <w:sz w:val="22"/>
                 <w:szCs w:val="22"/>
               </w:rPr>
-              <w:t>4 (Pre)</w:t>
+              <w:t>4</w:t>
             </w:r>
           </w:p>
         </w:tc>
         <w:tc>
           <w:tcPr>
-            <w:tcW w:w="2160" w:type="dxa"/>
+            <w:tcW w:w="1620" w:type="dxa"/>
+          </w:tcPr>
+          <w:p>
+            <w:pPr>
+              <w:keepNext/>
+              <w:rPr>
+                <w:rFonts w:asciiTheme="minorHAnsi" w:hAnsiTheme="minorHAnsi"/>
+                <w:sz w:val="22"/>
+                <w:szCs w:val="22"/>
+              </w:rPr>
+            </w:pPr>
+            <w:r>
+              <w:rPr>
+                <w:rFonts w:asciiTheme="minorHAnsi" w:hAnsiTheme="minorHAnsi"/>
+                <w:sz w:val="22"/>
+                <w:szCs w:val="22"/>
+              </w:rPr>
+              <w:t>PRE</w:t>
+            </w:r>
+          </w:p>
+        </w:tc>
+        <w:tc>
+          <w:tcPr>
+            <w:tcW w:w="1440" w:type="dxa"/>
           </w:tcPr>
           <w:p>
             <w:pPr>
@@ -2524,7 +2967,7 @@
         </w:trPr>
         <w:tc>
           <w:tcPr>
-            <w:tcW w:w="2340" w:type="dxa"/>
+            <w:tcW w:w="1458" w:type="dxa"/>
           </w:tcPr>
           <w:p>
             <w:pPr>
@@ -2541,13 +2984,36 @@
                 <w:sz w:val="22"/>
                 <w:szCs w:val="22"/>
               </w:rPr>
-              <w:t>4 (Post)</w:t>
+              <w:t>4</w:t>
             </w:r>
           </w:p>
         </w:tc>
         <w:tc>
           <w:tcPr>
-            <w:tcW w:w="2160" w:type="dxa"/>
+            <w:tcW w:w="1620" w:type="dxa"/>
+          </w:tcPr>
+          <w:p>
+            <w:pPr>
+              <w:keepNext/>
+              <w:rPr>
+                <w:rFonts w:asciiTheme="minorHAnsi" w:hAnsiTheme="minorHAnsi"/>
+                <w:sz w:val="22"/>
+                <w:szCs w:val="22"/>
+              </w:rPr>
+            </w:pPr>
+            <w:r>
+              <w:rPr>
+                <w:rFonts w:asciiTheme="minorHAnsi" w:hAnsiTheme="minorHAnsi"/>
+                <w:sz w:val="22"/>
+                <w:szCs w:val="22"/>
+              </w:rPr>
+              <w:t>POST</w:t>
+            </w:r>
+          </w:p>
+        </w:tc>
+        <w:tc>
+          <w:tcPr>
+            <w:tcW w:w="1440" w:type="dxa"/>
           </w:tcPr>
           <w:p>
             <w:pPr>
@@ -17104,8 +17570,6 @@
           <w:u w:val="single"/>
         </w:rPr>
       </w:pPr>
-      <w:bookmarkStart w:id="0" w:name="_GoBack"/>
-      <w:bookmarkEnd w:id="0"/>
       <w:r>
         <w:rPr>
           <w:rFonts w:asciiTheme="minorHAnsi" w:hAnsiTheme="minorHAnsi"/>
@@ -24343,7 +24807,7 @@
 </file>
 
 <file path=customXml/itemProps1.xml><?xml version="1.0" encoding="utf-8"?>
-<ds:datastoreItem xmlns:ds="http://schemas.openxmlformats.org/officeDocument/2006/customXml" ds:itemID="{90B23209-1782-437D-8537-4BC889E3AB36}">
+<ds:datastoreItem xmlns:ds="http://schemas.openxmlformats.org/officeDocument/2006/customXml" ds:itemID="{00A8D0D2-D7E0-4161-8498-C244429B588F}">
   <ds:schemaRefs>
     <ds:schemaRef ds:uri="http://schemas.openxmlformats.org/officeDocument/2006/bibliography"/>
   </ds:schemaRefs>

</xml_diff>

<commit_message>
issue #204: Update documentation with new import/export weight function
</commit_message>
<xml_diff>
--- a/Help/TREATMENT_OPTIMIZER_Help.docx
+++ b/Help/TREATMENT_OPTIMIZER_Help.docx
@@ -1,6 +1,6 @@
 
 <file path=word/document.xml><?xml version="1.0" encoding="utf-8"?>
-<w:document xmlns:wpc="http://schemas.microsoft.com/office/word/2010/wordprocessingCanvas" xmlns:mc="http://schemas.openxmlformats.org/markup-compatibility/2006" xmlns:o="urn:schemas-microsoft-com:office:office" xmlns:r="http://schemas.openxmlformats.org/officeDocument/2006/relationships" xmlns:m="http://schemas.openxmlformats.org/officeDocument/2006/math" xmlns:v="urn:schemas-microsoft-com:vml" xmlns:wp14="http://schemas.microsoft.com/office/word/2010/wordprocessingDrawing" xmlns:wp="http://schemas.openxmlformats.org/drawingml/2006/wordprocessingDrawing" xmlns:w10="urn:schemas-microsoft-com:office:word" xmlns:w="http://schemas.openxmlformats.org/wordprocessingml/2006/main" xmlns:w14="http://schemas.microsoft.com/office/word/2010/wordml" xmlns:wpg="http://schemas.microsoft.com/office/word/2010/wordprocessingGroup" xmlns:wpi="http://schemas.microsoft.com/office/word/2010/wordprocessingInk" xmlns:wne="http://schemas.microsoft.com/office/word/2006/wordml" xmlns:wps="http://schemas.microsoft.com/office/word/2010/wordprocessingShape" mc:Ignorable="w14 wp14">
+<w:document xmlns:wpc="http://schemas.microsoft.com/office/word/2010/wordprocessingCanvas" xmlns:mc="http://schemas.openxmlformats.org/markup-compatibility/2006" xmlns:o="urn:schemas-microsoft-com:office:office" xmlns:r="http://schemas.openxmlformats.org/officeDocument/2006/relationships" xmlns:m="http://schemas.openxmlformats.org/officeDocument/2006/math" xmlns:v="urn:schemas-microsoft-com:vml" xmlns:wp14="http://schemas.microsoft.com/office/word/2010/wordprocessingDrawing" xmlns:wp="http://schemas.openxmlformats.org/drawingml/2006/wordprocessingDrawing" xmlns:w10="urn:schemas-microsoft-com:office:word" xmlns:w="http://schemas.openxmlformats.org/wordprocessingml/2006/main" xmlns:w14="http://schemas.microsoft.com/office/word/2010/wordml" xmlns:w15="http://schemas.microsoft.com/office/word/2012/wordml" xmlns:wpg="http://schemas.microsoft.com/office/word/2010/wordprocessingGroup" xmlns:wpi="http://schemas.microsoft.com/office/word/2010/wordprocessingInk" xmlns:wne="http://schemas.microsoft.com/office/word/2006/wordml" xmlns:wps="http://schemas.microsoft.com/office/word/2010/wordprocessingShape" mc:Ignorable="w14 w15 wp14">
   <w:body>
     <w:p>
       <w:pPr>
@@ -12,6 +12,8 @@
           <w:u w:val="single"/>
         </w:rPr>
       </w:pPr>
+      <w:bookmarkStart w:id="0" w:name="_GoBack"/>
+      <w:bookmarkEnd w:id="0"/>
       <w:r>
         <w:rPr>
           <w:rFonts w:asciiTheme="minorHAnsi" w:hAnsiTheme="minorHAnsi"/>
@@ -2785,8 +2787,6 @@
               </w:rPr>
               <w:t>PRE</w:t>
             </w:r>
-            <w:bookmarkStart w:id="0" w:name="_GoBack"/>
-            <w:bookmarkEnd w:id="0"/>
           </w:p>
         </w:tc>
         <w:tc>
@@ -3344,71 +3344,50 @@
           <w:sz w:val="22"/>
           <w:szCs w:val="22"/>
         </w:rPr>
-        <w:t xml:space="preserve">There are </w:t>
-      </w:r>
-      <w:r>
-        <w:rPr>
-          <w:rFonts w:asciiTheme="minorHAnsi" w:hAnsiTheme="minorHAnsi"/>
-          <w:sz w:val="22"/>
-          <w:szCs w:val="22"/>
-        </w:rPr>
-        <w:t>three</w:t>
-      </w:r>
-      <w:r>
-        <w:rPr>
-          <w:rFonts w:asciiTheme="minorHAnsi" w:hAnsiTheme="minorHAnsi"/>
-          <w:sz w:val="22"/>
-          <w:szCs w:val="22"/>
-        </w:rPr>
-        <w:t xml:space="preserve"> enabled buttons in the </w:t>
-      </w:r>
-      <w:r>
-        <w:rPr>
-          <w:rFonts w:asciiTheme="minorHAnsi" w:hAnsiTheme="minorHAnsi"/>
-          <w:sz w:val="22"/>
-          <w:szCs w:val="22"/>
-        </w:rPr>
-        <w:t>lower right-hand corner of the n</w:t>
-      </w:r>
-      <w:r>
-        <w:rPr>
-          <w:rFonts w:asciiTheme="minorHAnsi" w:hAnsiTheme="minorHAnsi"/>
-          <w:sz w:val="22"/>
-          <w:szCs w:val="22"/>
-        </w:rPr>
-        <w:t xml:space="preserve">ew </w:t>
-      </w:r>
-      <w:r>
-        <w:rPr>
-          <w:rFonts w:asciiTheme="minorHAnsi" w:hAnsiTheme="minorHAnsi"/>
-          <w:sz w:val="22"/>
-          <w:szCs w:val="22"/>
-        </w:rPr>
-        <w:t xml:space="preserve">weighted </w:t>
-      </w:r>
-      <w:r>
-        <w:rPr>
-          <w:rFonts w:asciiTheme="minorHAnsi" w:hAnsiTheme="minorHAnsi"/>
-          <w:sz w:val="22"/>
-          <w:szCs w:val="22"/>
-        </w:rPr>
-        <w:t>FVS</w:t>
-      </w:r>
-      <w:r>
-        <w:rPr>
-          <w:rFonts w:asciiTheme="minorHAnsi" w:hAnsiTheme="minorHAnsi"/>
-          <w:sz w:val="22"/>
-          <w:szCs w:val="22"/>
-        </w:rPr>
-        <w:t xml:space="preserve"> v</w:t>
-      </w:r>
-      <w:r>
-        <w:rPr>
-          <w:rFonts w:asciiTheme="minorHAnsi" w:hAnsiTheme="minorHAnsi"/>
-          <w:sz w:val="22"/>
-          <w:szCs w:val="22"/>
-        </w:rPr>
-        <w:t>ariable screen. They are:</w:t>
+        <w:t>There are four enabled buttons on the ne</w:t>
+      </w:r>
+      <w:r>
+        <w:rPr>
+          <w:rFonts w:asciiTheme="minorHAnsi" w:hAnsiTheme="minorHAnsi"/>
+          <w:sz w:val="22"/>
+          <w:szCs w:val="22"/>
+        </w:rPr>
+        <w:t xml:space="preserve">w weighted FVS variable screen. </w:t>
+      </w:r>
+      <w:r>
+        <w:rPr>
+          <w:rFonts w:asciiTheme="minorHAnsi" w:hAnsiTheme="minorHAnsi"/>
+          <w:sz w:val="22"/>
+          <w:szCs w:val="22"/>
+        </w:rPr>
+        <w:t>They are:</w:t>
+      </w:r>
+    </w:p>
+    <w:p>
+      <w:pPr>
+        <w:pStyle w:val="ListParagraph"/>
+        <w:rPr>
+          <w:rFonts w:asciiTheme="minorHAnsi" w:hAnsiTheme="minorHAnsi"/>
+          <w:sz w:val="22"/>
+          <w:szCs w:val="22"/>
+        </w:rPr>
+      </w:pPr>
+      <w:r>
+        <w:rPr>
+          <w:rFonts w:asciiTheme="minorHAnsi" w:hAnsiTheme="minorHAnsi"/>
+          <w:b/>
+          <w:sz w:val="22"/>
+          <w:szCs w:val="22"/>
+        </w:rPr>
+        <w:t>&lt;Import weights&gt;</w:t>
+      </w:r>
+      <w:r>
+        <w:rPr>
+          <w:rFonts w:asciiTheme="minorHAnsi" w:hAnsiTheme="minorHAnsi"/>
+          <w:sz w:val="22"/>
+          <w:szCs w:val="22"/>
+        </w:rPr>
+        <w:t>: See the section below on Exporting and Importing variable weights for guidance on using this button</w:t>
       </w:r>
     </w:p>
     <w:p>
@@ -4007,7 +3986,43 @@
           <w:sz w:val="22"/>
           <w:szCs w:val="22"/>
         </w:rPr>
-        <w:t>This function is not yet available but is slated for a future release</w:t>
+        <w:t xml:space="preserve">This function is similar to viewing the properties of an existing economic variable except that the screen is enabled to allow for variable customization. Economic variables are calculated when a scenario is run and their values are written to the </w:t>
+      </w:r>
+      <w:proofErr w:type="spellStart"/>
+      <w:r>
+        <w:rPr>
+          <w:rFonts w:asciiTheme="minorHAnsi" w:hAnsiTheme="minorHAnsi"/>
+          <w:sz w:val="22"/>
+          <w:szCs w:val="22"/>
+        </w:rPr>
+        <w:t>post_economic_weighted</w:t>
+      </w:r>
+      <w:proofErr w:type="spellEnd"/>
+      <w:r>
+        <w:rPr>
+          <w:rFonts w:asciiTheme="minorHAnsi" w:hAnsiTheme="minorHAnsi"/>
+          <w:sz w:val="22"/>
+          <w:szCs w:val="22"/>
+        </w:rPr>
+        <w:t xml:space="preserve"> table in the optimizer\</w:t>
+      </w:r>
+      <w:proofErr w:type="spellStart"/>
+      <w:r>
+        <w:rPr>
+          <w:rFonts w:asciiTheme="minorHAnsi" w:hAnsiTheme="minorHAnsi"/>
+          <w:sz w:val="22"/>
+          <w:szCs w:val="22"/>
+        </w:rPr>
+        <w:t>db</w:t>
+      </w:r>
+      <w:proofErr w:type="spellEnd"/>
+      <w:r>
+        <w:rPr>
+          <w:rFonts w:asciiTheme="minorHAnsi" w:hAnsiTheme="minorHAnsi"/>
+          <w:sz w:val="22"/>
+          <w:szCs w:val="22"/>
+        </w:rPr>
+        <w:t>\scenario1\scenario_results.mdb.</w:t>
       </w:r>
     </w:p>
     <w:p>
@@ -5610,6 +5625,7 @@
           <w:sz w:val="22"/>
           <w:szCs w:val="22"/>
         </w:rPr>
+        <w:lastRenderedPageBreak/>
         <w:t>Weighted variable name</w:t>
       </w:r>
       <w:r>
@@ -5692,16 +5708,7 @@
           <w:sz w:val="22"/>
           <w:szCs w:val="22"/>
         </w:rPr>
-        <w:t xml:space="preserve">economic </w:t>
-      </w:r>
-      <w:r>
-        <w:rPr>
-          <w:rFonts w:asciiTheme="minorHAnsi" w:hAnsiTheme="minorHAnsi"/>
-          <w:sz w:val="22"/>
-          <w:szCs w:val="22"/>
-        </w:rPr>
-        <w:lastRenderedPageBreak/>
-        <w:t>variable</w:t>
+        <w:t>economic variable</w:t>
       </w:r>
       <w:r>
         <w:rPr>
@@ -5869,7 +5876,7 @@
         <w:pStyle w:val="ListParagraph"/>
         <w:numPr>
           <w:ilvl w:val="0"/>
-          <w:numId w:val="3"/>
+          <w:numId w:val="6"/>
         </w:numPr>
         <w:rPr>
           <w:rFonts w:asciiTheme="minorHAnsi" w:hAnsiTheme="minorHAnsi"/>
@@ -5883,7 +5890,7 @@
           <w:sz w:val="22"/>
           <w:szCs w:val="22"/>
         </w:rPr>
-        <w:t>There are three enabled buttons in the lower right-hand corner of the weighted economic variable properties screen. They are:</w:t>
+        <w:t>There are four enabled buttons on the weighted economic variable properties screen. They are:</w:t>
       </w:r>
     </w:p>
     <w:p>
@@ -5907,57 +5914,15 @@
           <w:sz w:val="22"/>
           <w:szCs w:val="22"/>
         </w:rPr>
-        <w:t>&lt;Help&gt;</w:t>
-      </w:r>
-      <w:r>
-        <w:rPr>
-          <w:rFonts w:asciiTheme="minorHAnsi" w:hAnsiTheme="minorHAnsi"/>
-          <w:sz w:val="22"/>
-          <w:szCs w:val="22"/>
-        </w:rPr>
-        <w:t xml:space="preserve">: As on other FIA </w:t>
-      </w:r>
-      <w:proofErr w:type="spellStart"/>
-      <w:r>
-        <w:rPr>
-          <w:rFonts w:asciiTheme="minorHAnsi" w:hAnsiTheme="minorHAnsi"/>
-          <w:sz w:val="22"/>
-          <w:szCs w:val="22"/>
-        </w:rPr>
-        <w:t>Bios</w:t>
-      </w:r>
-      <w:r>
-        <w:rPr>
-          <w:rFonts w:asciiTheme="minorHAnsi" w:hAnsiTheme="minorHAnsi"/>
-          <w:sz w:val="22"/>
-          <w:szCs w:val="22"/>
-        </w:rPr>
-        <w:t>um</w:t>
-      </w:r>
-      <w:proofErr w:type="spellEnd"/>
-      <w:r>
-        <w:rPr>
-          <w:rFonts w:asciiTheme="minorHAnsi" w:hAnsiTheme="minorHAnsi"/>
-          <w:sz w:val="22"/>
-          <w:szCs w:val="22"/>
-        </w:rPr>
-        <w:t xml:space="preserve"> </w:t>
-      </w:r>
-      <w:r>
-        <w:rPr>
-          <w:rFonts w:asciiTheme="minorHAnsi" w:hAnsiTheme="minorHAnsi"/>
-          <w:sz w:val="22"/>
-          <w:szCs w:val="22"/>
-        </w:rPr>
-        <w:t>s</w:t>
-      </w:r>
-      <w:r>
-        <w:rPr>
-          <w:rFonts w:asciiTheme="minorHAnsi" w:hAnsiTheme="minorHAnsi"/>
-          <w:sz w:val="22"/>
-          <w:szCs w:val="22"/>
-        </w:rPr>
-        <w:t>creens, clicking on this button opens a new window that displays help text and instructions associated with this screen.</w:t>
+        <w:t>&lt;Export weights&gt;</w:t>
+      </w:r>
+      <w:r>
+        <w:rPr>
+          <w:rFonts w:asciiTheme="minorHAnsi" w:hAnsiTheme="minorHAnsi"/>
+          <w:sz w:val="22"/>
+          <w:szCs w:val="22"/>
+        </w:rPr>
+        <w:t>: See the section below on Exporting and Importing variable weights for guidance on using this button</w:t>
       </w:r>
     </w:p>
     <w:p>
@@ -5981,64 +5946,15 @@
           <w:sz w:val="22"/>
           <w:szCs w:val="22"/>
         </w:rPr>
-        <w:t>&lt;Delete&gt;</w:t>
-      </w:r>
-      <w:r>
-        <w:rPr>
-          <w:rFonts w:asciiTheme="minorHAnsi" w:hAnsiTheme="minorHAnsi"/>
-          <w:sz w:val="22"/>
-          <w:szCs w:val="22"/>
-        </w:rPr>
-        <w:t xml:space="preserve">: The </w:t>
-      </w:r>
-      <w:r>
-        <w:rPr>
-          <w:rFonts w:asciiTheme="minorHAnsi" w:hAnsiTheme="minorHAnsi"/>
-          <w:b/>
-          <w:sz w:val="22"/>
-          <w:szCs w:val="22"/>
-        </w:rPr>
-        <w:t>&lt;Delete&gt;</w:t>
-      </w:r>
-      <w:r>
-        <w:rPr>
-          <w:rFonts w:asciiTheme="minorHAnsi" w:hAnsiTheme="minorHAnsi"/>
-          <w:sz w:val="22"/>
-          <w:szCs w:val="22"/>
-        </w:rPr>
-        <w:t xml:space="preserve"> button deletes the weighted economic variable configurat</w:t>
-      </w:r>
-      <w:r>
-        <w:rPr>
-          <w:rFonts w:asciiTheme="minorHAnsi" w:hAnsiTheme="minorHAnsi"/>
-          <w:sz w:val="22"/>
-          <w:szCs w:val="22"/>
-        </w:rPr>
-        <w:t xml:space="preserve">ions from the project databases. </w:t>
-      </w:r>
-      <w:r>
-        <w:rPr>
-          <w:rFonts w:asciiTheme="minorHAnsi" w:hAnsiTheme="minorHAnsi"/>
-          <w:sz w:val="22"/>
-          <w:szCs w:val="22"/>
-        </w:rPr>
-        <w:t xml:space="preserve">Weighted economic variables can only be deleted if they are not associated with any existing </w:t>
-      </w:r>
-      <w:r>
-        <w:rPr>
-          <w:rFonts w:asciiTheme="minorHAnsi" w:hAnsiTheme="minorHAnsi"/>
-          <w:sz w:val="22"/>
-          <w:szCs w:val="22"/>
-        </w:rPr>
-        <w:t>Treatment Optimizer</w:t>
-      </w:r>
-      <w:r>
-        <w:rPr>
-          <w:rFonts w:asciiTheme="minorHAnsi" w:hAnsiTheme="minorHAnsi"/>
-          <w:sz w:val="22"/>
-          <w:szCs w:val="22"/>
-        </w:rPr>
-        <w:t xml:space="preserve"> scenarios. FIA </w:t>
+        <w:t>&lt;Help&gt;</w:t>
+      </w:r>
+      <w:r>
+        <w:rPr>
+          <w:rFonts w:asciiTheme="minorHAnsi" w:hAnsiTheme="minorHAnsi"/>
+          <w:sz w:val="22"/>
+          <w:szCs w:val="22"/>
+        </w:rPr>
+        <w:t xml:space="preserve">: As on other FIA </w:t>
       </w:r>
       <w:proofErr w:type="spellStart"/>
       <w:r>
@@ -6047,7 +5963,15 @@
           <w:sz w:val="22"/>
           <w:szCs w:val="22"/>
         </w:rPr>
-        <w:t>Biosum</w:t>
+        <w:t>Bios</w:t>
+      </w:r>
+      <w:r>
+        <w:rPr>
+          <w:rFonts w:asciiTheme="minorHAnsi" w:hAnsiTheme="minorHAnsi"/>
+          <w:sz w:val="22"/>
+          <w:szCs w:val="22"/>
+        </w:rPr>
+        <w:t>um</w:t>
       </w:r>
       <w:proofErr w:type="spellEnd"/>
       <w:r>
@@ -6056,22 +5980,6 @@
           <w:sz w:val="22"/>
           <w:szCs w:val="22"/>
         </w:rPr>
-        <w:t xml:space="preserve"> will prevent you from deleting an economic variable if it is in use by a</w:t>
-      </w:r>
-      <w:r>
-        <w:rPr>
-          <w:rFonts w:asciiTheme="minorHAnsi" w:hAnsiTheme="minorHAnsi"/>
-          <w:sz w:val="22"/>
-          <w:szCs w:val="22"/>
-        </w:rPr>
-        <w:t>n</w:t>
-      </w:r>
-      <w:r>
-        <w:rPr>
-          <w:rFonts w:asciiTheme="minorHAnsi" w:hAnsiTheme="minorHAnsi"/>
-          <w:sz w:val="22"/>
-          <w:szCs w:val="22"/>
-        </w:rPr>
         <w:t xml:space="preserve"> </w:t>
       </w:r>
       <w:r>
@@ -6080,32 +5988,15 @@
           <w:sz w:val="22"/>
           <w:szCs w:val="22"/>
         </w:rPr>
-        <w:t>optimization</w:t>
-      </w:r>
-      <w:r>
-        <w:rPr>
-          <w:rFonts w:asciiTheme="minorHAnsi" w:hAnsiTheme="minorHAnsi"/>
-          <w:sz w:val="22"/>
-          <w:szCs w:val="22"/>
-        </w:rPr>
-        <w:t xml:space="preserve"> scenario</w:t>
-      </w:r>
-      <w:r>
-        <w:rPr>
-          <w:rFonts w:asciiTheme="minorHAnsi" w:hAnsiTheme="minorHAnsi"/>
-          <w:b/>
-          <w:sz w:val="22"/>
-          <w:szCs w:val="22"/>
-        </w:rPr>
-        <w:t xml:space="preserve">. </w:t>
-      </w:r>
-      <w:r>
-        <w:rPr>
-          <w:rFonts w:asciiTheme="minorHAnsi" w:hAnsiTheme="minorHAnsi"/>
-          <w:sz w:val="22"/>
-          <w:szCs w:val="22"/>
-        </w:rPr>
-        <w:t xml:space="preserve">You are also prevented from deleting built-in weighted economic variables (described below). </w:t>
+        <w:t>s</w:t>
+      </w:r>
+      <w:r>
+        <w:rPr>
+          <w:rFonts w:asciiTheme="minorHAnsi" w:hAnsiTheme="minorHAnsi"/>
+          <w:sz w:val="22"/>
+          <w:szCs w:val="22"/>
+        </w:rPr>
+        <w:t>creens, clicking on this button opens a new window that displays help text and instructions associated with this screen.</w:t>
       </w:r>
     </w:p>
     <w:p>
@@ -6129,6 +6020,154 @@
           <w:sz w:val="22"/>
           <w:szCs w:val="22"/>
         </w:rPr>
+        <w:t>&lt;Delete&gt;</w:t>
+      </w:r>
+      <w:r>
+        <w:rPr>
+          <w:rFonts w:asciiTheme="minorHAnsi" w:hAnsiTheme="minorHAnsi"/>
+          <w:sz w:val="22"/>
+          <w:szCs w:val="22"/>
+        </w:rPr>
+        <w:t xml:space="preserve">: The </w:t>
+      </w:r>
+      <w:r>
+        <w:rPr>
+          <w:rFonts w:asciiTheme="minorHAnsi" w:hAnsiTheme="minorHAnsi"/>
+          <w:b/>
+          <w:sz w:val="22"/>
+          <w:szCs w:val="22"/>
+        </w:rPr>
+        <w:t>&lt;Delete&gt;</w:t>
+      </w:r>
+      <w:r>
+        <w:rPr>
+          <w:rFonts w:asciiTheme="minorHAnsi" w:hAnsiTheme="minorHAnsi"/>
+          <w:sz w:val="22"/>
+          <w:szCs w:val="22"/>
+        </w:rPr>
+        <w:t xml:space="preserve"> button deletes the weighted economic variable configurat</w:t>
+      </w:r>
+      <w:r>
+        <w:rPr>
+          <w:rFonts w:asciiTheme="minorHAnsi" w:hAnsiTheme="minorHAnsi"/>
+          <w:sz w:val="22"/>
+          <w:szCs w:val="22"/>
+        </w:rPr>
+        <w:t xml:space="preserve">ions from the project databases. </w:t>
+      </w:r>
+      <w:r>
+        <w:rPr>
+          <w:rFonts w:asciiTheme="minorHAnsi" w:hAnsiTheme="minorHAnsi"/>
+          <w:sz w:val="22"/>
+          <w:szCs w:val="22"/>
+        </w:rPr>
+        <w:t xml:space="preserve">Weighted economic variables can only be deleted if they are not associated with any existing </w:t>
+      </w:r>
+      <w:r>
+        <w:rPr>
+          <w:rFonts w:asciiTheme="minorHAnsi" w:hAnsiTheme="minorHAnsi"/>
+          <w:sz w:val="22"/>
+          <w:szCs w:val="22"/>
+        </w:rPr>
+        <w:t>Treatment Optimizer</w:t>
+      </w:r>
+      <w:r>
+        <w:rPr>
+          <w:rFonts w:asciiTheme="minorHAnsi" w:hAnsiTheme="minorHAnsi"/>
+          <w:sz w:val="22"/>
+          <w:szCs w:val="22"/>
+        </w:rPr>
+        <w:t xml:space="preserve"> scenarios. FIA </w:t>
+      </w:r>
+      <w:proofErr w:type="spellStart"/>
+      <w:r>
+        <w:rPr>
+          <w:rFonts w:asciiTheme="minorHAnsi" w:hAnsiTheme="minorHAnsi"/>
+          <w:sz w:val="22"/>
+          <w:szCs w:val="22"/>
+        </w:rPr>
+        <w:t>Biosum</w:t>
+      </w:r>
+      <w:proofErr w:type="spellEnd"/>
+      <w:r>
+        <w:rPr>
+          <w:rFonts w:asciiTheme="minorHAnsi" w:hAnsiTheme="minorHAnsi"/>
+          <w:sz w:val="22"/>
+          <w:szCs w:val="22"/>
+        </w:rPr>
+        <w:t xml:space="preserve"> will prevent you from deleting an economic variable if it is in use by a</w:t>
+      </w:r>
+      <w:r>
+        <w:rPr>
+          <w:rFonts w:asciiTheme="minorHAnsi" w:hAnsiTheme="minorHAnsi"/>
+          <w:sz w:val="22"/>
+          <w:szCs w:val="22"/>
+        </w:rPr>
+        <w:t>n</w:t>
+      </w:r>
+      <w:r>
+        <w:rPr>
+          <w:rFonts w:asciiTheme="minorHAnsi" w:hAnsiTheme="minorHAnsi"/>
+          <w:sz w:val="22"/>
+          <w:szCs w:val="22"/>
+        </w:rPr>
+        <w:t xml:space="preserve"> </w:t>
+      </w:r>
+      <w:r>
+        <w:rPr>
+          <w:rFonts w:asciiTheme="minorHAnsi" w:hAnsiTheme="minorHAnsi"/>
+          <w:sz w:val="22"/>
+          <w:szCs w:val="22"/>
+        </w:rPr>
+        <w:t>optimization</w:t>
+      </w:r>
+      <w:r>
+        <w:rPr>
+          <w:rFonts w:asciiTheme="minorHAnsi" w:hAnsiTheme="minorHAnsi"/>
+          <w:sz w:val="22"/>
+          <w:szCs w:val="22"/>
+        </w:rPr>
+        <w:t xml:space="preserve"> scenario</w:t>
+      </w:r>
+      <w:r>
+        <w:rPr>
+          <w:rFonts w:asciiTheme="minorHAnsi" w:hAnsiTheme="minorHAnsi"/>
+          <w:b/>
+          <w:sz w:val="22"/>
+          <w:szCs w:val="22"/>
+        </w:rPr>
+        <w:t xml:space="preserve">. </w:t>
+      </w:r>
+      <w:r>
+        <w:rPr>
+          <w:rFonts w:asciiTheme="minorHAnsi" w:hAnsiTheme="minorHAnsi"/>
+          <w:sz w:val="22"/>
+          <w:szCs w:val="22"/>
+        </w:rPr>
+        <w:t xml:space="preserve">You are also prevented from deleting built-in weighted economic variables (described below). </w:t>
+      </w:r>
+    </w:p>
+    <w:p>
+      <w:pPr>
+        <w:pStyle w:val="ListParagraph"/>
+        <w:numPr>
+          <w:ilvl w:val="1"/>
+          <w:numId w:val="3"/>
+        </w:numPr>
+        <w:ind w:left="1440"/>
+        <w:rPr>
+          <w:rFonts w:asciiTheme="minorHAnsi" w:hAnsiTheme="minorHAnsi"/>
+          <w:sz w:val="22"/>
+          <w:szCs w:val="22"/>
+        </w:rPr>
+      </w:pPr>
+      <w:r>
+        <w:rPr>
+          <w:rFonts w:asciiTheme="minorHAnsi" w:hAnsiTheme="minorHAnsi"/>
+          <w:b/>
+          <w:sz w:val="22"/>
+          <w:szCs w:val="22"/>
+        </w:rPr>
         <w:t>&lt;Cancel&gt;</w:t>
       </w:r>
       <w:r>
@@ -6298,6 +6337,366 @@
           <w:szCs w:val="22"/>
         </w:rPr>
         <w:t xml:space="preserve"> variable that can be created will be labeled net_revenue_2.</w:t>
+      </w:r>
+    </w:p>
+    <w:p>
+      <w:pPr>
+        <w:pStyle w:val="Heading2"/>
+        <w:rPr>
+          <w:rFonts w:asciiTheme="minorHAnsi" w:hAnsiTheme="minorHAnsi"/>
+          <w:sz w:val="22"/>
+          <w:szCs w:val="22"/>
+        </w:rPr>
+      </w:pPr>
+      <w:r>
+        <w:rPr>
+          <w:rFonts w:asciiTheme="minorHAnsi" w:hAnsiTheme="minorHAnsi"/>
+          <w:sz w:val="22"/>
+          <w:szCs w:val="22"/>
+        </w:rPr>
+        <w:t>Exporting and Importing Variable Weights</w:t>
+      </w:r>
+    </w:p>
+    <w:p>
+      <w:pPr>
+        <w:rPr>
+          <w:rFonts w:asciiTheme="minorHAnsi" w:hAnsiTheme="minorHAnsi"/>
+          <w:sz w:val="22"/>
+          <w:szCs w:val="22"/>
+        </w:rPr>
+      </w:pPr>
+      <w:r>
+        <w:rPr>
+          <w:rFonts w:asciiTheme="minorHAnsi" w:hAnsiTheme="minorHAnsi"/>
+          <w:sz w:val="22"/>
+          <w:szCs w:val="22"/>
+        </w:rPr>
+        <w:t xml:space="preserve">Variable weights can be exported from existing weighted variables or imported into new variables. Exported weights are stored in a comma-separated text file to a computer file location specified by the analyst. </w:t>
+      </w:r>
+    </w:p>
+    <w:p>
+      <w:pPr>
+        <w:rPr>
+          <w:rFonts w:asciiTheme="minorHAnsi" w:hAnsiTheme="minorHAnsi"/>
+          <w:sz w:val="22"/>
+          <w:szCs w:val="22"/>
+        </w:rPr>
+      </w:pPr>
+      <w:r>
+        <w:rPr>
+          <w:rFonts w:asciiTheme="minorHAnsi" w:hAnsiTheme="minorHAnsi"/>
+          <w:sz w:val="22"/>
+          <w:szCs w:val="22"/>
+        </w:rPr>
+        <w:t xml:space="preserve">To export weights from an existing weighted variable, click the </w:t>
+      </w:r>
+      <w:r>
+        <w:rPr>
+          <w:rFonts w:asciiTheme="minorHAnsi" w:hAnsiTheme="minorHAnsi"/>
+          <w:b/>
+          <w:sz w:val="22"/>
+          <w:szCs w:val="22"/>
+        </w:rPr>
+        <w:t>&lt;Export weights&gt;</w:t>
+      </w:r>
+      <w:r>
+        <w:rPr>
+          <w:rFonts w:asciiTheme="minorHAnsi" w:hAnsiTheme="minorHAnsi"/>
+          <w:sz w:val="22"/>
+          <w:szCs w:val="22"/>
+        </w:rPr>
+        <w:t xml:space="preserve"> button and specify a location for the text file. The process should complete in a few seconds. To import weights into a new weighted variable, click the </w:t>
+      </w:r>
+      <w:r>
+        <w:rPr>
+          <w:rFonts w:asciiTheme="minorHAnsi" w:hAnsiTheme="minorHAnsi"/>
+          <w:b/>
+          <w:sz w:val="22"/>
+          <w:szCs w:val="22"/>
+        </w:rPr>
+        <w:t>&lt;Export weights&gt;</w:t>
+      </w:r>
+      <w:r>
+        <w:rPr>
+          <w:rFonts w:asciiTheme="minorHAnsi" w:hAnsiTheme="minorHAnsi"/>
+          <w:sz w:val="22"/>
+          <w:szCs w:val="22"/>
+        </w:rPr>
+        <w:t xml:space="preserve"> button and specify the location of the text file. This process should also complete in a few seconds and the imported weights will appear on the </w:t>
+      </w:r>
+      <w:proofErr w:type="spellStart"/>
+      <w:r>
+        <w:rPr>
+          <w:rFonts w:asciiTheme="minorHAnsi" w:hAnsiTheme="minorHAnsi"/>
+          <w:b/>
+          <w:sz w:val="22"/>
+          <w:szCs w:val="22"/>
+        </w:rPr>
+        <w:t>view_weights</w:t>
+      </w:r>
+      <w:proofErr w:type="spellEnd"/>
+      <w:r>
+        <w:rPr>
+          <w:rFonts w:asciiTheme="minorHAnsi" w:hAnsiTheme="minorHAnsi"/>
+          <w:sz w:val="22"/>
+          <w:szCs w:val="22"/>
+        </w:rPr>
+        <w:t xml:space="preserve"> grid. Weighted FVS variables have eight weights and weighted economic variables have four weights, so their weight text files are not interchangeable.</w:t>
+      </w:r>
+    </w:p>
+    <w:p>
+      <w:pPr>
+        <w:rPr>
+          <w:rFonts w:asciiTheme="minorHAnsi" w:hAnsiTheme="minorHAnsi"/>
+          <w:sz w:val="22"/>
+          <w:szCs w:val="22"/>
+        </w:rPr>
+      </w:pPr>
+      <w:r>
+        <w:rPr>
+          <w:rFonts w:asciiTheme="minorHAnsi" w:hAnsiTheme="minorHAnsi"/>
+          <w:sz w:val="22"/>
+          <w:szCs w:val="22"/>
+        </w:rPr>
+        <w:lastRenderedPageBreak/>
+        <w:t xml:space="preserve">To create a new weight text file without exporting weights, follow the specifications below for weighted FVS and economic variables and save the file with a </w:t>
+      </w:r>
+      <w:r>
+        <w:rPr>
+          <w:rFonts w:asciiTheme="minorHAnsi" w:hAnsiTheme="minorHAnsi"/>
+          <w:b/>
+          <w:sz w:val="22"/>
+          <w:szCs w:val="22"/>
+        </w:rPr>
+        <w:t>.txt</w:t>
+      </w:r>
+      <w:r>
+        <w:rPr>
+          <w:rFonts w:asciiTheme="minorHAnsi" w:hAnsiTheme="minorHAnsi"/>
+          <w:sz w:val="22"/>
+          <w:szCs w:val="22"/>
+        </w:rPr>
+        <w:t xml:space="preserve"> extension. The first value is always the </w:t>
+      </w:r>
+      <w:proofErr w:type="spellStart"/>
+      <w:r>
+        <w:rPr>
+          <w:rFonts w:asciiTheme="minorHAnsi" w:hAnsiTheme="minorHAnsi"/>
+          <w:sz w:val="22"/>
+          <w:szCs w:val="22"/>
+        </w:rPr>
+        <w:t>RxCycle</w:t>
+      </w:r>
+      <w:proofErr w:type="spellEnd"/>
+      <w:r>
+        <w:rPr>
+          <w:rFonts w:asciiTheme="minorHAnsi" w:hAnsiTheme="minorHAnsi"/>
+          <w:sz w:val="22"/>
+          <w:szCs w:val="22"/>
+        </w:rPr>
+        <w:t xml:space="preserve"> number. If </w:t>
+      </w:r>
+      <w:proofErr w:type="spellStart"/>
+      <w:r>
+        <w:rPr>
+          <w:rFonts w:asciiTheme="minorHAnsi" w:hAnsiTheme="minorHAnsi"/>
+          <w:sz w:val="22"/>
+          <w:szCs w:val="22"/>
+        </w:rPr>
+        <w:t>BioSum</w:t>
+      </w:r>
+      <w:proofErr w:type="spellEnd"/>
+      <w:r>
+        <w:rPr>
+          <w:rFonts w:asciiTheme="minorHAnsi" w:hAnsiTheme="minorHAnsi"/>
+          <w:sz w:val="22"/>
+          <w:szCs w:val="22"/>
+        </w:rPr>
+        <w:t xml:space="preserve"> can’t read the import file, it will show a message and abort the import process.</w:t>
+      </w:r>
+    </w:p>
+    <w:p>
+      <w:pPr>
+        <w:rPr>
+          <w:rFonts w:asciiTheme="minorHAnsi" w:hAnsiTheme="minorHAnsi"/>
+          <w:b/>
+          <w:sz w:val="22"/>
+          <w:szCs w:val="22"/>
+        </w:rPr>
+      </w:pPr>
+      <w:r>
+        <w:rPr>
+          <w:rFonts w:asciiTheme="minorHAnsi" w:hAnsiTheme="minorHAnsi"/>
+          <w:b/>
+          <w:sz w:val="22"/>
+          <w:szCs w:val="22"/>
+        </w:rPr>
+        <w:t>Weighted FVS variable example</w:t>
+      </w:r>
+    </w:p>
+    <w:p>
+      <w:pPr>
+        <w:rPr>
+          <w:rFonts w:ascii="Courier New" w:hAnsi="Courier New" w:cs="Courier New"/>
+          <w:sz w:val="20"/>
+          <w:szCs w:val="20"/>
+        </w:rPr>
+      </w:pPr>
+      <w:r>
+        <w:rPr>
+          <w:rFonts w:ascii="Courier New" w:hAnsi="Courier New" w:cs="Courier New"/>
+          <w:sz w:val="20"/>
+          <w:szCs w:val="20"/>
+        </w:rPr>
+        <w:t>1,PRE,0.025</w:t>
+      </w:r>
+      <w:r>
+        <w:rPr>
+          <w:rFonts w:ascii="Courier New" w:hAnsi="Courier New" w:cs="Courier New"/>
+          <w:sz w:val="20"/>
+          <w:szCs w:val="20"/>
+        </w:rPr>
+        <w:br/>
+        <w:t>1,POST,0.15</w:t>
+      </w:r>
+      <w:r>
+        <w:rPr>
+          <w:rFonts w:ascii="Courier New" w:hAnsi="Courier New" w:cs="Courier New"/>
+          <w:sz w:val="20"/>
+          <w:szCs w:val="20"/>
+        </w:rPr>
+        <w:br/>
+        <w:t>2,PRE,0.1</w:t>
+      </w:r>
+      <w:r>
+        <w:rPr>
+          <w:rFonts w:ascii="Courier New" w:hAnsi="Courier New" w:cs="Courier New"/>
+          <w:sz w:val="20"/>
+          <w:szCs w:val="20"/>
+        </w:rPr>
+        <w:br/>
+        <w:t>2,POST,0.15</w:t>
+      </w:r>
+      <w:r>
+        <w:rPr>
+          <w:rFonts w:ascii="Courier New" w:hAnsi="Courier New" w:cs="Courier New"/>
+          <w:sz w:val="20"/>
+          <w:szCs w:val="20"/>
+        </w:rPr>
+        <w:br/>
+        <w:t>3,PRE,0.1</w:t>
+      </w:r>
+      <w:r>
+        <w:rPr>
+          <w:rFonts w:ascii="Courier New" w:hAnsi="Courier New" w:cs="Courier New"/>
+          <w:sz w:val="20"/>
+          <w:szCs w:val="20"/>
+        </w:rPr>
+        <w:br/>
+        <w:t>3,POST,0.15</w:t>
+      </w:r>
+      <w:r>
+        <w:rPr>
+          <w:rFonts w:ascii="Courier New" w:hAnsi="Courier New" w:cs="Courier New"/>
+          <w:sz w:val="20"/>
+          <w:szCs w:val="20"/>
+        </w:rPr>
+        <w:br/>
+        <w:t>4,PRE,0.1</w:t>
+      </w:r>
+      <w:r>
+        <w:rPr>
+          <w:rFonts w:ascii="Courier New" w:hAnsi="Courier New" w:cs="Courier New"/>
+          <w:sz w:val="20"/>
+          <w:szCs w:val="20"/>
+        </w:rPr>
+        <w:br/>
+        <w:t>4,POST,0.225</w:t>
+      </w:r>
+    </w:p>
+    <w:p>
+      <w:pPr>
+        <w:rPr>
+          <w:rFonts w:asciiTheme="minorHAnsi" w:hAnsiTheme="minorHAnsi"/>
+          <w:b/>
+          <w:sz w:val="22"/>
+          <w:szCs w:val="22"/>
+        </w:rPr>
+      </w:pPr>
+      <w:r>
+        <w:rPr>
+          <w:rFonts w:asciiTheme="minorHAnsi" w:hAnsiTheme="minorHAnsi"/>
+          <w:b/>
+          <w:sz w:val="22"/>
+          <w:szCs w:val="22"/>
+        </w:rPr>
+        <w:t>Weighted Economic variable example</w:t>
+      </w:r>
+    </w:p>
+    <w:p>
+      <w:pPr>
+        <w:rPr>
+          <w:rFonts w:asciiTheme="minorHAnsi" w:hAnsiTheme="minorHAnsi"/>
+          <w:sz w:val="22"/>
+          <w:szCs w:val="22"/>
+        </w:rPr>
+      </w:pPr>
+      <w:r>
+        <w:rPr>
+          <w:rFonts w:ascii="Courier New" w:hAnsi="Courier New" w:cs="Courier New"/>
+          <w:sz w:val="20"/>
+          <w:szCs w:val="20"/>
+        </w:rPr>
+        <w:t>1</w:t>
+      </w:r>
+      <w:proofErr w:type="gramStart"/>
+      <w:r>
+        <w:rPr>
+          <w:rFonts w:ascii="Courier New" w:hAnsi="Courier New" w:cs="Courier New"/>
+          <w:sz w:val="20"/>
+          <w:szCs w:val="20"/>
+        </w:rPr>
+        <w:t>,</w:t>
+      </w:r>
+      <w:r>
+        <w:rPr>
+          <w:rFonts w:ascii="Courier New" w:hAnsi="Courier New" w:cs="Courier New"/>
+          <w:sz w:val="20"/>
+          <w:szCs w:val="20"/>
+          <w:lang w:val="fr-FR"/>
+        </w:rPr>
+        <w:t>0.33</w:t>
+      </w:r>
+      <w:proofErr w:type="gramEnd"/>
+      <w:r>
+        <w:rPr>
+          <w:rFonts w:ascii="Courier New" w:hAnsi="Courier New" w:cs="Courier New"/>
+          <w:sz w:val="20"/>
+          <w:szCs w:val="20"/>
+          <w:lang w:val="fr-FR"/>
+        </w:rPr>
+        <w:br/>
+        <w:t>2,0.33</w:t>
+      </w:r>
+      <w:r>
+        <w:rPr>
+          <w:rFonts w:ascii="Courier New" w:hAnsi="Courier New" w:cs="Courier New"/>
+          <w:sz w:val="20"/>
+          <w:szCs w:val="20"/>
+          <w:lang w:val="fr-FR"/>
+        </w:rPr>
+        <w:br/>
+        <w:t>3,0.33</w:t>
+      </w:r>
+      <w:r>
+        <w:rPr>
+          <w:rFonts w:ascii="Courier New" w:hAnsi="Courier New" w:cs="Courier New"/>
+          <w:sz w:val="20"/>
+          <w:szCs w:val="20"/>
+          <w:lang w:val="fr-FR"/>
+        </w:rPr>
+        <w:br/>
+        <w:t>4,0.01</w:t>
       </w:r>
     </w:p>
     <w:p>
@@ -8298,23 +8697,13 @@
           <w:szCs w:val="22"/>
         </w:rPr>
       </w:pPr>
-      <w:proofErr w:type="gramStart"/>
-      <w:r>
-        <w:rPr>
-          <w:rFonts w:asciiTheme="minorHAnsi" w:hAnsiTheme="minorHAnsi"/>
-          <w:sz w:val="22"/>
-          <w:szCs w:val="22"/>
-        </w:rPr>
-        <w:t>Allows you to filter your scenario input plots according to landowner group (for example, USFS, private).</w:t>
-      </w:r>
-      <w:proofErr w:type="gramEnd"/>
-      <w:r>
-        <w:rPr>
-          <w:rFonts w:asciiTheme="minorHAnsi" w:hAnsiTheme="minorHAnsi"/>
-          <w:sz w:val="22"/>
-          <w:szCs w:val="22"/>
-        </w:rPr>
-        <w:t xml:space="preserve"> </w:t>
+      <w:r>
+        <w:rPr>
+          <w:rFonts w:asciiTheme="minorHAnsi" w:hAnsiTheme="minorHAnsi"/>
+          <w:sz w:val="22"/>
+          <w:szCs w:val="22"/>
+        </w:rPr>
+        <w:t xml:space="preserve">Allows you to filter your scenario input plots according to landowner group (for example, USFS, private). </w:t>
       </w:r>
       <w:r>
         <w:rPr>
@@ -12320,25 +12709,7 @@
           <w:sz w:val="22"/>
           <w:szCs w:val="22"/>
         </w:rPr>
-        <w:t xml:space="preserve"> and used </w:t>
-      </w:r>
-      <w:proofErr w:type="gramStart"/>
-      <w:r>
-        <w:rPr>
-          <w:rFonts w:asciiTheme="minorHAnsi" w:hAnsiTheme="minorHAnsi"/>
-          <w:sz w:val="22"/>
-          <w:szCs w:val="22"/>
-        </w:rPr>
-        <w:t>directly,</w:t>
-      </w:r>
-      <w:proofErr w:type="gramEnd"/>
-      <w:r>
-        <w:rPr>
-          <w:rFonts w:asciiTheme="minorHAnsi" w:hAnsiTheme="minorHAnsi"/>
-          <w:sz w:val="22"/>
-          <w:szCs w:val="22"/>
-        </w:rPr>
-        <w:t xml:space="preserve"> or indirectly (via improvement and/or </w:t>
+        <w:t xml:space="preserve"> and used directly, or indirectly (via improvement and/or </w:t>
       </w:r>
       <w:proofErr w:type="spellStart"/>
       <w:r>
@@ -15283,25 +15654,7 @@
           <w:sz w:val="22"/>
           <w:szCs w:val="22"/>
         </w:rPr>
-        <w:t>However, depending on the weights supplied (zeros are valid)</w:t>
-      </w:r>
-      <w:proofErr w:type="gramStart"/>
-      <w:r>
-        <w:rPr>
-          <w:rFonts w:asciiTheme="minorHAnsi" w:hAnsiTheme="minorHAnsi"/>
-          <w:sz w:val="22"/>
-          <w:szCs w:val="22"/>
-        </w:rPr>
-        <w:t>,</w:t>
-      </w:r>
-      <w:proofErr w:type="gramEnd"/>
-      <w:r>
-        <w:rPr>
-          <w:rFonts w:asciiTheme="minorHAnsi" w:hAnsiTheme="minorHAnsi"/>
-          <w:sz w:val="22"/>
-          <w:szCs w:val="22"/>
-        </w:rPr>
-        <w:t xml:space="preserve"> it could apply to any single cycle or subset of cycles.</w:t>
+        <w:t>However, depending on the weights supplied (zeros are valid), it could apply to any single cycle or subset of cycles.</w:t>
       </w:r>
     </w:p>
     <w:p>
@@ -20256,31 +20609,8 @@
 </w:document>
 </file>
 
-<file path=word/commentsExtended.xml><?xml version="1.0" encoding="utf-8"?>
-<w15:commentsEx xmlns:wpc="http://schemas.microsoft.com/office/word/2010/wordprocessingCanvas" xmlns:mc="http://schemas.openxmlformats.org/markup-compatibility/2006" xmlns:o="urn:schemas-microsoft-com:office:office" xmlns:r="http://schemas.openxmlformats.org/officeDocument/2006/relationships" xmlns:m="http://schemas.openxmlformats.org/officeDocument/2006/math" xmlns:v="urn:schemas-microsoft-com:vml" xmlns:wp14="http://schemas.microsoft.com/office/word/2010/wordprocessingDrawing" xmlns:wp="http://schemas.openxmlformats.org/drawingml/2006/wordprocessingDrawing" xmlns:w10="urn:schemas-microsoft-com:office:word" xmlns:w="http://schemas.openxmlformats.org/wordprocessingml/2006/main" xmlns:w14="http://schemas.microsoft.com/office/word/2010/wordml" xmlns:w15="http://schemas.microsoft.com/office/word/2012/wordml" xmlns:wpg="http://schemas.microsoft.com/office/word/2010/wordprocessingGroup" xmlns:wpi="http://schemas.microsoft.com/office/word/2010/wordprocessingInk" xmlns:wne="http://schemas.microsoft.com/office/word/2006/wordml" xmlns:wps="http://schemas.microsoft.com/office/word/2010/wordprocessingShape" mc:Ignorable="w14 w15 wp14">
-  <w15:commentEx w15:paraId="1FF83EDC" w15:done="0"/>
-  <w15:commentEx w15:paraId="11903107" w15:done="0"/>
-  <w15:commentEx w15:paraId="63B5885F" w15:done="0"/>
-  <w15:commentEx w15:paraId="0D32815A" w15:done="0"/>
-  <w15:commentEx w15:paraId="463D9282" w15:done="0"/>
-  <w15:commentEx w15:paraId="432A5194" w15:done="0"/>
-  <w15:commentEx w15:paraId="53F2DFEC" w15:done="0"/>
-  <w15:commentEx w15:paraId="7E41D08C" w15:done="0"/>
-  <w15:commentEx w15:paraId="75E51E56" w15:done="0"/>
-  <w15:commentEx w15:paraId="09683A75" w15:done="0"/>
-  <w15:commentEx w15:paraId="4E4AE1D3" w15:done="0"/>
-  <w15:commentEx w15:paraId="0FDEAC3E" w15:done="0"/>
-  <w15:commentEx w15:paraId="5B08E525" w15:done="0"/>
-  <w15:commentEx w15:paraId="55A96590" w15:done="0"/>
-  <w15:commentEx w15:paraId="55060D6C" w15:done="0"/>
-  <w15:commentEx w15:paraId="0F94B902" w15:done="0"/>
-  <w15:commentEx w15:paraId="7949EFCF" w15:done="0"/>
-  <w15:commentEx w15:paraId="3D049068" w15:done="0"/>
-</w15:commentsEx>
-</file>
-
 <file path=word/numbering.xml><?xml version="1.0" encoding="utf-8"?>
-<w:numbering xmlns:wpc="http://schemas.microsoft.com/office/word/2010/wordprocessingCanvas" xmlns:mc="http://schemas.openxmlformats.org/markup-compatibility/2006" xmlns:o="urn:schemas-microsoft-com:office:office" xmlns:r="http://schemas.openxmlformats.org/officeDocument/2006/relationships" xmlns:m="http://schemas.openxmlformats.org/officeDocument/2006/math" xmlns:v="urn:schemas-microsoft-com:vml" xmlns:wp14="http://schemas.microsoft.com/office/word/2010/wordprocessingDrawing" xmlns:wp="http://schemas.openxmlformats.org/drawingml/2006/wordprocessingDrawing" xmlns:w10="urn:schemas-microsoft-com:office:word" xmlns:w="http://schemas.openxmlformats.org/wordprocessingml/2006/main" xmlns:w14="http://schemas.microsoft.com/office/word/2010/wordml" xmlns:wpg="http://schemas.microsoft.com/office/word/2010/wordprocessingGroup" xmlns:wpi="http://schemas.microsoft.com/office/word/2010/wordprocessingInk" xmlns:wne="http://schemas.microsoft.com/office/word/2006/wordml" xmlns:wps="http://schemas.microsoft.com/office/word/2010/wordprocessingShape" mc:Ignorable="w14 wp14">
+<w:numbering xmlns:wpc="http://schemas.microsoft.com/office/word/2010/wordprocessingCanvas" xmlns:mc="http://schemas.openxmlformats.org/markup-compatibility/2006" xmlns:o="urn:schemas-microsoft-com:office:office" xmlns:r="http://schemas.openxmlformats.org/officeDocument/2006/relationships" xmlns:m="http://schemas.openxmlformats.org/officeDocument/2006/math" xmlns:v="urn:schemas-microsoft-com:vml" xmlns:wp14="http://schemas.microsoft.com/office/word/2010/wordprocessingDrawing" xmlns:wp="http://schemas.openxmlformats.org/drawingml/2006/wordprocessingDrawing" xmlns:w10="urn:schemas-microsoft-com:office:word" xmlns:w="http://schemas.openxmlformats.org/wordprocessingml/2006/main" xmlns:w14="http://schemas.microsoft.com/office/word/2010/wordml" xmlns:w15="http://schemas.microsoft.com/office/word/2012/wordml" xmlns:wpg="http://schemas.microsoft.com/office/word/2010/wordprocessingGroup" xmlns:wpi="http://schemas.microsoft.com/office/word/2010/wordprocessingInk" xmlns:wne="http://schemas.microsoft.com/office/word/2006/wordml" xmlns:wps="http://schemas.microsoft.com/office/word/2010/wordprocessingShape" mc:Ignorable="w14 w15 wp14">
   <w:abstractNum w:abstractNumId="0">
     <w:nsid w:val="069D6061"/>
     <w:multiLevelType w:val="hybridMultilevel"/>
@@ -23694,19 +24024,14 @@
   <w:num w:numId="39">
     <w:abstractNumId w:val="2"/>
   </w:num>
+  <w:num w:numId="40">
+    <w:abstractNumId w:val="8"/>
+  </w:num>
 </w:numbering>
 </file>
 
-<file path=word/people.xml><?xml version="1.0" encoding="utf-8"?>
-<w15:people xmlns:wpc="http://schemas.microsoft.com/office/word/2010/wordprocessingCanvas" xmlns:mc="http://schemas.openxmlformats.org/markup-compatibility/2006" xmlns:o="urn:schemas-microsoft-com:office:office" xmlns:r="http://schemas.openxmlformats.org/officeDocument/2006/relationships" xmlns:m="http://schemas.openxmlformats.org/officeDocument/2006/math" xmlns:v="urn:schemas-microsoft-com:vml" xmlns:wp14="http://schemas.microsoft.com/office/word/2010/wordprocessingDrawing" xmlns:wp="http://schemas.openxmlformats.org/drawingml/2006/wordprocessingDrawing" xmlns:w10="urn:schemas-microsoft-com:office:word" xmlns:w="http://schemas.openxmlformats.org/wordprocessingml/2006/main" xmlns:w14="http://schemas.microsoft.com/office/word/2010/wordml" xmlns:w15="http://schemas.microsoft.com/office/word/2012/wordml" xmlns:wpg="http://schemas.microsoft.com/office/word/2010/wordprocessingGroup" xmlns:wpi="http://schemas.microsoft.com/office/word/2010/wordprocessingInk" xmlns:wne="http://schemas.microsoft.com/office/word/2006/wordml" xmlns:wps="http://schemas.microsoft.com/office/word/2010/wordprocessingShape" mc:Ignorable="w14 w15 wp14">
-  <w15:person w15:author="Fried, Jeremy - FS">
-    <w15:presenceInfo w15:providerId="AD" w15:userId="S-1-5-21-2443529608-3098792306-3041422421-251199"/>
-  </w15:person>
-</w15:people>
-</file>
-
 <file path=word/styles.xml><?xml version="1.0" encoding="utf-8"?>
-<w:styles xmlns:mc="http://schemas.openxmlformats.org/markup-compatibility/2006" xmlns:r="http://schemas.openxmlformats.org/officeDocument/2006/relationships" xmlns:w="http://schemas.openxmlformats.org/wordprocessingml/2006/main" xmlns:w14="http://schemas.microsoft.com/office/word/2010/wordml" mc:Ignorable="w14">
+<w:styles xmlns:mc="http://schemas.openxmlformats.org/markup-compatibility/2006" xmlns:r="http://schemas.openxmlformats.org/officeDocument/2006/relationships" xmlns:w="http://schemas.openxmlformats.org/wordprocessingml/2006/main" xmlns:w14="http://schemas.microsoft.com/office/word/2010/wordml" xmlns:w15="http://schemas.microsoft.com/office/word/2012/wordml" mc:Ignorable="w14 w15">
   <w:docDefaults>
     <w:rPrDefault>
       <w:rPr>
@@ -23722,144 +24047,378 @@
       </w:pPr>
     </w:pPrDefault>
   </w:docDefaults>
-  <w:latentStyles w:defLockedState="0" w:defUIPriority="99" w:defSemiHidden="1" w:defUnhideWhenUsed="1" w:defQFormat="0" w:count="267">
-    <w:lsdException w:name="Normal" w:semiHidden="0" w:uiPriority="0" w:unhideWhenUsed="0" w:qFormat="1"/>
-    <w:lsdException w:name="heading 1" w:semiHidden="0" w:uiPriority="9" w:unhideWhenUsed="0" w:qFormat="1"/>
-    <w:lsdException w:name="heading 2" w:uiPriority="9" w:qFormat="1"/>
-    <w:lsdException w:name="heading 3" w:uiPriority="9" w:qFormat="1"/>
-    <w:lsdException w:name="heading 4" w:uiPriority="9" w:qFormat="1"/>
-    <w:lsdException w:name="heading 5" w:uiPriority="9" w:qFormat="1"/>
-    <w:lsdException w:name="heading 6" w:uiPriority="9" w:qFormat="1"/>
-    <w:lsdException w:name="heading 7" w:uiPriority="9" w:qFormat="1"/>
-    <w:lsdException w:name="heading 8" w:uiPriority="9" w:qFormat="1"/>
-    <w:lsdException w:name="heading 9" w:uiPriority="9" w:qFormat="1"/>
-    <w:lsdException w:name="toc 1" w:uiPriority="39"/>
-    <w:lsdException w:name="toc 2" w:uiPriority="39"/>
-    <w:lsdException w:name="toc 3" w:uiPriority="39"/>
-    <w:lsdException w:name="toc 4" w:uiPriority="39"/>
-    <w:lsdException w:name="toc 5" w:uiPriority="39"/>
-    <w:lsdException w:name="toc 6" w:uiPriority="39"/>
-    <w:lsdException w:name="toc 7" w:uiPriority="39"/>
-    <w:lsdException w:name="toc 8" w:uiPriority="39"/>
-    <w:lsdException w:name="toc 9" w:uiPriority="39"/>
-    <w:lsdException w:name="caption" w:uiPriority="35" w:qFormat="1"/>
-    <w:lsdException w:name="Title" w:semiHidden="0" w:uiPriority="10" w:unhideWhenUsed="0" w:qFormat="1"/>
-    <w:lsdException w:name="Default Paragraph Font" w:uiPriority="1"/>
-    <w:lsdException w:name="Subtitle" w:semiHidden="0" w:uiPriority="11" w:unhideWhenUsed="0" w:qFormat="1"/>
-    <w:lsdException w:name="Strong" w:semiHidden="0" w:uiPriority="22" w:unhideWhenUsed="0" w:qFormat="1"/>
-    <w:lsdException w:name="Emphasis" w:semiHidden="0" w:uiPriority="20" w:unhideWhenUsed="0" w:qFormat="1"/>
-    <w:lsdException w:name="Table Grid" w:semiHidden="0" w:uiPriority="59" w:unhideWhenUsed="0"/>
-    <w:lsdException w:name="Placeholder Text" w:unhideWhenUsed="0"/>
-    <w:lsdException w:name="No Spacing" w:semiHidden="0" w:uiPriority="1" w:unhideWhenUsed="0" w:qFormat="1"/>
-    <w:lsdException w:name="Light Shading" w:semiHidden="0" w:uiPriority="60" w:unhideWhenUsed="0"/>
-    <w:lsdException w:name="Light List" w:semiHidden="0" w:uiPriority="61" w:unhideWhenUsed="0"/>
-    <w:lsdException w:name="Light Grid" w:semiHidden="0" w:uiPriority="62" w:unhideWhenUsed="0"/>
-    <w:lsdException w:name="Medium Shading 1" w:semiHidden="0" w:uiPriority="63" w:unhideWhenUsed="0"/>
-    <w:lsdException w:name="Medium Shading 2" w:semiHidden="0" w:uiPriority="64" w:unhideWhenUsed="0"/>
-    <w:lsdException w:name="Medium List 1" w:semiHidden="0" w:uiPriority="65" w:unhideWhenUsed="0"/>
-    <w:lsdException w:name="Medium List 2" w:semiHidden="0" w:uiPriority="66" w:unhideWhenUsed="0"/>
-    <w:lsdException w:name="Medium Grid 1" w:semiHidden="0" w:uiPriority="67" w:unhideWhenUsed="0"/>
-    <w:lsdException w:name="Medium Grid 2" w:semiHidden="0" w:uiPriority="68" w:unhideWhenUsed="0"/>
-    <w:lsdException w:name="Medium Grid 3" w:semiHidden="0" w:uiPriority="69" w:unhideWhenUsed="0"/>
-    <w:lsdException w:name="Dark List" w:semiHidden="0" w:uiPriority="70" w:unhideWhenUsed="0"/>
-    <w:lsdException w:name="Colorful Shading" w:semiHidden="0" w:uiPriority="71" w:unhideWhenUsed="0"/>
-    <w:lsdException w:name="Colorful List" w:semiHidden="0" w:uiPriority="72" w:unhideWhenUsed="0"/>
-    <w:lsdException w:name="Colorful Grid" w:semiHidden="0" w:uiPriority="73" w:unhideWhenUsed="0"/>
-    <w:lsdException w:name="Light Shading Accent 1" w:semiHidden="0" w:uiPriority="60" w:unhideWhenUsed="0"/>
-    <w:lsdException w:name="Light List Accent 1" w:semiHidden="0" w:uiPriority="61" w:unhideWhenUsed="0"/>
-    <w:lsdException w:name="Light Grid Accent 1" w:semiHidden="0" w:uiPriority="62" w:unhideWhenUsed="0"/>
-    <w:lsdException w:name="Medium Shading 1 Accent 1" w:semiHidden="0" w:uiPriority="63" w:unhideWhenUsed="0"/>
-    <w:lsdException w:name="Medium Shading 2 Accent 1" w:semiHidden="0" w:uiPriority="64" w:unhideWhenUsed="0"/>
-    <w:lsdException w:name="Medium List 1 Accent 1" w:semiHidden="0" w:uiPriority="65" w:unhideWhenUsed="0"/>
-    <w:lsdException w:name="Revision" w:unhideWhenUsed="0"/>
-    <w:lsdException w:name="List Paragraph" w:semiHidden="0" w:uiPriority="34" w:unhideWhenUsed="0" w:qFormat="1"/>
-    <w:lsdException w:name="Quote" w:semiHidden="0" w:uiPriority="29" w:unhideWhenUsed="0" w:qFormat="1"/>
-    <w:lsdException w:name="Intense Quote" w:semiHidden="0" w:uiPriority="30" w:unhideWhenUsed="0" w:qFormat="1"/>
-    <w:lsdException w:name="Medium List 2 Accent 1" w:semiHidden="0" w:uiPriority="66" w:unhideWhenUsed="0"/>
-    <w:lsdException w:name="Medium Grid 1 Accent 1" w:semiHidden="0" w:uiPriority="67" w:unhideWhenUsed="0"/>
-    <w:lsdException w:name="Medium Grid 2 Accent 1" w:semiHidden="0" w:uiPriority="68" w:unhideWhenUsed="0"/>
-    <w:lsdException w:name="Medium Grid 3 Accent 1" w:semiHidden="0" w:uiPriority="69" w:unhideWhenUsed="0"/>
-    <w:lsdException w:name="Dark List Accent 1" w:semiHidden="0" w:uiPriority="70" w:unhideWhenUsed="0"/>
-    <w:lsdException w:name="Colorful Shading Accent 1" w:semiHidden="0" w:uiPriority="71" w:unhideWhenUsed="0"/>
-    <w:lsdException w:name="Colorful List Accent 1" w:semiHidden="0" w:uiPriority="72" w:unhideWhenUsed="0"/>
-    <w:lsdException w:name="Colorful Grid Accent 1" w:semiHidden="0" w:uiPriority="73" w:unhideWhenUsed="0"/>
-    <w:lsdException w:name="Light Shading Accent 2" w:semiHidden="0" w:uiPriority="60" w:unhideWhenUsed="0"/>
-    <w:lsdException w:name="Light List Accent 2" w:semiHidden="0" w:uiPriority="61" w:unhideWhenUsed="0"/>
-    <w:lsdException w:name="Light Grid Accent 2" w:semiHidden="0" w:uiPriority="62" w:unhideWhenUsed="0"/>
-    <w:lsdException w:name="Medium Shading 1 Accent 2" w:semiHidden="0" w:uiPriority="63" w:unhideWhenUsed="0"/>
-    <w:lsdException w:name="Medium Shading 2 Accent 2" w:semiHidden="0" w:uiPriority="64" w:unhideWhenUsed="0"/>
-    <w:lsdException w:name="Medium List 1 Accent 2" w:semiHidden="0" w:uiPriority="65" w:unhideWhenUsed="0"/>
-    <w:lsdException w:name="Medium List 2 Accent 2" w:semiHidden="0" w:uiPriority="66" w:unhideWhenUsed="0"/>
-    <w:lsdException w:name="Medium Grid 1 Accent 2" w:semiHidden="0" w:uiPriority="67" w:unhideWhenUsed="0"/>
-    <w:lsdException w:name="Medium Grid 2 Accent 2" w:semiHidden="0" w:uiPriority="68" w:unhideWhenUsed="0"/>
-    <w:lsdException w:name="Medium Grid 3 Accent 2" w:semiHidden="0" w:uiPriority="69" w:unhideWhenUsed="0"/>
-    <w:lsdException w:name="Dark List Accent 2" w:semiHidden="0" w:uiPriority="70" w:unhideWhenUsed="0"/>
-    <w:lsdException w:name="Colorful Shading Accent 2" w:semiHidden="0" w:uiPriority="71" w:unhideWhenUsed="0"/>
-    <w:lsdException w:name="Colorful List Accent 2" w:semiHidden="0" w:uiPriority="72" w:unhideWhenUsed="0"/>
-    <w:lsdException w:name="Colorful Grid Accent 2" w:semiHidden="0" w:uiPriority="73" w:unhideWhenUsed="0"/>
-    <w:lsdException w:name="Light Shading Accent 3" w:semiHidden="0" w:uiPriority="60" w:unhideWhenUsed="0"/>
-    <w:lsdException w:name="Light List Accent 3" w:semiHidden="0" w:uiPriority="61" w:unhideWhenUsed="0"/>
-    <w:lsdException w:name="Light Grid Accent 3" w:semiHidden="0" w:uiPriority="62" w:unhideWhenUsed="0"/>
-    <w:lsdException w:name="Medium Shading 1 Accent 3" w:semiHidden="0" w:uiPriority="63" w:unhideWhenUsed="0"/>
-    <w:lsdException w:name="Medium Shading 2 Accent 3" w:semiHidden="0" w:uiPriority="64" w:unhideWhenUsed="0"/>
-    <w:lsdException w:name="Medium List 1 Accent 3" w:semiHidden="0" w:uiPriority="65" w:unhideWhenUsed="0"/>
-    <w:lsdException w:name="Medium List 2 Accent 3" w:semiHidden="0" w:uiPriority="66" w:unhideWhenUsed="0"/>
-    <w:lsdException w:name="Medium Grid 1 Accent 3" w:semiHidden="0" w:uiPriority="67" w:unhideWhenUsed="0"/>
-    <w:lsdException w:name="Medium Grid 2 Accent 3" w:semiHidden="0" w:uiPriority="68" w:unhideWhenUsed="0"/>
-    <w:lsdException w:name="Medium Grid 3 Accent 3" w:semiHidden="0" w:uiPriority="69" w:unhideWhenUsed="0"/>
-    <w:lsdException w:name="Dark List Accent 3" w:semiHidden="0" w:uiPriority="70" w:unhideWhenUsed="0"/>
-    <w:lsdException w:name="Colorful Shading Accent 3" w:semiHidden="0" w:uiPriority="71" w:unhideWhenUsed="0"/>
-    <w:lsdException w:name="Colorful List Accent 3" w:semiHidden="0" w:uiPriority="72" w:unhideWhenUsed="0"/>
-    <w:lsdException w:name="Colorful Grid Accent 3" w:semiHidden="0" w:uiPriority="73" w:unhideWhenUsed="0"/>
-    <w:lsdException w:name="Light Shading Accent 4" w:semiHidden="0" w:uiPriority="60" w:unhideWhenUsed="0"/>
-    <w:lsdException w:name="Light List Accent 4" w:semiHidden="0" w:uiPriority="61" w:unhideWhenUsed="0"/>
-    <w:lsdException w:name="Light Grid Accent 4" w:semiHidden="0" w:uiPriority="62" w:unhideWhenUsed="0"/>
-    <w:lsdException w:name="Medium Shading 1 Accent 4" w:semiHidden="0" w:uiPriority="63" w:unhideWhenUsed="0"/>
-    <w:lsdException w:name="Medium Shading 2 Accent 4" w:semiHidden="0" w:uiPriority="64" w:unhideWhenUsed="0"/>
-    <w:lsdException w:name="Medium List 1 Accent 4" w:semiHidden="0" w:uiPriority="65" w:unhideWhenUsed="0"/>
-    <w:lsdException w:name="Medium List 2 Accent 4" w:semiHidden="0" w:uiPriority="66" w:unhideWhenUsed="0"/>
-    <w:lsdException w:name="Medium Grid 1 Accent 4" w:semiHidden="0" w:uiPriority="67" w:unhideWhenUsed="0"/>
-    <w:lsdException w:name="Medium Grid 2 Accent 4" w:semiHidden="0" w:uiPriority="68" w:unhideWhenUsed="0"/>
-    <w:lsdException w:name="Medium Grid 3 Accent 4" w:semiHidden="0" w:uiPriority="69" w:unhideWhenUsed="0"/>
-    <w:lsdException w:name="Dark List Accent 4" w:semiHidden="0" w:uiPriority="70" w:unhideWhenUsed="0"/>
-    <w:lsdException w:name="Colorful Shading Accent 4" w:semiHidden="0" w:uiPriority="71" w:unhideWhenUsed="0"/>
-    <w:lsdException w:name="Colorful List Accent 4" w:semiHidden="0" w:uiPriority="72" w:unhideWhenUsed="0"/>
-    <w:lsdException w:name="Colorful Grid Accent 4" w:semiHidden="0" w:uiPriority="73" w:unhideWhenUsed="0"/>
-    <w:lsdException w:name="Light Shading Accent 5" w:semiHidden="0" w:uiPriority="60" w:unhideWhenUsed="0"/>
-    <w:lsdException w:name="Light List Accent 5" w:semiHidden="0" w:uiPriority="61" w:unhideWhenUsed="0"/>
-    <w:lsdException w:name="Light Grid Accent 5" w:semiHidden="0" w:uiPriority="62" w:unhideWhenUsed="0"/>
-    <w:lsdException w:name="Medium Shading 1 Accent 5" w:semiHidden="0" w:uiPriority="63" w:unhideWhenUsed="0"/>
-    <w:lsdException w:name="Medium Shading 2 Accent 5" w:semiHidden="0" w:uiPriority="64" w:unhideWhenUsed="0"/>
-    <w:lsdException w:name="Medium List 1 Accent 5" w:semiHidden="0" w:uiPriority="65" w:unhideWhenUsed="0"/>
-    <w:lsdException w:name="Medium List 2 Accent 5" w:semiHidden="0" w:uiPriority="66" w:unhideWhenUsed="0"/>
-    <w:lsdException w:name="Medium Grid 1 Accent 5" w:semiHidden="0" w:uiPriority="67" w:unhideWhenUsed="0"/>
-    <w:lsdException w:name="Medium Grid 2 Accent 5" w:semiHidden="0" w:uiPriority="68" w:unhideWhenUsed="0"/>
-    <w:lsdException w:name="Medium Grid 3 Accent 5" w:semiHidden="0" w:uiPriority="69" w:unhideWhenUsed="0"/>
-    <w:lsdException w:name="Dark List Accent 5" w:semiHidden="0" w:uiPriority="70" w:unhideWhenUsed="0"/>
-    <w:lsdException w:name="Colorful Shading Accent 5" w:semiHidden="0" w:uiPriority="71" w:unhideWhenUsed="0"/>
-    <w:lsdException w:name="Colorful List Accent 5" w:semiHidden="0" w:uiPriority="72" w:unhideWhenUsed="0"/>
-    <w:lsdException w:name="Colorful Grid Accent 5" w:semiHidden="0" w:uiPriority="73" w:unhideWhenUsed="0"/>
-    <w:lsdException w:name="Light Shading Accent 6" w:semiHidden="0" w:uiPriority="60" w:unhideWhenUsed="0"/>
-    <w:lsdException w:name="Light List Accent 6" w:semiHidden="0" w:uiPriority="61" w:unhideWhenUsed="0"/>
-    <w:lsdException w:name="Light Grid Accent 6" w:semiHidden="0" w:uiPriority="62" w:unhideWhenUsed="0"/>
-    <w:lsdException w:name="Medium Shading 1 Accent 6" w:semiHidden="0" w:uiPriority="63" w:unhideWhenUsed="0"/>
-    <w:lsdException w:name="Medium Shading 2 Accent 6" w:semiHidden="0" w:uiPriority="64" w:unhideWhenUsed="0"/>
-    <w:lsdException w:name="Medium List 1 Accent 6" w:semiHidden="0" w:uiPriority="65" w:unhideWhenUsed="0"/>
-    <w:lsdException w:name="Medium List 2 Accent 6" w:semiHidden="0" w:uiPriority="66" w:unhideWhenUsed="0"/>
-    <w:lsdException w:name="Medium Grid 1 Accent 6" w:semiHidden="0" w:uiPriority="67" w:unhideWhenUsed="0"/>
-    <w:lsdException w:name="Medium Grid 2 Accent 6" w:semiHidden="0" w:uiPriority="68" w:unhideWhenUsed="0"/>
-    <w:lsdException w:name="Medium Grid 3 Accent 6" w:semiHidden="0" w:uiPriority="69" w:unhideWhenUsed="0"/>
-    <w:lsdException w:name="Dark List Accent 6" w:semiHidden="0" w:uiPriority="70" w:unhideWhenUsed="0"/>
-    <w:lsdException w:name="Colorful Shading Accent 6" w:semiHidden="0" w:uiPriority="71" w:unhideWhenUsed="0"/>
-    <w:lsdException w:name="Colorful List Accent 6" w:semiHidden="0" w:uiPriority="72" w:unhideWhenUsed="0"/>
-    <w:lsdException w:name="Colorful Grid Accent 6" w:semiHidden="0" w:uiPriority="73" w:unhideWhenUsed="0"/>
-    <w:lsdException w:name="Subtle Emphasis" w:semiHidden="0" w:uiPriority="19" w:unhideWhenUsed="0" w:qFormat="1"/>
-    <w:lsdException w:name="Intense Emphasis" w:semiHidden="0" w:uiPriority="21" w:unhideWhenUsed="0" w:qFormat="1"/>
-    <w:lsdException w:name="Subtle Reference" w:semiHidden="0" w:uiPriority="31" w:unhideWhenUsed="0" w:qFormat="1"/>
-    <w:lsdException w:name="Intense Reference" w:semiHidden="0" w:uiPriority="32" w:unhideWhenUsed="0" w:qFormat="1"/>
-    <w:lsdException w:name="Book Title" w:semiHidden="0" w:uiPriority="33" w:unhideWhenUsed="0" w:qFormat="1"/>
-    <w:lsdException w:name="Bibliography" w:uiPriority="37"/>
-    <w:lsdException w:name="TOC Heading" w:uiPriority="39" w:qFormat="1"/>
+  <w:latentStyles w:defLockedState="0" w:defUIPriority="99" w:defSemiHidden="0" w:defUnhideWhenUsed="0" w:defQFormat="0" w:count="371">
+    <w:lsdException w:name="Normal" w:uiPriority="0" w:qFormat="1"/>
+    <w:lsdException w:name="heading 1" w:uiPriority="9" w:qFormat="1"/>
+    <w:lsdException w:name="heading 2" w:semiHidden="1" w:uiPriority="9" w:unhideWhenUsed="1" w:qFormat="1"/>
+    <w:lsdException w:name="heading 3" w:semiHidden="1" w:uiPriority="9" w:unhideWhenUsed="1" w:qFormat="1"/>
+    <w:lsdException w:name="heading 4" w:semiHidden="1" w:uiPriority="9" w:unhideWhenUsed="1" w:qFormat="1"/>
+    <w:lsdException w:name="heading 5" w:semiHidden="1" w:uiPriority="9" w:unhideWhenUsed="1" w:qFormat="1"/>
+    <w:lsdException w:name="heading 6" w:semiHidden="1" w:uiPriority="9" w:unhideWhenUsed="1" w:qFormat="1"/>
+    <w:lsdException w:name="heading 7" w:semiHidden="1" w:uiPriority="9" w:unhideWhenUsed="1" w:qFormat="1"/>
+    <w:lsdException w:name="heading 8" w:semiHidden="1" w:uiPriority="9" w:unhideWhenUsed="1" w:qFormat="1"/>
+    <w:lsdException w:name="heading 9" w:semiHidden="1" w:uiPriority="9" w:unhideWhenUsed="1" w:qFormat="1"/>
+    <w:lsdException w:name="index 1" w:semiHidden="1" w:unhideWhenUsed="1"/>
+    <w:lsdException w:name="index 2" w:semiHidden="1" w:unhideWhenUsed="1"/>
+    <w:lsdException w:name="index 3" w:semiHidden="1" w:unhideWhenUsed="1"/>
+    <w:lsdException w:name="index 4" w:semiHidden="1" w:unhideWhenUsed="1"/>
+    <w:lsdException w:name="index 5" w:semiHidden="1" w:unhideWhenUsed="1"/>
+    <w:lsdException w:name="index 6" w:semiHidden="1" w:unhideWhenUsed="1"/>
+    <w:lsdException w:name="index 7" w:semiHidden="1" w:unhideWhenUsed="1"/>
+    <w:lsdException w:name="index 8" w:semiHidden="1" w:unhideWhenUsed="1"/>
+    <w:lsdException w:name="index 9" w:semiHidden="1" w:unhideWhenUsed="1"/>
+    <w:lsdException w:name="toc 1" w:semiHidden="1" w:uiPriority="39" w:unhideWhenUsed="1"/>
+    <w:lsdException w:name="toc 2" w:semiHidden="1" w:uiPriority="39" w:unhideWhenUsed="1"/>
+    <w:lsdException w:name="toc 3" w:semiHidden="1" w:uiPriority="39" w:unhideWhenUsed="1"/>
+    <w:lsdException w:name="toc 4" w:semiHidden="1" w:uiPriority="39" w:unhideWhenUsed="1"/>
+    <w:lsdException w:name="toc 5" w:semiHidden="1" w:uiPriority="39" w:unhideWhenUsed="1"/>
+    <w:lsdException w:name="toc 6" w:semiHidden="1" w:uiPriority="39" w:unhideWhenUsed="1"/>
+    <w:lsdException w:name="toc 7" w:semiHidden="1" w:uiPriority="39" w:unhideWhenUsed="1"/>
+    <w:lsdException w:name="toc 8" w:semiHidden="1" w:uiPriority="39" w:unhideWhenUsed="1"/>
+    <w:lsdException w:name="toc 9" w:semiHidden="1" w:uiPriority="39" w:unhideWhenUsed="1"/>
+    <w:lsdException w:name="Normal Indent" w:semiHidden="1" w:unhideWhenUsed="1"/>
+    <w:lsdException w:name="footnote text" w:semiHidden="1" w:unhideWhenUsed="1"/>
+    <w:lsdException w:name="annotation text" w:semiHidden="1" w:unhideWhenUsed="1"/>
+    <w:lsdException w:name="header" w:semiHidden="1" w:unhideWhenUsed="1"/>
+    <w:lsdException w:name="footer" w:semiHidden="1" w:unhideWhenUsed="1"/>
+    <w:lsdException w:name="index heading" w:semiHidden="1" w:unhideWhenUsed="1"/>
+    <w:lsdException w:name="caption" w:semiHidden="1" w:uiPriority="35" w:unhideWhenUsed="1" w:qFormat="1"/>
+    <w:lsdException w:name="table of figures" w:semiHidden="1" w:unhideWhenUsed="1"/>
+    <w:lsdException w:name="envelope address" w:semiHidden="1" w:unhideWhenUsed="1"/>
+    <w:lsdException w:name="envelope return" w:semiHidden="1" w:unhideWhenUsed="1"/>
+    <w:lsdException w:name="footnote reference" w:semiHidden="1" w:unhideWhenUsed="1"/>
+    <w:lsdException w:name="annotation reference" w:semiHidden="1" w:unhideWhenUsed="1"/>
+    <w:lsdException w:name="line number" w:semiHidden="1" w:unhideWhenUsed="1"/>
+    <w:lsdException w:name="page number" w:semiHidden="1" w:unhideWhenUsed="1"/>
+    <w:lsdException w:name="endnote reference" w:semiHidden="1" w:unhideWhenUsed="1"/>
+    <w:lsdException w:name="endnote text" w:semiHidden="1" w:unhideWhenUsed="1"/>
+    <w:lsdException w:name="table of authorities" w:semiHidden="1" w:unhideWhenUsed="1"/>
+    <w:lsdException w:name="macro" w:semiHidden="1" w:unhideWhenUsed="1"/>
+    <w:lsdException w:name="toa heading" w:semiHidden="1" w:unhideWhenUsed="1"/>
+    <w:lsdException w:name="List" w:semiHidden="1" w:unhideWhenUsed="1"/>
+    <w:lsdException w:name="List Bullet" w:semiHidden="1" w:unhideWhenUsed="1"/>
+    <w:lsdException w:name="List Number" w:semiHidden="1" w:unhideWhenUsed="1"/>
+    <w:lsdException w:name="List 2" w:semiHidden="1" w:unhideWhenUsed="1"/>
+    <w:lsdException w:name="List 3" w:semiHidden="1" w:unhideWhenUsed="1"/>
+    <w:lsdException w:name="List 4" w:semiHidden="1" w:unhideWhenUsed="1"/>
+    <w:lsdException w:name="List 5" w:semiHidden="1" w:unhideWhenUsed="1"/>
+    <w:lsdException w:name="List Bullet 2" w:semiHidden="1" w:unhideWhenUsed="1"/>
+    <w:lsdException w:name="List Bullet 3" w:semiHidden="1" w:unhideWhenUsed="1"/>
+    <w:lsdException w:name="List Bullet 4" w:semiHidden="1" w:unhideWhenUsed="1"/>
+    <w:lsdException w:name="List Bullet 5" w:semiHidden="1" w:unhideWhenUsed="1"/>
+    <w:lsdException w:name="List Number 2" w:semiHidden="1" w:unhideWhenUsed="1"/>
+    <w:lsdException w:name="List Number 3" w:semiHidden="1" w:unhideWhenUsed="1"/>
+    <w:lsdException w:name="List Number 4" w:semiHidden="1" w:unhideWhenUsed="1"/>
+    <w:lsdException w:name="List Number 5" w:semiHidden="1" w:unhideWhenUsed="1"/>
+    <w:lsdException w:name="Title" w:uiPriority="10" w:qFormat="1"/>
+    <w:lsdException w:name="Closing" w:semiHidden="1" w:unhideWhenUsed="1"/>
+    <w:lsdException w:name="Signature" w:semiHidden="1" w:unhideWhenUsed="1"/>
+    <w:lsdException w:name="Default Paragraph Font" w:semiHidden="1" w:uiPriority="1" w:unhideWhenUsed="1"/>
+    <w:lsdException w:name="Body Text" w:semiHidden="1" w:unhideWhenUsed="1"/>
+    <w:lsdException w:name="Body Text Indent" w:semiHidden="1" w:unhideWhenUsed="1"/>
+    <w:lsdException w:name="List Continue" w:semiHidden="1" w:unhideWhenUsed="1"/>
+    <w:lsdException w:name="List Continue 2" w:semiHidden="1" w:unhideWhenUsed="1"/>
+    <w:lsdException w:name="List Continue 3" w:semiHidden="1" w:unhideWhenUsed="1"/>
+    <w:lsdException w:name="List Continue 4" w:semiHidden="1" w:unhideWhenUsed="1"/>
+    <w:lsdException w:name="List Continue 5" w:semiHidden="1" w:unhideWhenUsed="1"/>
+    <w:lsdException w:name="Message Header" w:semiHidden="1" w:unhideWhenUsed="1"/>
+    <w:lsdException w:name="Subtitle" w:uiPriority="11" w:qFormat="1"/>
+    <w:lsdException w:name="Salutation" w:semiHidden="1" w:unhideWhenUsed="1"/>
+    <w:lsdException w:name="Date" w:semiHidden="1" w:unhideWhenUsed="1"/>
+    <w:lsdException w:name="Body Text First Indent" w:semiHidden="1" w:unhideWhenUsed="1"/>
+    <w:lsdException w:name="Body Text First Indent 2" w:semiHidden="1" w:unhideWhenUsed="1"/>
+    <w:lsdException w:name="Note Heading" w:semiHidden="1" w:unhideWhenUsed="1"/>
+    <w:lsdException w:name="Body Text 2" w:semiHidden="1" w:unhideWhenUsed="1"/>
+    <w:lsdException w:name="Body Text 3" w:semiHidden="1" w:unhideWhenUsed="1"/>
+    <w:lsdException w:name="Body Text Indent 2" w:semiHidden="1" w:unhideWhenUsed="1"/>
+    <w:lsdException w:name="Body Text Indent 3" w:semiHidden="1" w:unhideWhenUsed="1"/>
+    <w:lsdException w:name="Block Text" w:semiHidden="1" w:unhideWhenUsed="1"/>
+    <w:lsdException w:name="Hyperlink" w:semiHidden="1" w:unhideWhenUsed="1"/>
+    <w:lsdException w:name="FollowedHyperlink" w:semiHidden="1" w:unhideWhenUsed="1"/>
+    <w:lsdException w:name="Strong" w:uiPriority="22" w:qFormat="1"/>
+    <w:lsdException w:name="Emphasis" w:uiPriority="20" w:qFormat="1"/>
+    <w:lsdException w:name="Document Map" w:semiHidden="1" w:unhideWhenUsed="1"/>
+    <w:lsdException w:name="Plain Text" w:semiHidden="1" w:unhideWhenUsed="1"/>
+    <w:lsdException w:name="E-mail Signature" w:semiHidden="1" w:unhideWhenUsed="1"/>
+    <w:lsdException w:name="HTML Top of Form" w:semiHidden="1" w:unhideWhenUsed="1"/>
+    <w:lsdException w:name="HTML Bottom of Form" w:semiHidden="1" w:unhideWhenUsed="1"/>
+    <w:lsdException w:name="Normal (Web)" w:semiHidden="1" w:unhideWhenUsed="1"/>
+    <w:lsdException w:name="HTML Acronym" w:semiHidden="1" w:unhideWhenUsed="1"/>
+    <w:lsdException w:name="HTML Address" w:semiHidden="1" w:unhideWhenUsed="1"/>
+    <w:lsdException w:name="HTML Cite" w:semiHidden="1" w:unhideWhenUsed="1"/>
+    <w:lsdException w:name="HTML Code" w:semiHidden="1" w:unhideWhenUsed="1"/>
+    <w:lsdException w:name="HTML Definition" w:semiHidden="1" w:unhideWhenUsed="1"/>
+    <w:lsdException w:name="HTML Keyboard" w:semiHidden="1" w:unhideWhenUsed="1"/>
+    <w:lsdException w:name="HTML Preformatted" w:semiHidden="1" w:unhideWhenUsed="1"/>
+    <w:lsdException w:name="HTML Sample" w:semiHidden="1" w:unhideWhenUsed="1"/>
+    <w:lsdException w:name="HTML Typewriter" w:semiHidden="1" w:unhideWhenUsed="1"/>
+    <w:lsdException w:name="HTML Variable" w:semiHidden="1" w:unhideWhenUsed="1"/>
+    <w:lsdException w:name="Normal Table" w:semiHidden="1" w:unhideWhenUsed="1"/>
+    <w:lsdException w:name="annotation subject" w:semiHidden="1" w:unhideWhenUsed="1"/>
+    <w:lsdException w:name="No List" w:semiHidden="1" w:unhideWhenUsed="1"/>
+    <w:lsdException w:name="Outline List 1" w:semiHidden="1" w:unhideWhenUsed="1"/>
+    <w:lsdException w:name="Outline List 2" w:semiHidden="1" w:unhideWhenUsed="1"/>
+    <w:lsdException w:name="Outline List 3" w:semiHidden="1" w:unhideWhenUsed="1"/>
+    <w:lsdException w:name="Table Simple 1" w:semiHidden="1" w:unhideWhenUsed="1"/>
+    <w:lsdException w:name="Table Simple 2" w:semiHidden="1" w:unhideWhenUsed="1"/>
+    <w:lsdException w:name="Table Simple 3" w:semiHidden="1" w:unhideWhenUsed="1"/>
+    <w:lsdException w:name="Table Classic 1" w:semiHidden="1" w:unhideWhenUsed="1"/>
+    <w:lsdException w:name="Table Classic 2" w:semiHidden="1" w:unhideWhenUsed="1"/>
+    <w:lsdException w:name="Table Classic 3" w:semiHidden="1" w:unhideWhenUsed="1"/>
+    <w:lsdException w:name="Table Classic 4" w:semiHidden="1" w:unhideWhenUsed="1"/>
+    <w:lsdException w:name="Table Colorful 1" w:semiHidden="1" w:unhideWhenUsed="1"/>
+    <w:lsdException w:name="Table Colorful 2" w:semiHidden="1" w:unhideWhenUsed="1"/>
+    <w:lsdException w:name="Table Colorful 3" w:semiHidden="1" w:unhideWhenUsed="1"/>
+    <w:lsdException w:name="Table Columns 1" w:semiHidden="1" w:unhideWhenUsed="1"/>
+    <w:lsdException w:name="Table Columns 2" w:semiHidden="1" w:unhideWhenUsed="1"/>
+    <w:lsdException w:name="Table Columns 3" w:semiHidden="1" w:unhideWhenUsed="1"/>
+    <w:lsdException w:name="Table Columns 4" w:semiHidden="1" w:unhideWhenUsed="1"/>
+    <w:lsdException w:name="Table Columns 5" w:semiHidden="1" w:unhideWhenUsed="1"/>
+    <w:lsdException w:name="Table Grid 1" w:semiHidden="1" w:unhideWhenUsed="1"/>
+    <w:lsdException w:name="Table Grid 2" w:semiHidden="1" w:unhideWhenUsed="1"/>
+    <w:lsdException w:name="Table Grid 3" w:semiHidden="1" w:unhideWhenUsed="1"/>
+    <w:lsdException w:name="Table Grid 4" w:semiHidden="1" w:unhideWhenUsed="1"/>
+    <w:lsdException w:name="Table Grid 5" w:semiHidden="1" w:unhideWhenUsed="1"/>
+    <w:lsdException w:name="Table Grid 6" w:semiHidden="1" w:unhideWhenUsed="1"/>
+    <w:lsdException w:name="Table Grid 7" w:semiHidden="1" w:unhideWhenUsed="1"/>
+    <w:lsdException w:name="Table Grid 8" w:semiHidden="1" w:unhideWhenUsed="1"/>
+    <w:lsdException w:name="Table List 1" w:semiHidden="1" w:unhideWhenUsed="1"/>
+    <w:lsdException w:name="Table List 2" w:semiHidden="1" w:unhideWhenUsed="1"/>
+    <w:lsdException w:name="Table List 3" w:semiHidden="1" w:unhideWhenUsed="1"/>
+    <w:lsdException w:name="Table List 4" w:semiHidden="1" w:unhideWhenUsed="1"/>
+    <w:lsdException w:name="Table List 5" w:semiHidden="1" w:unhideWhenUsed="1"/>
+    <w:lsdException w:name="Table List 6" w:semiHidden="1" w:unhideWhenUsed="1"/>
+    <w:lsdException w:name="Table List 7" w:semiHidden="1" w:unhideWhenUsed="1"/>
+    <w:lsdException w:name="Table List 8" w:semiHidden="1" w:unhideWhenUsed="1"/>
+    <w:lsdException w:name="Table 3D effects 1" w:semiHidden="1" w:unhideWhenUsed="1"/>
+    <w:lsdException w:name="Table 3D effects 2" w:semiHidden="1" w:unhideWhenUsed="1"/>
+    <w:lsdException w:name="Table 3D effects 3" w:semiHidden="1" w:unhideWhenUsed="1"/>
+    <w:lsdException w:name="Table Contemporary" w:semiHidden="1" w:unhideWhenUsed="1"/>
+    <w:lsdException w:name="Table Elegant" w:semiHidden="1" w:unhideWhenUsed="1"/>
+    <w:lsdException w:name="Table Professional" w:semiHidden="1" w:unhideWhenUsed="1"/>
+    <w:lsdException w:name="Table Subtle 1" w:semiHidden="1" w:unhideWhenUsed="1"/>
+    <w:lsdException w:name="Table Subtle 2" w:semiHidden="1" w:unhideWhenUsed="1"/>
+    <w:lsdException w:name="Table Web 1" w:semiHidden="1" w:unhideWhenUsed="1"/>
+    <w:lsdException w:name="Table Web 2" w:semiHidden="1" w:unhideWhenUsed="1"/>
+    <w:lsdException w:name="Table Web 3" w:semiHidden="1" w:unhideWhenUsed="1"/>
+    <w:lsdException w:name="Balloon Text" w:semiHidden="1" w:unhideWhenUsed="1"/>
+    <w:lsdException w:name="Table Grid" w:uiPriority="59"/>
+    <w:lsdException w:name="Table Theme" w:semiHidden="1" w:unhideWhenUsed="1"/>
+    <w:lsdException w:name="Placeholder Text" w:semiHidden="1"/>
+    <w:lsdException w:name="No Spacing" w:uiPriority="1" w:qFormat="1"/>
+    <w:lsdException w:name="Light Shading" w:uiPriority="60"/>
+    <w:lsdException w:name="Light List" w:uiPriority="61"/>
+    <w:lsdException w:name="Light Grid" w:uiPriority="62"/>
+    <w:lsdException w:name="Medium Shading 1" w:uiPriority="63"/>
+    <w:lsdException w:name="Medium Shading 2" w:uiPriority="64"/>
+    <w:lsdException w:name="Medium List 1" w:uiPriority="65"/>
+    <w:lsdException w:name="Medium List 2" w:uiPriority="66"/>
+    <w:lsdException w:name="Medium Grid 1" w:uiPriority="67"/>
+    <w:lsdException w:name="Medium Grid 2" w:uiPriority="68"/>
+    <w:lsdException w:name="Medium Grid 3" w:uiPriority="69"/>
+    <w:lsdException w:name="Dark List" w:uiPriority="70"/>
+    <w:lsdException w:name="Colorful Shading" w:uiPriority="71"/>
+    <w:lsdException w:name="Colorful List" w:uiPriority="72"/>
+    <w:lsdException w:name="Colorful Grid" w:uiPriority="73"/>
+    <w:lsdException w:name="Light Shading Accent 1" w:uiPriority="60"/>
+    <w:lsdException w:name="Light List Accent 1" w:uiPriority="61"/>
+    <w:lsdException w:name="Light Grid Accent 1" w:uiPriority="62"/>
+    <w:lsdException w:name="Medium Shading 1 Accent 1" w:uiPriority="63"/>
+    <w:lsdException w:name="Medium Shading 2 Accent 1" w:uiPriority="64"/>
+    <w:lsdException w:name="Medium List 1 Accent 1" w:uiPriority="65"/>
+    <w:lsdException w:name="Revision" w:semiHidden="1"/>
+    <w:lsdException w:name="List Paragraph" w:uiPriority="34" w:qFormat="1"/>
+    <w:lsdException w:name="Quote" w:uiPriority="29" w:qFormat="1"/>
+    <w:lsdException w:name="Intense Quote" w:uiPriority="30" w:qFormat="1"/>
+    <w:lsdException w:name="Medium List 2 Accent 1" w:uiPriority="66"/>
+    <w:lsdException w:name="Medium Grid 1 Accent 1" w:uiPriority="67"/>
+    <w:lsdException w:name="Medium Grid 2 Accent 1" w:uiPriority="68"/>
+    <w:lsdException w:name="Medium Grid 3 Accent 1" w:uiPriority="69"/>
+    <w:lsdException w:name="Dark List Accent 1" w:uiPriority="70"/>
+    <w:lsdException w:name="Colorful Shading Accent 1" w:uiPriority="71"/>
+    <w:lsdException w:name="Colorful List Accent 1" w:uiPriority="72"/>
+    <w:lsdException w:name="Colorful Grid Accent 1" w:uiPriority="73"/>
+    <w:lsdException w:name="Light Shading Accent 2" w:uiPriority="60"/>
+    <w:lsdException w:name="Light List Accent 2" w:uiPriority="61"/>
+    <w:lsdException w:name="Light Grid Accent 2" w:uiPriority="62"/>
+    <w:lsdException w:name="Medium Shading 1 Accent 2" w:uiPriority="63"/>
+    <w:lsdException w:name="Medium Shading 2 Accent 2" w:uiPriority="64"/>
+    <w:lsdException w:name="Medium List 1 Accent 2" w:uiPriority="65"/>
+    <w:lsdException w:name="Medium List 2 Accent 2" w:uiPriority="66"/>
+    <w:lsdException w:name="Medium Grid 1 Accent 2" w:uiPriority="67"/>
+    <w:lsdException w:name="Medium Grid 2 Accent 2" w:uiPriority="68"/>
+    <w:lsdException w:name="Medium Grid 3 Accent 2" w:uiPriority="69"/>
+    <w:lsdException w:name="Dark List Accent 2" w:uiPriority="70"/>
+    <w:lsdException w:name="Colorful Shading Accent 2" w:uiPriority="71"/>
+    <w:lsdException w:name="Colorful List Accent 2" w:uiPriority="72"/>
+    <w:lsdException w:name="Colorful Grid Accent 2" w:uiPriority="73"/>
+    <w:lsdException w:name="Light Shading Accent 3" w:uiPriority="60"/>
+    <w:lsdException w:name="Light List Accent 3" w:uiPriority="61"/>
+    <w:lsdException w:name="Light Grid Accent 3" w:uiPriority="62"/>
+    <w:lsdException w:name="Medium Shading 1 Accent 3" w:uiPriority="63"/>
+    <w:lsdException w:name="Medium Shading 2 Accent 3" w:uiPriority="64"/>
+    <w:lsdException w:name="Medium List 1 Accent 3" w:uiPriority="65"/>
+    <w:lsdException w:name="Medium List 2 Accent 3" w:uiPriority="66"/>
+    <w:lsdException w:name="Medium Grid 1 Accent 3" w:uiPriority="67"/>
+    <w:lsdException w:name="Medium Grid 2 Accent 3" w:uiPriority="68"/>
+    <w:lsdException w:name="Medium Grid 3 Accent 3" w:uiPriority="69"/>
+    <w:lsdException w:name="Dark List Accent 3" w:uiPriority="70"/>
+    <w:lsdException w:name="Colorful Shading Accent 3" w:uiPriority="71"/>
+    <w:lsdException w:name="Colorful List Accent 3" w:uiPriority="72"/>
+    <w:lsdException w:name="Colorful Grid Accent 3" w:uiPriority="73"/>
+    <w:lsdException w:name="Light Shading Accent 4" w:uiPriority="60"/>
+    <w:lsdException w:name="Light List Accent 4" w:uiPriority="61"/>
+    <w:lsdException w:name="Light Grid Accent 4" w:uiPriority="62"/>
+    <w:lsdException w:name="Medium Shading 1 Accent 4" w:uiPriority="63"/>
+    <w:lsdException w:name="Medium Shading 2 Accent 4" w:uiPriority="64"/>
+    <w:lsdException w:name="Medium List 1 Accent 4" w:uiPriority="65"/>
+    <w:lsdException w:name="Medium List 2 Accent 4" w:uiPriority="66"/>
+    <w:lsdException w:name="Medium Grid 1 Accent 4" w:uiPriority="67"/>
+    <w:lsdException w:name="Medium Grid 2 Accent 4" w:uiPriority="68"/>
+    <w:lsdException w:name="Medium Grid 3 Accent 4" w:uiPriority="69"/>
+    <w:lsdException w:name="Dark List Accent 4" w:uiPriority="70"/>
+    <w:lsdException w:name="Colorful Shading Accent 4" w:uiPriority="71"/>
+    <w:lsdException w:name="Colorful List Accent 4" w:uiPriority="72"/>
+    <w:lsdException w:name="Colorful Grid Accent 4" w:uiPriority="73"/>
+    <w:lsdException w:name="Light Shading Accent 5" w:uiPriority="60"/>
+    <w:lsdException w:name="Light List Accent 5" w:uiPriority="61"/>
+    <w:lsdException w:name="Light Grid Accent 5" w:uiPriority="62"/>
+    <w:lsdException w:name="Medium Shading 1 Accent 5" w:uiPriority="63"/>
+    <w:lsdException w:name="Medium Shading 2 Accent 5" w:uiPriority="64"/>
+    <w:lsdException w:name="Medium List 1 Accent 5" w:uiPriority="65"/>
+    <w:lsdException w:name="Medium List 2 Accent 5" w:uiPriority="66"/>
+    <w:lsdException w:name="Medium Grid 1 Accent 5" w:uiPriority="67"/>
+    <w:lsdException w:name="Medium Grid 2 Accent 5" w:uiPriority="68"/>
+    <w:lsdException w:name="Medium Grid 3 Accent 5" w:uiPriority="69"/>
+    <w:lsdException w:name="Dark List Accent 5" w:uiPriority="70"/>
+    <w:lsdException w:name="Colorful Shading Accent 5" w:uiPriority="71"/>
+    <w:lsdException w:name="Colorful List Accent 5" w:uiPriority="72"/>
+    <w:lsdException w:name="Colorful Grid Accent 5" w:uiPriority="73"/>
+    <w:lsdException w:name="Light Shading Accent 6" w:uiPriority="60"/>
+    <w:lsdException w:name="Light List Accent 6" w:uiPriority="61"/>
+    <w:lsdException w:name="Light Grid Accent 6" w:uiPriority="62"/>
+    <w:lsdException w:name="Medium Shading 1 Accent 6" w:uiPriority="63"/>
+    <w:lsdException w:name="Medium Shading 2 Accent 6" w:uiPriority="64"/>
+    <w:lsdException w:name="Medium List 1 Accent 6" w:uiPriority="65"/>
+    <w:lsdException w:name="Medium List 2 Accent 6" w:uiPriority="66"/>
+    <w:lsdException w:name="Medium Grid 1 Accent 6" w:uiPriority="67"/>
+    <w:lsdException w:name="Medium Grid 2 Accent 6" w:uiPriority="68"/>
+    <w:lsdException w:name="Medium Grid 3 Accent 6" w:uiPriority="69"/>
+    <w:lsdException w:name="Dark List Accent 6" w:uiPriority="70"/>
+    <w:lsdException w:name="Colorful Shading Accent 6" w:uiPriority="71"/>
+    <w:lsdException w:name="Colorful List Accent 6" w:uiPriority="72"/>
+    <w:lsdException w:name="Colorful Grid Accent 6" w:uiPriority="73"/>
+    <w:lsdException w:name="Subtle Emphasis" w:uiPriority="19" w:qFormat="1"/>
+    <w:lsdException w:name="Intense Emphasis" w:uiPriority="21" w:qFormat="1"/>
+    <w:lsdException w:name="Subtle Reference" w:uiPriority="31" w:qFormat="1"/>
+    <w:lsdException w:name="Intense Reference" w:uiPriority="32" w:qFormat="1"/>
+    <w:lsdException w:name="Book Title" w:uiPriority="33" w:qFormat="1"/>
+    <w:lsdException w:name="Bibliography" w:semiHidden="1" w:uiPriority="37" w:unhideWhenUsed="1"/>
+    <w:lsdException w:name="TOC Heading" w:semiHidden="1" w:uiPriority="39" w:unhideWhenUsed="1" w:qFormat="1"/>
+    <w:lsdException w:name="Plain Table 1" w:uiPriority="41"/>
+    <w:lsdException w:name="Plain Table 2" w:uiPriority="42"/>
+    <w:lsdException w:name="Plain Table 3" w:uiPriority="43"/>
+    <w:lsdException w:name="Plain Table 4" w:uiPriority="44"/>
+    <w:lsdException w:name="Plain Table 5" w:uiPriority="45"/>
+    <w:lsdException w:name="Grid Table Light" w:uiPriority="40"/>
+    <w:lsdException w:name="Grid Table 1 Light" w:uiPriority="46"/>
+    <w:lsdException w:name="Grid Table 2" w:uiPriority="47"/>
+    <w:lsdException w:name="Grid Table 3" w:uiPriority="48"/>
+    <w:lsdException w:name="Grid Table 4" w:uiPriority="49"/>
+    <w:lsdException w:name="Grid Table 5 Dark" w:uiPriority="50"/>
+    <w:lsdException w:name="Grid Table 6 Colorful" w:uiPriority="51"/>
+    <w:lsdException w:name="Grid Table 7 Colorful" w:uiPriority="52"/>
+    <w:lsdException w:name="Grid Table 1 Light Accent 1" w:uiPriority="46"/>
+    <w:lsdException w:name="Grid Table 2 Accent 1" w:uiPriority="47"/>
+    <w:lsdException w:name="Grid Table 3 Accent 1" w:uiPriority="48"/>
+    <w:lsdException w:name="Grid Table 4 Accent 1" w:uiPriority="49"/>
+    <w:lsdException w:name="Grid Table 5 Dark Accent 1" w:uiPriority="50"/>
+    <w:lsdException w:name="Grid Table 6 Colorful Accent 1" w:uiPriority="51"/>
+    <w:lsdException w:name="Grid Table 7 Colorful Accent 1" w:uiPriority="52"/>
+    <w:lsdException w:name="Grid Table 1 Light Accent 2" w:uiPriority="46"/>
+    <w:lsdException w:name="Grid Table 2 Accent 2" w:uiPriority="47"/>
+    <w:lsdException w:name="Grid Table 3 Accent 2" w:uiPriority="48"/>
+    <w:lsdException w:name="Grid Table 4 Accent 2" w:uiPriority="49"/>
+    <w:lsdException w:name="Grid Table 5 Dark Accent 2" w:uiPriority="50"/>
+    <w:lsdException w:name="Grid Table 6 Colorful Accent 2" w:uiPriority="51"/>
+    <w:lsdException w:name="Grid Table 7 Colorful Accent 2" w:uiPriority="52"/>
+    <w:lsdException w:name="Grid Table 1 Light Accent 3" w:uiPriority="46"/>
+    <w:lsdException w:name="Grid Table 2 Accent 3" w:uiPriority="47"/>
+    <w:lsdException w:name="Grid Table 3 Accent 3" w:uiPriority="48"/>
+    <w:lsdException w:name="Grid Table 4 Accent 3" w:uiPriority="49"/>
+    <w:lsdException w:name="Grid Table 5 Dark Accent 3" w:uiPriority="50"/>
+    <w:lsdException w:name="Grid Table 6 Colorful Accent 3" w:uiPriority="51"/>
+    <w:lsdException w:name="Grid Table 7 Colorful Accent 3" w:uiPriority="52"/>
+    <w:lsdException w:name="Grid Table 1 Light Accent 4" w:uiPriority="46"/>
+    <w:lsdException w:name="Grid Table 2 Accent 4" w:uiPriority="47"/>
+    <w:lsdException w:name="Grid Table 3 Accent 4" w:uiPriority="48"/>
+    <w:lsdException w:name="Grid Table 4 Accent 4" w:uiPriority="49"/>
+    <w:lsdException w:name="Grid Table 5 Dark Accent 4" w:uiPriority="50"/>
+    <w:lsdException w:name="Grid Table 6 Colorful Accent 4" w:uiPriority="51"/>
+    <w:lsdException w:name="Grid Table 7 Colorful Accent 4" w:uiPriority="52"/>
+    <w:lsdException w:name="Grid Table 1 Light Accent 5" w:uiPriority="46"/>
+    <w:lsdException w:name="Grid Table 2 Accent 5" w:uiPriority="47"/>
+    <w:lsdException w:name="Grid Table 3 Accent 5" w:uiPriority="48"/>
+    <w:lsdException w:name="Grid Table 4 Accent 5" w:uiPriority="49"/>
+    <w:lsdException w:name="Grid Table 5 Dark Accent 5" w:uiPriority="50"/>
+    <w:lsdException w:name="Grid Table 6 Colorful Accent 5" w:uiPriority="51"/>
+    <w:lsdException w:name="Grid Table 7 Colorful Accent 5" w:uiPriority="52"/>
+    <w:lsdException w:name="Grid Table 1 Light Accent 6" w:uiPriority="46"/>
+    <w:lsdException w:name="Grid Table 2 Accent 6" w:uiPriority="47"/>
+    <w:lsdException w:name="Grid Table 3 Accent 6" w:uiPriority="48"/>
+    <w:lsdException w:name="Grid Table 4 Accent 6" w:uiPriority="49"/>
+    <w:lsdException w:name="Grid Table 5 Dark Accent 6" w:uiPriority="50"/>
+    <w:lsdException w:name="Grid Table 6 Colorful Accent 6" w:uiPriority="51"/>
+    <w:lsdException w:name="Grid Table 7 Colorful Accent 6" w:uiPriority="52"/>
+    <w:lsdException w:name="List Table 1 Light" w:uiPriority="46"/>
+    <w:lsdException w:name="List Table 2" w:uiPriority="47"/>
+    <w:lsdException w:name="List Table 3" w:uiPriority="48"/>
+    <w:lsdException w:name="List Table 4" w:uiPriority="49"/>
+    <w:lsdException w:name="List Table 5 Dark" w:uiPriority="50"/>
+    <w:lsdException w:name="List Table 6 Colorful" w:uiPriority="51"/>
+    <w:lsdException w:name="List Table 7 Colorful" w:uiPriority="52"/>
+    <w:lsdException w:name="List Table 1 Light Accent 1" w:uiPriority="46"/>
+    <w:lsdException w:name="List Table 2 Accent 1" w:uiPriority="47"/>
+    <w:lsdException w:name="List Table 3 Accent 1" w:uiPriority="48"/>
+    <w:lsdException w:name="List Table 4 Accent 1" w:uiPriority="49"/>
+    <w:lsdException w:name="List Table 5 Dark Accent 1" w:uiPriority="50"/>
+    <w:lsdException w:name="List Table 6 Colorful Accent 1" w:uiPriority="51"/>
+    <w:lsdException w:name="List Table 7 Colorful Accent 1" w:uiPriority="52"/>
+    <w:lsdException w:name="List Table 1 Light Accent 2" w:uiPriority="46"/>
+    <w:lsdException w:name="List Table 2 Accent 2" w:uiPriority="47"/>
+    <w:lsdException w:name="List Table 3 Accent 2" w:uiPriority="48"/>
+    <w:lsdException w:name="List Table 4 Accent 2" w:uiPriority="49"/>
+    <w:lsdException w:name="List Table 5 Dark Accent 2" w:uiPriority="50"/>
+    <w:lsdException w:name="List Table 6 Colorful Accent 2" w:uiPriority="51"/>
+    <w:lsdException w:name="List Table 7 Colorful Accent 2" w:uiPriority="52"/>
+    <w:lsdException w:name="List Table 1 Light Accent 3" w:uiPriority="46"/>
+    <w:lsdException w:name="List Table 2 Accent 3" w:uiPriority="47"/>
+    <w:lsdException w:name="List Table 3 Accent 3" w:uiPriority="48"/>
+    <w:lsdException w:name="List Table 4 Accent 3" w:uiPriority="49"/>
+    <w:lsdException w:name="List Table 5 Dark Accent 3" w:uiPriority="50"/>
+    <w:lsdException w:name="List Table 6 Colorful Accent 3" w:uiPriority="51"/>
+    <w:lsdException w:name="List Table 7 Colorful Accent 3" w:uiPriority="52"/>
+    <w:lsdException w:name="List Table 1 Light Accent 4" w:uiPriority="46"/>
+    <w:lsdException w:name="List Table 2 Accent 4" w:uiPriority="47"/>
+    <w:lsdException w:name="List Table 3 Accent 4" w:uiPriority="48"/>
+    <w:lsdException w:name="List Table 4 Accent 4" w:uiPriority="49"/>
+    <w:lsdException w:name="List Table 5 Dark Accent 4" w:uiPriority="50"/>
+    <w:lsdException w:name="List Table 6 Colorful Accent 4" w:uiPriority="51"/>
+    <w:lsdException w:name="List Table 7 Colorful Accent 4" w:uiPriority="52"/>
+    <w:lsdException w:name="List Table 1 Light Accent 5" w:uiPriority="46"/>
+    <w:lsdException w:name="List Table 2 Accent 5" w:uiPriority="47"/>
+    <w:lsdException w:name="List Table 3 Accent 5" w:uiPriority="48"/>
+    <w:lsdException w:name="List Table 4 Accent 5" w:uiPriority="49"/>
+    <w:lsdException w:name="List Table 5 Dark Accent 5" w:uiPriority="50"/>
+    <w:lsdException w:name="List Table 6 Colorful Accent 5" w:uiPriority="51"/>
+    <w:lsdException w:name="List Table 7 Colorful Accent 5" w:uiPriority="52"/>
+    <w:lsdException w:name="List Table 1 Light Accent 6" w:uiPriority="46"/>
+    <w:lsdException w:name="List Table 2 Accent 6" w:uiPriority="47"/>
+    <w:lsdException w:name="List Table 3 Accent 6" w:uiPriority="48"/>
+    <w:lsdException w:name="List Table 4 Accent 6" w:uiPriority="49"/>
+    <w:lsdException w:name="List Table 5 Dark Accent 6" w:uiPriority="50"/>
+    <w:lsdException w:name="List Table 6 Colorful Accent 6" w:uiPriority="51"/>
+    <w:lsdException w:name="List Table 7 Colorful Accent 6" w:uiPriority="52"/>
   </w:latentStyles>
   <w:style w:type="paragraph" w:default="1" w:styleId="Normal">
     <w:name w:val="Normal"/>
@@ -24028,6 +24587,7 @@
       <w:spacing w:after="0" w:line="240" w:lineRule="auto"/>
     </w:pPr>
     <w:tblPr>
+      <w:tblInd w:w="0" w:type="dxa"/>
       <w:tblBorders>
         <w:top w:val="single" w:sz="4" w:space="0" w:color="auto"/>
         <w:left w:val="single" w:sz="4" w:space="0" w:color="auto"/>
@@ -24036,412 +24596,12 @@
         <w:insideH w:val="single" w:sz="4" w:space="0" w:color="auto"/>
         <w:insideV w:val="single" w:sz="4" w:space="0" w:color="auto"/>
       </w:tblBorders>
-    </w:tblPr>
-  </w:style>
-  <w:style w:type="character" w:styleId="CommentReference">
-    <w:name w:val="annotation reference"/>
-    <w:basedOn w:val="DefaultParagraphFont"/>
-    <w:uiPriority w:val="99"/>
-    <w:semiHidden/>
-    <w:unhideWhenUsed/>
-    <w:rsid w:val="00EC38AB"/>
-    <w:rPr>
-      <w:sz w:val="16"/>
-      <w:szCs w:val="16"/>
-    </w:rPr>
-  </w:style>
-  <w:style w:type="paragraph" w:styleId="CommentText">
-    <w:name w:val="annotation text"/>
-    <w:basedOn w:val="Normal"/>
-    <w:link w:val="CommentTextChar"/>
-    <w:uiPriority w:val="99"/>
-    <w:semiHidden/>
-    <w:unhideWhenUsed/>
-    <w:rsid w:val="00EC38AB"/>
-    <w:pPr>
-      <w:spacing w:line="240" w:lineRule="auto"/>
-    </w:pPr>
-    <w:rPr>
-      <w:sz w:val="20"/>
-      <w:szCs w:val="20"/>
-    </w:rPr>
-  </w:style>
-  <w:style w:type="character" w:customStyle="1" w:styleId="CommentTextChar">
-    <w:name w:val="Comment Text Char"/>
-    <w:basedOn w:val="DefaultParagraphFont"/>
-    <w:link w:val="CommentText"/>
-    <w:uiPriority w:val="99"/>
-    <w:semiHidden/>
-    <w:rsid w:val="00EC38AB"/>
-    <w:rPr>
-      <w:rFonts w:ascii="Times New Roman" w:hAnsi="Times New Roman" w:cs="Times New Roman"/>
-      <w:sz w:val="20"/>
-      <w:szCs w:val="20"/>
-    </w:rPr>
-  </w:style>
-  <w:style w:type="paragraph" w:styleId="CommentSubject">
-    <w:name w:val="annotation subject"/>
-    <w:basedOn w:val="CommentText"/>
-    <w:next w:val="CommentText"/>
-    <w:link w:val="CommentSubjectChar"/>
-    <w:uiPriority w:val="99"/>
-    <w:semiHidden/>
-    <w:unhideWhenUsed/>
-    <w:rsid w:val="00EC38AB"/>
-    <w:rPr>
-      <w:b/>
-      <w:bCs/>
-    </w:rPr>
-  </w:style>
-  <w:style w:type="character" w:customStyle="1" w:styleId="CommentSubjectChar">
-    <w:name w:val="Comment Subject Char"/>
-    <w:basedOn w:val="CommentTextChar"/>
-    <w:link w:val="CommentSubject"/>
-    <w:uiPriority w:val="99"/>
-    <w:semiHidden/>
-    <w:rsid w:val="00EC38AB"/>
-    <w:rPr>
-      <w:rFonts w:ascii="Times New Roman" w:hAnsi="Times New Roman" w:cs="Times New Roman"/>
-      <w:b/>
-      <w:bCs/>
-      <w:sz w:val="20"/>
-      <w:szCs w:val="20"/>
-    </w:rPr>
-  </w:style>
-</w:styles>
-</file>
-
-<file path=word/stylesWithEffects.xml><?xml version="1.0" encoding="utf-8"?>
-<w:styles xmlns:wpc="http://schemas.microsoft.com/office/word/2010/wordprocessingCanvas" xmlns:mc="http://schemas.openxmlformats.org/markup-compatibility/2006" xmlns:o="urn:schemas-microsoft-com:office:office" xmlns:r="http://schemas.openxmlformats.org/officeDocument/2006/relationships" xmlns:m="http://schemas.openxmlformats.org/officeDocument/2006/math" xmlns:v="urn:schemas-microsoft-com:vml" xmlns:wp14="http://schemas.microsoft.com/office/word/2010/wordprocessingDrawing" xmlns:wp="http://schemas.openxmlformats.org/drawingml/2006/wordprocessingDrawing" xmlns:w10="urn:schemas-microsoft-com:office:word" xmlns:w="http://schemas.openxmlformats.org/wordprocessingml/2006/main" xmlns:w14="http://schemas.microsoft.com/office/word/2010/wordml" xmlns:wpg="http://schemas.microsoft.com/office/word/2010/wordprocessingGroup" xmlns:wpi="http://schemas.microsoft.com/office/word/2010/wordprocessingInk" xmlns:wne="http://schemas.microsoft.com/office/word/2006/wordml" xmlns:wps="http://schemas.microsoft.com/office/word/2010/wordprocessingShape" mc:Ignorable="w14 wp14">
-  <w:docDefaults>
-    <w:rPrDefault>
-      <w:rPr>
-        <w:rFonts w:asciiTheme="minorHAnsi" w:eastAsiaTheme="minorHAnsi" w:hAnsiTheme="minorHAnsi" w:cstheme="minorBidi"/>
-        <w:sz w:val="22"/>
-        <w:szCs w:val="22"/>
-        <w:lang w:val="en-US" w:eastAsia="en-US" w:bidi="ar-SA"/>
-      </w:rPr>
-    </w:rPrDefault>
-    <w:pPrDefault>
-      <w:pPr>
-        <w:spacing w:after="200" w:line="276" w:lineRule="auto"/>
-      </w:pPr>
-    </w:pPrDefault>
-  </w:docDefaults>
-  <w:latentStyles w:defLockedState="0" w:defUIPriority="99" w:defSemiHidden="1" w:defUnhideWhenUsed="1" w:defQFormat="0" w:count="267">
-    <w:lsdException w:name="Normal" w:semiHidden="0" w:uiPriority="0" w:unhideWhenUsed="0" w:qFormat="1"/>
-    <w:lsdException w:name="heading 1" w:semiHidden="0" w:uiPriority="9" w:unhideWhenUsed="0" w:qFormat="1"/>
-    <w:lsdException w:name="heading 2" w:uiPriority="9" w:qFormat="1"/>
-    <w:lsdException w:name="heading 3" w:uiPriority="9" w:qFormat="1"/>
-    <w:lsdException w:name="heading 4" w:uiPriority="9" w:qFormat="1"/>
-    <w:lsdException w:name="heading 5" w:uiPriority="9" w:qFormat="1"/>
-    <w:lsdException w:name="heading 6" w:uiPriority="9" w:qFormat="1"/>
-    <w:lsdException w:name="heading 7" w:uiPriority="9" w:qFormat="1"/>
-    <w:lsdException w:name="heading 8" w:uiPriority="9" w:qFormat="1"/>
-    <w:lsdException w:name="heading 9" w:uiPriority="9" w:qFormat="1"/>
-    <w:lsdException w:name="toc 1" w:uiPriority="39"/>
-    <w:lsdException w:name="toc 2" w:uiPriority="39"/>
-    <w:lsdException w:name="toc 3" w:uiPriority="39"/>
-    <w:lsdException w:name="toc 4" w:uiPriority="39"/>
-    <w:lsdException w:name="toc 5" w:uiPriority="39"/>
-    <w:lsdException w:name="toc 6" w:uiPriority="39"/>
-    <w:lsdException w:name="toc 7" w:uiPriority="39"/>
-    <w:lsdException w:name="toc 8" w:uiPriority="39"/>
-    <w:lsdException w:name="toc 9" w:uiPriority="39"/>
-    <w:lsdException w:name="caption" w:uiPriority="35" w:qFormat="1"/>
-    <w:lsdException w:name="Title" w:semiHidden="0" w:uiPriority="10" w:unhideWhenUsed="0" w:qFormat="1"/>
-    <w:lsdException w:name="Default Paragraph Font" w:uiPriority="1"/>
-    <w:lsdException w:name="Subtitle" w:semiHidden="0" w:uiPriority="11" w:unhideWhenUsed="0" w:qFormat="1"/>
-    <w:lsdException w:name="Strong" w:semiHidden="0" w:uiPriority="22" w:unhideWhenUsed="0" w:qFormat="1"/>
-    <w:lsdException w:name="Emphasis" w:semiHidden="0" w:uiPriority="20" w:unhideWhenUsed="0" w:qFormat="1"/>
-    <w:lsdException w:name="Table Grid" w:semiHidden="0" w:uiPriority="59" w:unhideWhenUsed="0"/>
-    <w:lsdException w:name="Placeholder Text" w:unhideWhenUsed="0"/>
-    <w:lsdException w:name="No Spacing" w:semiHidden="0" w:uiPriority="1" w:unhideWhenUsed="0" w:qFormat="1"/>
-    <w:lsdException w:name="Light Shading" w:semiHidden="0" w:uiPriority="60" w:unhideWhenUsed="0"/>
-    <w:lsdException w:name="Light List" w:semiHidden="0" w:uiPriority="61" w:unhideWhenUsed="0"/>
-    <w:lsdException w:name="Light Grid" w:semiHidden="0" w:uiPriority="62" w:unhideWhenUsed="0"/>
-    <w:lsdException w:name="Medium Shading 1" w:semiHidden="0" w:uiPriority="63" w:unhideWhenUsed="0"/>
-    <w:lsdException w:name="Medium Shading 2" w:semiHidden="0" w:uiPriority="64" w:unhideWhenUsed="0"/>
-    <w:lsdException w:name="Medium List 1" w:semiHidden="0" w:uiPriority="65" w:unhideWhenUsed="0"/>
-    <w:lsdException w:name="Medium List 2" w:semiHidden="0" w:uiPriority="66" w:unhideWhenUsed="0"/>
-    <w:lsdException w:name="Medium Grid 1" w:semiHidden="0" w:uiPriority="67" w:unhideWhenUsed="0"/>
-    <w:lsdException w:name="Medium Grid 2" w:semiHidden="0" w:uiPriority="68" w:unhideWhenUsed="0"/>
-    <w:lsdException w:name="Medium Grid 3" w:semiHidden="0" w:uiPriority="69" w:unhideWhenUsed="0"/>
-    <w:lsdException w:name="Dark List" w:semiHidden="0" w:uiPriority="70" w:unhideWhenUsed="0"/>
-    <w:lsdException w:name="Colorful Shading" w:semiHidden="0" w:uiPriority="71" w:unhideWhenUsed="0"/>
-    <w:lsdException w:name="Colorful List" w:semiHidden="0" w:uiPriority="72" w:unhideWhenUsed="0"/>
-    <w:lsdException w:name="Colorful Grid" w:semiHidden="0" w:uiPriority="73" w:unhideWhenUsed="0"/>
-    <w:lsdException w:name="Light Shading Accent 1" w:semiHidden="0" w:uiPriority="60" w:unhideWhenUsed="0"/>
-    <w:lsdException w:name="Light List Accent 1" w:semiHidden="0" w:uiPriority="61" w:unhideWhenUsed="0"/>
-    <w:lsdException w:name="Light Grid Accent 1" w:semiHidden="0" w:uiPriority="62" w:unhideWhenUsed="0"/>
-    <w:lsdException w:name="Medium Shading 1 Accent 1" w:semiHidden="0" w:uiPriority="63" w:unhideWhenUsed="0"/>
-    <w:lsdException w:name="Medium Shading 2 Accent 1" w:semiHidden="0" w:uiPriority="64" w:unhideWhenUsed="0"/>
-    <w:lsdException w:name="Medium List 1 Accent 1" w:semiHidden="0" w:uiPriority="65" w:unhideWhenUsed="0"/>
-    <w:lsdException w:name="Revision" w:unhideWhenUsed="0"/>
-    <w:lsdException w:name="List Paragraph" w:semiHidden="0" w:uiPriority="34" w:unhideWhenUsed="0" w:qFormat="1"/>
-    <w:lsdException w:name="Quote" w:semiHidden="0" w:uiPriority="29" w:unhideWhenUsed="0" w:qFormat="1"/>
-    <w:lsdException w:name="Intense Quote" w:semiHidden="0" w:uiPriority="30" w:unhideWhenUsed="0" w:qFormat="1"/>
-    <w:lsdException w:name="Medium List 2 Accent 1" w:semiHidden="0" w:uiPriority="66" w:unhideWhenUsed="0"/>
-    <w:lsdException w:name="Medium Grid 1 Accent 1" w:semiHidden="0" w:uiPriority="67" w:unhideWhenUsed="0"/>
-    <w:lsdException w:name="Medium Grid 2 Accent 1" w:semiHidden="0" w:uiPriority="68" w:unhideWhenUsed="0"/>
-    <w:lsdException w:name="Medium Grid 3 Accent 1" w:semiHidden="0" w:uiPriority="69" w:unhideWhenUsed="0"/>
-    <w:lsdException w:name="Dark List Accent 1" w:semiHidden="0" w:uiPriority="70" w:unhideWhenUsed="0"/>
-    <w:lsdException w:name="Colorful Shading Accent 1" w:semiHidden="0" w:uiPriority="71" w:unhideWhenUsed="0"/>
-    <w:lsdException w:name="Colorful List Accent 1" w:semiHidden="0" w:uiPriority="72" w:unhideWhenUsed="0"/>
-    <w:lsdException w:name="Colorful Grid Accent 1" w:semiHidden="0" w:uiPriority="73" w:unhideWhenUsed="0"/>
-    <w:lsdException w:name="Light Shading Accent 2" w:semiHidden="0" w:uiPriority="60" w:unhideWhenUsed="0"/>
-    <w:lsdException w:name="Light List Accent 2" w:semiHidden="0" w:uiPriority="61" w:unhideWhenUsed="0"/>
-    <w:lsdException w:name="Light Grid Accent 2" w:semiHidden="0" w:uiPriority="62" w:unhideWhenUsed="0"/>
-    <w:lsdException w:name="Medium Shading 1 Accent 2" w:semiHidden="0" w:uiPriority="63" w:unhideWhenUsed="0"/>
-    <w:lsdException w:name="Medium Shading 2 Accent 2" w:semiHidden="0" w:uiPriority="64" w:unhideWhenUsed="0"/>
-    <w:lsdException w:name="Medium List 1 Accent 2" w:semiHidden="0" w:uiPriority="65" w:unhideWhenUsed="0"/>
-    <w:lsdException w:name="Medium List 2 Accent 2" w:semiHidden="0" w:uiPriority="66" w:unhideWhenUsed="0"/>
-    <w:lsdException w:name="Medium Grid 1 Accent 2" w:semiHidden="0" w:uiPriority="67" w:unhideWhenUsed="0"/>
-    <w:lsdException w:name="Medium Grid 2 Accent 2" w:semiHidden="0" w:uiPriority="68" w:unhideWhenUsed="0"/>
-    <w:lsdException w:name="Medium Grid 3 Accent 2" w:semiHidden="0" w:uiPriority="69" w:unhideWhenUsed="0"/>
-    <w:lsdException w:name="Dark List Accent 2" w:semiHidden="0" w:uiPriority="70" w:unhideWhenUsed="0"/>
-    <w:lsdException w:name="Colorful Shading Accent 2" w:semiHidden="0" w:uiPriority="71" w:unhideWhenUsed="0"/>
-    <w:lsdException w:name="Colorful List Accent 2" w:semiHidden="0" w:uiPriority="72" w:unhideWhenUsed="0"/>
-    <w:lsdException w:name="Colorful Grid Accent 2" w:semiHidden="0" w:uiPriority="73" w:unhideWhenUsed="0"/>
-    <w:lsdException w:name="Light Shading Accent 3" w:semiHidden="0" w:uiPriority="60" w:unhideWhenUsed="0"/>
-    <w:lsdException w:name="Light List Accent 3" w:semiHidden="0" w:uiPriority="61" w:unhideWhenUsed="0"/>
-    <w:lsdException w:name="Light Grid Accent 3" w:semiHidden="0" w:uiPriority="62" w:unhideWhenUsed="0"/>
-    <w:lsdException w:name="Medium Shading 1 Accent 3" w:semiHidden="0" w:uiPriority="63" w:unhideWhenUsed="0"/>
-    <w:lsdException w:name="Medium Shading 2 Accent 3" w:semiHidden="0" w:uiPriority="64" w:unhideWhenUsed="0"/>
-    <w:lsdException w:name="Medium List 1 Accent 3" w:semiHidden="0" w:uiPriority="65" w:unhideWhenUsed="0"/>
-    <w:lsdException w:name="Medium List 2 Accent 3" w:semiHidden="0" w:uiPriority="66" w:unhideWhenUsed="0"/>
-    <w:lsdException w:name="Medium Grid 1 Accent 3" w:semiHidden="0" w:uiPriority="67" w:unhideWhenUsed="0"/>
-    <w:lsdException w:name="Medium Grid 2 Accent 3" w:semiHidden="0" w:uiPriority="68" w:unhideWhenUsed="0"/>
-    <w:lsdException w:name="Medium Grid 3 Accent 3" w:semiHidden="0" w:uiPriority="69" w:unhideWhenUsed="0"/>
-    <w:lsdException w:name="Dark List Accent 3" w:semiHidden="0" w:uiPriority="70" w:unhideWhenUsed="0"/>
-    <w:lsdException w:name="Colorful Shading Accent 3" w:semiHidden="0" w:uiPriority="71" w:unhideWhenUsed="0"/>
-    <w:lsdException w:name="Colorful List Accent 3" w:semiHidden="0" w:uiPriority="72" w:unhideWhenUsed="0"/>
-    <w:lsdException w:name="Colorful Grid Accent 3" w:semiHidden="0" w:uiPriority="73" w:unhideWhenUsed="0"/>
-    <w:lsdException w:name="Light Shading Accent 4" w:semiHidden="0" w:uiPriority="60" w:unhideWhenUsed="0"/>
-    <w:lsdException w:name="Light List Accent 4" w:semiHidden="0" w:uiPriority="61" w:unhideWhenUsed="0"/>
-    <w:lsdException w:name="Light Grid Accent 4" w:semiHidden="0" w:uiPriority="62" w:unhideWhenUsed="0"/>
-    <w:lsdException w:name="Medium Shading 1 Accent 4" w:semiHidden="0" w:uiPriority="63" w:unhideWhenUsed="0"/>
-    <w:lsdException w:name="Medium Shading 2 Accent 4" w:semiHidden="0" w:uiPriority="64" w:unhideWhenUsed="0"/>
-    <w:lsdException w:name="Medium List 1 Accent 4" w:semiHidden="0" w:uiPriority="65" w:unhideWhenUsed="0"/>
-    <w:lsdException w:name="Medium List 2 Accent 4" w:semiHidden="0" w:uiPriority="66" w:unhideWhenUsed="0"/>
-    <w:lsdException w:name="Medium Grid 1 Accent 4" w:semiHidden="0" w:uiPriority="67" w:unhideWhenUsed="0"/>
-    <w:lsdException w:name="Medium Grid 2 Accent 4" w:semiHidden="0" w:uiPriority="68" w:unhideWhenUsed="0"/>
-    <w:lsdException w:name="Medium Grid 3 Accent 4" w:semiHidden="0" w:uiPriority="69" w:unhideWhenUsed="0"/>
-    <w:lsdException w:name="Dark List Accent 4" w:semiHidden="0" w:uiPriority="70" w:unhideWhenUsed="0"/>
-    <w:lsdException w:name="Colorful Shading Accent 4" w:semiHidden="0" w:uiPriority="71" w:unhideWhenUsed="0"/>
-    <w:lsdException w:name="Colorful List Accent 4" w:semiHidden="0" w:uiPriority="72" w:unhideWhenUsed="0"/>
-    <w:lsdException w:name="Colorful Grid Accent 4" w:semiHidden="0" w:uiPriority="73" w:unhideWhenUsed="0"/>
-    <w:lsdException w:name="Light Shading Accent 5" w:semiHidden="0" w:uiPriority="60" w:unhideWhenUsed="0"/>
-    <w:lsdException w:name="Light List Accent 5" w:semiHidden="0" w:uiPriority="61" w:unhideWhenUsed="0"/>
-    <w:lsdException w:name="Light Grid Accent 5" w:semiHidden="0" w:uiPriority="62" w:unhideWhenUsed="0"/>
-    <w:lsdException w:name="Medium Shading 1 Accent 5" w:semiHidden="0" w:uiPriority="63" w:unhideWhenUsed="0"/>
-    <w:lsdException w:name="Medium Shading 2 Accent 5" w:semiHidden="0" w:uiPriority="64" w:unhideWhenUsed="0"/>
-    <w:lsdException w:name="Medium List 1 Accent 5" w:semiHidden="0" w:uiPriority="65" w:unhideWhenUsed="0"/>
-    <w:lsdException w:name="Medium List 2 Accent 5" w:semiHidden="0" w:uiPriority="66" w:unhideWhenUsed="0"/>
-    <w:lsdException w:name="Medium Grid 1 Accent 5" w:semiHidden="0" w:uiPriority="67" w:unhideWhenUsed="0"/>
-    <w:lsdException w:name="Medium Grid 2 Accent 5" w:semiHidden="0" w:uiPriority="68" w:unhideWhenUsed="0"/>
-    <w:lsdException w:name="Medium Grid 3 Accent 5" w:semiHidden="0" w:uiPriority="69" w:unhideWhenUsed="0"/>
-    <w:lsdException w:name="Dark List Accent 5" w:semiHidden="0" w:uiPriority="70" w:unhideWhenUsed="0"/>
-    <w:lsdException w:name="Colorful Shading Accent 5" w:semiHidden="0" w:uiPriority="71" w:unhideWhenUsed="0"/>
-    <w:lsdException w:name="Colorful List Accent 5" w:semiHidden="0" w:uiPriority="72" w:unhideWhenUsed="0"/>
-    <w:lsdException w:name="Colorful Grid Accent 5" w:semiHidden="0" w:uiPriority="73" w:unhideWhenUsed="0"/>
-    <w:lsdException w:name="Light Shading Accent 6" w:semiHidden="0" w:uiPriority="60" w:unhideWhenUsed="0"/>
-    <w:lsdException w:name="Light List Accent 6" w:semiHidden="0" w:uiPriority="61" w:unhideWhenUsed="0"/>
-    <w:lsdException w:name="Light Grid Accent 6" w:semiHidden="0" w:uiPriority="62" w:unhideWhenUsed="0"/>
-    <w:lsdException w:name="Medium Shading 1 Accent 6" w:semiHidden="0" w:uiPriority="63" w:unhideWhenUsed="0"/>
-    <w:lsdException w:name="Medium Shading 2 Accent 6" w:semiHidden="0" w:uiPriority="64" w:unhideWhenUsed="0"/>
-    <w:lsdException w:name="Medium List 1 Accent 6" w:semiHidden="0" w:uiPriority="65" w:unhideWhenUsed="0"/>
-    <w:lsdException w:name="Medium List 2 Accent 6" w:semiHidden="0" w:uiPriority="66" w:unhideWhenUsed="0"/>
-    <w:lsdException w:name="Medium Grid 1 Accent 6" w:semiHidden="0" w:uiPriority="67" w:unhideWhenUsed="0"/>
-    <w:lsdException w:name="Medium Grid 2 Accent 6" w:semiHidden="0" w:uiPriority="68" w:unhideWhenUsed="0"/>
-    <w:lsdException w:name="Medium Grid 3 Accent 6" w:semiHidden="0" w:uiPriority="69" w:unhideWhenUsed="0"/>
-    <w:lsdException w:name="Dark List Accent 6" w:semiHidden="0" w:uiPriority="70" w:unhideWhenUsed="0"/>
-    <w:lsdException w:name="Colorful Shading Accent 6" w:semiHidden="0" w:uiPriority="71" w:unhideWhenUsed="0"/>
-    <w:lsdException w:name="Colorful List Accent 6" w:semiHidden="0" w:uiPriority="72" w:unhideWhenUsed="0"/>
-    <w:lsdException w:name="Colorful Grid Accent 6" w:semiHidden="0" w:uiPriority="73" w:unhideWhenUsed="0"/>
-    <w:lsdException w:name="Subtle Emphasis" w:semiHidden="0" w:uiPriority="19" w:unhideWhenUsed="0" w:qFormat="1"/>
-    <w:lsdException w:name="Intense Emphasis" w:semiHidden="0" w:uiPriority="21" w:unhideWhenUsed="0" w:qFormat="1"/>
-    <w:lsdException w:name="Subtle Reference" w:semiHidden="0" w:uiPriority="31" w:unhideWhenUsed="0" w:qFormat="1"/>
-    <w:lsdException w:name="Intense Reference" w:semiHidden="0" w:uiPriority="32" w:unhideWhenUsed="0" w:qFormat="1"/>
-    <w:lsdException w:name="Book Title" w:semiHidden="0" w:uiPriority="33" w:unhideWhenUsed="0" w:qFormat="1"/>
-    <w:lsdException w:name="Bibliography" w:uiPriority="37"/>
-    <w:lsdException w:name="TOC Heading" w:uiPriority="39" w:qFormat="1"/>
-  </w:latentStyles>
-  <w:style w:type="paragraph" w:default="1" w:styleId="Normal">
-    <w:name w:val="Normal"/>
-    <w:qFormat/>
-    <w:rsid w:val="00A6340E"/>
-    <w:rPr>
-      <w:rFonts w:ascii="Times New Roman" w:hAnsi="Times New Roman" w:cs="Times New Roman"/>
-      <w:sz w:val="24"/>
-      <w:szCs w:val="24"/>
-    </w:rPr>
-  </w:style>
-  <w:style w:type="paragraph" w:styleId="Heading1">
-    <w:name w:val="heading 1"/>
-    <w:basedOn w:val="Heading2"/>
-    <w:next w:val="Normal"/>
-    <w:link w:val="Heading1Char"/>
-    <w:uiPriority w:val="9"/>
-    <w:qFormat/>
-    <w:rsid w:val="003A6220"/>
-    <w:pPr>
-      <w:outlineLvl w:val="0"/>
-    </w:pPr>
-    <w:rPr>
-      <w:sz w:val="32"/>
-      <w:szCs w:val="32"/>
-    </w:rPr>
-  </w:style>
-  <w:style w:type="paragraph" w:styleId="Heading2">
-    <w:name w:val="heading 2"/>
-    <w:basedOn w:val="Normal"/>
-    <w:next w:val="Normal"/>
-    <w:link w:val="Heading2Char"/>
-    <w:uiPriority w:val="9"/>
-    <w:unhideWhenUsed/>
-    <w:qFormat/>
-    <w:rsid w:val="003A6220"/>
-    <w:pPr>
-      <w:outlineLvl w:val="1"/>
-    </w:pPr>
-    <w:rPr>
-      <w:b/>
-      <w:sz w:val="28"/>
-      <w:szCs w:val="28"/>
-    </w:rPr>
-  </w:style>
-  <w:style w:type="character" w:default="1" w:styleId="DefaultParagraphFont">
-    <w:name w:val="Default Paragraph Font"/>
-    <w:uiPriority w:val="1"/>
-    <w:semiHidden/>
-    <w:unhideWhenUsed/>
-  </w:style>
-  <w:style w:type="table" w:default="1" w:styleId="TableNormal">
-    <w:name w:val="Normal Table"/>
-    <w:uiPriority w:val="99"/>
-    <w:semiHidden/>
-    <w:unhideWhenUsed/>
-    <w:tblPr>
-      <w:tblInd w:w="0" w:type="dxa"/>
       <w:tblCellMar>
         <w:top w:w="0" w:type="dxa"/>
         <w:left w:w="108" w:type="dxa"/>
         <w:bottom w:w="0" w:type="dxa"/>
         <w:right w:w="108" w:type="dxa"/>
       </w:tblCellMar>
-    </w:tblPr>
-  </w:style>
-  <w:style w:type="numbering" w:default="1" w:styleId="NoList">
-    <w:name w:val="No List"/>
-    <w:uiPriority w:val="99"/>
-    <w:semiHidden/>
-    <w:unhideWhenUsed/>
-  </w:style>
-  <w:style w:type="character" w:customStyle="1" w:styleId="Heading2Char">
-    <w:name w:val="Heading 2 Char"/>
-    <w:basedOn w:val="DefaultParagraphFont"/>
-    <w:link w:val="Heading2"/>
-    <w:uiPriority w:val="9"/>
-    <w:rsid w:val="003A6220"/>
-    <w:rPr>
-      <w:rFonts w:ascii="Times New Roman" w:hAnsi="Times New Roman" w:cs="Times New Roman"/>
-      <w:b/>
-      <w:sz w:val="28"/>
-      <w:szCs w:val="28"/>
-    </w:rPr>
-  </w:style>
-  <w:style w:type="character" w:customStyle="1" w:styleId="Heading1Char">
-    <w:name w:val="Heading 1 Char"/>
-    <w:basedOn w:val="DefaultParagraphFont"/>
-    <w:link w:val="Heading1"/>
-    <w:uiPriority w:val="9"/>
-    <w:rsid w:val="003A6220"/>
-    <w:rPr>
-      <w:rFonts w:ascii="Times New Roman" w:hAnsi="Times New Roman" w:cs="Times New Roman"/>
-      <w:b/>
-      <w:sz w:val="32"/>
-      <w:szCs w:val="32"/>
-    </w:rPr>
-  </w:style>
-  <w:style w:type="paragraph" w:styleId="ListParagraph">
-    <w:name w:val="List Paragraph"/>
-    <w:basedOn w:val="Normal"/>
-    <w:uiPriority w:val="34"/>
-    <w:qFormat/>
-    <w:rsid w:val="00151E57"/>
-    <w:pPr>
-      <w:numPr>
-        <w:ilvl w:val="1"/>
-        <w:numId w:val="2"/>
-      </w:numPr>
-      <w:contextualSpacing/>
-    </w:pPr>
-  </w:style>
-  <w:style w:type="paragraph" w:styleId="BalloonText">
-    <w:name w:val="Balloon Text"/>
-    <w:basedOn w:val="Normal"/>
-    <w:link w:val="BalloonTextChar"/>
-    <w:uiPriority w:val="99"/>
-    <w:semiHidden/>
-    <w:unhideWhenUsed/>
-    <w:rsid w:val="00274F38"/>
-    <w:pPr>
-      <w:spacing w:after="0" w:line="240" w:lineRule="auto"/>
-    </w:pPr>
-    <w:rPr>
-      <w:rFonts w:ascii="Tahoma" w:hAnsi="Tahoma" w:cs="Tahoma"/>
-      <w:sz w:val="16"/>
-      <w:szCs w:val="16"/>
-    </w:rPr>
-  </w:style>
-  <w:style w:type="character" w:customStyle="1" w:styleId="BalloonTextChar">
-    <w:name w:val="Balloon Text Char"/>
-    <w:basedOn w:val="DefaultParagraphFont"/>
-    <w:link w:val="BalloonText"/>
-    <w:uiPriority w:val="99"/>
-    <w:semiHidden/>
-    <w:rsid w:val="00274F38"/>
-    <w:rPr>
-      <w:rFonts w:ascii="Tahoma" w:hAnsi="Tahoma" w:cs="Tahoma"/>
-      <w:sz w:val="16"/>
-      <w:szCs w:val="16"/>
-    </w:rPr>
-  </w:style>
-  <w:style w:type="paragraph" w:styleId="Caption">
-    <w:name w:val="caption"/>
-    <w:basedOn w:val="Normal"/>
-    <w:next w:val="Normal"/>
-    <w:uiPriority w:val="35"/>
-    <w:unhideWhenUsed/>
-    <w:qFormat/>
-    <w:rsid w:val="000F314A"/>
-    <w:pPr>
-      <w:spacing w:line="240" w:lineRule="auto"/>
-    </w:pPr>
-    <w:rPr>
-      <w:bCs/>
-      <w:color w:val="000000" w:themeColor="text1"/>
-      <w:szCs w:val="18"/>
-    </w:rPr>
-  </w:style>
-  <w:style w:type="table" w:styleId="TableGrid">
-    <w:name w:val="Table Grid"/>
-    <w:basedOn w:val="TableNormal"/>
-    <w:uiPriority w:val="59"/>
-    <w:rsid w:val="002B0E19"/>
-    <w:pPr>
-      <w:spacing w:after="0" w:line="240" w:lineRule="auto"/>
-    </w:pPr>
-    <w:tblPr>
-      <w:tblBorders>
-        <w:top w:val="single" w:sz="4" w:space="0" w:color="auto"/>
-        <w:left w:val="single" w:sz="4" w:space="0" w:color="auto"/>
-        <w:bottom w:val="single" w:sz="4" w:space="0" w:color="auto"/>
-        <w:right w:val="single" w:sz="4" w:space="0" w:color="auto"/>
-        <w:insideH w:val="single" w:sz="4" w:space="0" w:color="auto"/>
-        <w:insideV w:val="single" w:sz="4" w:space="0" w:color="auto"/>
-      </w:tblBorders>
     </w:tblPr>
   </w:style>
   <w:style w:type="character" w:styleId="CommentReference">
@@ -24807,7 +24967,7 @@
 </file>
 
 <file path=customXml/itemProps1.xml><?xml version="1.0" encoding="utf-8"?>
-<ds:datastoreItem xmlns:ds="http://schemas.openxmlformats.org/officeDocument/2006/customXml" ds:itemID="{00A8D0D2-D7E0-4161-8498-C244429B588F}">
+<ds:datastoreItem xmlns:ds="http://schemas.openxmlformats.org/officeDocument/2006/customXml" ds:itemID="{9AE2764A-4CCD-459E-A8B0-72E0C604A0C7}">
   <ds:schemaRefs>
     <ds:schemaRef ds:uri="http://schemas.openxmlformats.org/officeDocument/2006/bibliography"/>
   </ds:schemaRefs>

</xml_diff>

<commit_message>
Updates from Tim and Jeremy
</commit_message>
<xml_diff>
--- a/Help/TREATMENT_OPTIMIZER_Help.docx
+++ b/Help/TREATMENT_OPTIMIZER_Help.docx
@@ -6663,7 +6663,6 @@
           <w:rFonts w:ascii="Courier New" w:hAnsi="Courier New" w:cs="Courier New"/>
           <w:sz w:val="20"/>
           <w:szCs w:val="20"/>
-          <w:lang w:val="fr-FR"/>
         </w:rPr>
         <w:t>0.33</w:t>
       </w:r>
@@ -6673,7 +6672,6 @@
           <w:rFonts w:ascii="Courier New" w:hAnsi="Courier New" w:cs="Courier New"/>
           <w:sz w:val="20"/>
           <w:szCs w:val="20"/>
-          <w:lang w:val="fr-FR"/>
         </w:rPr>
         <w:br/>
         <w:t>2,0.33</w:t>
@@ -6683,7 +6681,6 @@
           <w:rFonts w:ascii="Courier New" w:hAnsi="Courier New" w:cs="Courier New"/>
           <w:sz w:val="20"/>
           <w:szCs w:val="20"/>
-          <w:lang w:val="fr-FR"/>
         </w:rPr>
         <w:br/>
         <w:t>3,0.33</w:t>
@@ -6693,7 +6690,6 @@
           <w:rFonts w:ascii="Courier New" w:hAnsi="Courier New" w:cs="Courier New"/>
           <w:sz w:val="20"/>
           <w:szCs w:val="20"/>
-          <w:lang w:val="fr-FR"/>
         </w:rPr>
         <w:br/>
         <w:t>4,0.01</w:t>
@@ -13028,23 +13024,7 @@
           <w:sz w:val="22"/>
           <w:szCs w:val="22"/>
         </w:rPr>
-        <w:t xml:space="preserve">The </w:t>
-      </w:r>
-      <w:r>
-        <w:rPr>
-          <w:rFonts w:asciiTheme="minorHAnsi" w:hAnsiTheme="minorHAnsi"/>
-          <w:sz w:val="22"/>
-          <w:szCs w:val="22"/>
-        </w:rPr>
-        <w:t xml:space="preserve">concatenated names </w:t>
-      </w:r>
-      <w:r>
-        <w:rPr>
-          <w:rFonts w:asciiTheme="minorHAnsi" w:hAnsiTheme="minorHAnsi"/>
-          <w:sz w:val="22"/>
-          <w:szCs w:val="22"/>
-        </w:rPr>
-        <w:t>(</w:t>
+        <w:t>The concatenated names (</w:t>
       </w:r>
       <w:proofErr w:type="spellStart"/>
       <w:r>
@@ -13062,23 +13042,7 @@
           <w:sz w:val="22"/>
           <w:szCs w:val="22"/>
         </w:rPr>
-        <w:t xml:space="preserve">) </w:t>
-      </w:r>
-      <w:r>
-        <w:rPr>
-          <w:rFonts w:asciiTheme="minorHAnsi" w:hAnsiTheme="minorHAnsi"/>
-          <w:sz w:val="22"/>
-          <w:szCs w:val="22"/>
-        </w:rPr>
-        <w:t xml:space="preserve">of the </w:t>
-      </w:r>
-      <w:r>
-        <w:rPr>
-          <w:rFonts w:asciiTheme="minorHAnsi" w:hAnsiTheme="minorHAnsi"/>
-          <w:sz w:val="22"/>
-          <w:szCs w:val="22"/>
-        </w:rPr>
-        <w:t xml:space="preserve">table and field containing the pre-treatment stand attribute. Tables that don’t have the suffix “_WEIGHTED” </w:t>
+        <w:t xml:space="preserve">) of the table and field containing the pre-treatment stand attribute. When working with a weighted variable, note that all variable names in the Optimizer workflow that begin with "pre" or “PRE” are, in fact, </w:t>
       </w:r>
       <w:r>
         <w:rPr>
@@ -13087,7 +13051,7 @@
           <w:szCs w:val="22"/>
         </w:rPr>
         <w:lastRenderedPageBreak/>
-        <w:t>may be found in the FVS output directory: /</w:t>
+        <w:t xml:space="preserve">weighted combinations over all 4 cycles for the </w:t>
       </w:r>
       <w:proofErr w:type="spellStart"/>
       <w:r>
@@ -13096,7 +13060,7 @@
           <w:sz w:val="22"/>
           <w:szCs w:val="22"/>
         </w:rPr>
-        <w:t>fvs</w:t>
+        <w:t>silvicultural</w:t>
       </w:r>
       <w:proofErr w:type="spellEnd"/>
       <w:r>
@@ -13105,41 +13069,7 @@
           <w:sz w:val="22"/>
           <w:szCs w:val="22"/>
         </w:rPr>
-        <w:t>/db. Tables that do have the suffix “_WEIGHTED” may be found in the /</w:t>
-      </w:r>
-      <w:r>
-        <w:rPr>
-          <w:rFonts w:asciiTheme="minorHAnsi" w:hAnsiTheme="minorHAnsi"/>
-          <w:sz w:val="22"/>
-          <w:szCs w:val="22"/>
-        </w:rPr>
-        <w:t>optimizer</w:t>
-      </w:r>
-      <w:r>
-        <w:rPr>
-          <w:rFonts w:asciiTheme="minorHAnsi" w:hAnsiTheme="minorHAnsi"/>
-          <w:sz w:val="22"/>
-          <w:szCs w:val="22"/>
-        </w:rPr>
-        <w:t>/</w:t>
-      </w:r>
-      <w:proofErr w:type="spellStart"/>
-      <w:r>
-        <w:rPr>
-          <w:rFonts w:asciiTheme="minorHAnsi" w:hAnsiTheme="minorHAnsi"/>
-          <w:sz w:val="22"/>
-          <w:szCs w:val="22"/>
-        </w:rPr>
-        <w:t>db</w:t>
-      </w:r>
-      <w:proofErr w:type="spellEnd"/>
-      <w:r>
-        <w:rPr>
-          <w:rFonts w:asciiTheme="minorHAnsi" w:hAnsiTheme="minorHAnsi"/>
-          <w:sz w:val="22"/>
-          <w:szCs w:val="22"/>
-        </w:rPr>
-        <w:t>/prepost_fvs_weighted.accdb.</w:t>
+        <w:t xml:space="preserve"> sequence (package) selected as “base” for that weighted variable (often that is the grow-only sequence, 999).</w:t>
       </w:r>
     </w:p>
     <w:p>
@@ -13170,63 +13100,33 @@
           <w:sz w:val="22"/>
           <w:szCs w:val="22"/>
         </w:rPr>
-        <w:t xml:space="preserve">: The </w:t>
-      </w:r>
-      <w:r>
-        <w:rPr>
-          <w:rFonts w:asciiTheme="minorHAnsi" w:hAnsiTheme="minorHAnsi"/>
-          <w:sz w:val="22"/>
-          <w:szCs w:val="22"/>
-        </w:rPr>
-        <w:t xml:space="preserve">concatenated names of the </w:t>
-      </w:r>
-      <w:r>
-        <w:rPr>
-          <w:rFonts w:asciiTheme="minorHAnsi" w:hAnsiTheme="minorHAnsi"/>
-          <w:sz w:val="22"/>
-          <w:szCs w:val="22"/>
-        </w:rPr>
-        <w:t xml:space="preserve">table and field </w:t>
-      </w:r>
-      <w:r>
-        <w:rPr>
-          <w:rFonts w:asciiTheme="minorHAnsi" w:hAnsiTheme="minorHAnsi"/>
-          <w:sz w:val="22"/>
-          <w:szCs w:val="22"/>
-        </w:rPr>
-        <w:t xml:space="preserve">of </w:t>
-      </w:r>
-      <w:r>
-        <w:rPr>
-          <w:rFonts w:asciiTheme="minorHAnsi" w:hAnsiTheme="minorHAnsi"/>
-          <w:sz w:val="22"/>
-          <w:szCs w:val="22"/>
-        </w:rPr>
-        <w:t xml:space="preserve">the </w:t>
-      </w:r>
-      <w:r>
-        <w:rPr>
-          <w:rFonts w:asciiTheme="minorHAnsi" w:hAnsiTheme="minorHAnsi"/>
-          <w:sz w:val="22"/>
-          <w:szCs w:val="22"/>
-        </w:rPr>
-        <w:t xml:space="preserve">post-treatment attribute. </w:t>
-      </w:r>
-      <w:r>
-        <w:rPr>
-          <w:rFonts w:asciiTheme="minorHAnsi" w:hAnsiTheme="minorHAnsi"/>
-          <w:sz w:val="22"/>
-          <w:szCs w:val="22"/>
-        </w:rPr>
-        <w:t>Table location conventions match those of Column 2</w:t>
-      </w:r>
-      <w:r>
-        <w:rPr>
-          <w:rFonts w:asciiTheme="minorHAnsi" w:hAnsiTheme="minorHAnsi"/>
-          <w:sz w:val="22"/>
-          <w:szCs w:val="22"/>
-        </w:rPr>
-        <w:t>.</w:t>
+        <w:t xml:space="preserve">: </w:t>
+      </w:r>
+      <w:r>
+        <w:rPr>
+          <w:rFonts w:asciiTheme="minorHAnsi" w:hAnsiTheme="minorHAnsi"/>
+          <w:sz w:val="22"/>
+          <w:szCs w:val="22"/>
+        </w:rPr>
+        <w:t xml:space="preserve">The concatenated names of the table and field of the post-treatment attribute. Table location conventions match those of Column 2. When working with a weighted variable, note that all variable names in the Optimizer workflow that begin with "post" or “POST” are, in fact, weighted combinations over all 4 cycles for the </w:t>
+      </w:r>
+      <w:proofErr w:type="spellStart"/>
+      <w:r>
+        <w:rPr>
+          <w:rFonts w:asciiTheme="minorHAnsi" w:hAnsiTheme="minorHAnsi"/>
+          <w:sz w:val="22"/>
+          <w:szCs w:val="22"/>
+        </w:rPr>
+        <w:t>silvicultural</w:t>
+      </w:r>
+      <w:proofErr w:type="spellEnd"/>
+      <w:r>
+        <w:rPr>
+          <w:rFonts w:asciiTheme="minorHAnsi" w:hAnsiTheme="minorHAnsi"/>
+          <w:sz w:val="22"/>
+          <w:szCs w:val="22"/>
+        </w:rPr>
+        <w:t xml:space="preserve"> sequence (package) being evaluated.</w:t>
       </w:r>
     </w:p>
     <w:p>
@@ -14282,6 +14182,7 @@
           <w:sz w:val="22"/>
           <w:szCs w:val="22"/>
         </w:rPr>
+        <w:lastRenderedPageBreak/>
         <w:t>To select a new FVS stand attribute</w:t>
       </w:r>
       <w:r>
@@ -14332,16 +14233,7 @@
           <w:sz w:val="22"/>
           <w:szCs w:val="22"/>
         </w:rPr>
-        <w:t xml:space="preserve"> button. To edit an existing FVS stand attribute, select row </w:t>
-      </w:r>
-      <w:r>
-        <w:rPr>
-          <w:rFonts w:asciiTheme="minorHAnsi" w:hAnsiTheme="minorHAnsi"/>
-          <w:sz w:val="22"/>
-          <w:szCs w:val="22"/>
-        </w:rPr>
-        <w:lastRenderedPageBreak/>
-        <w:t xml:space="preserve">containing the attribute from the table on the </w:t>
+        <w:t xml:space="preserve"> button. To edit an existing FVS stand attribute, select row containing the attribute from the table on the </w:t>
       </w:r>
       <w:r>
         <w:rPr>
@@ -14558,6 +14450,94 @@
           <w:szCs w:val="22"/>
         </w:rPr>
         <w:t>Note that the window and method for selecting an FVS Stand Attribute are identical on the Effectiveness, Optimization, and Tie Breaker stand attribute tabs.</w:t>
+      </w:r>
+      <w:r>
+        <w:rPr>
+          <w:rFonts w:asciiTheme="minorHAnsi" w:hAnsiTheme="minorHAnsi"/>
+          <w:sz w:val="22"/>
+          <w:szCs w:val="22"/>
+        </w:rPr>
+        <w:t xml:space="preserve"> </w:t>
+      </w:r>
+      <w:r>
+        <w:rPr>
+          <w:rFonts w:asciiTheme="minorHAnsi" w:hAnsiTheme="minorHAnsi"/>
+          <w:sz w:val="22"/>
+          <w:szCs w:val="22"/>
+        </w:rPr>
+        <w:t>As a point of reference, table names that include the suffix “_WEIGHTED” are located in the [</w:t>
+      </w:r>
+      <w:proofErr w:type="spellStart"/>
+      <w:r>
+        <w:rPr>
+          <w:rFonts w:asciiTheme="minorHAnsi" w:hAnsiTheme="minorHAnsi"/>
+          <w:sz w:val="22"/>
+          <w:szCs w:val="22"/>
+        </w:rPr>
+        <w:t>projectname</w:t>
+      </w:r>
+      <w:proofErr w:type="spellEnd"/>
+      <w:r>
+        <w:rPr>
+          <w:rFonts w:asciiTheme="minorHAnsi" w:hAnsiTheme="minorHAnsi"/>
+          <w:sz w:val="22"/>
+          <w:szCs w:val="22"/>
+        </w:rPr>
+        <w:t>]/optimizer/</w:t>
+      </w:r>
+      <w:proofErr w:type="spellStart"/>
+      <w:r>
+        <w:rPr>
+          <w:rFonts w:asciiTheme="minorHAnsi" w:hAnsiTheme="minorHAnsi"/>
+          <w:sz w:val="22"/>
+          <w:szCs w:val="22"/>
+        </w:rPr>
+        <w:t>db</w:t>
+      </w:r>
+      <w:proofErr w:type="spellEnd"/>
+      <w:r>
+        <w:rPr>
+          <w:rFonts w:asciiTheme="minorHAnsi" w:hAnsiTheme="minorHAnsi"/>
+          <w:sz w:val="22"/>
+          <w:szCs w:val="22"/>
+        </w:rPr>
+        <w:t>/prepost_fvs_weighted.accdb database; other tables are in the FVS output directory: [</w:t>
+      </w:r>
+      <w:proofErr w:type="spellStart"/>
+      <w:r>
+        <w:rPr>
+          <w:rFonts w:asciiTheme="minorHAnsi" w:hAnsiTheme="minorHAnsi"/>
+          <w:sz w:val="22"/>
+          <w:szCs w:val="22"/>
+        </w:rPr>
+        <w:t>projectname</w:t>
+      </w:r>
+      <w:proofErr w:type="spellEnd"/>
+      <w:r>
+        <w:rPr>
+          <w:rFonts w:asciiTheme="minorHAnsi" w:hAnsiTheme="minorHAnsi"/>
+          <w:sz w:val="22"/>
+          <w:szCs w:val="22"/>
+        </w:rPr>
+        <w:t>]/</w:t>
+      </w:r>
+      <w:proofErr w:type="spellStart"/>
+      <w:r>
+        <w:rPr>
+          <w:rFonts w:asciiTheme="minorHAnsi" w:hAnsiTheme="minorHAnsi"/>
+          <w:sz w:val="22"/>
+          <w:szCs w:val="22"/>
+        </w:rPr>
+        <w:t>fvs</w:t>
+      </w:r>
+      <w:proofErr w:type="spellEnd"/>
+      <w:r>
+        <w:rPr>
+          <w:rFonts w:asciiTheme="minorHAnsi" w:hAnsiTheme="minorHAnsi"/>
+          <w:sz w:val="22"/>
+          <w:szCs w:val="22"/>
+        </w:rPr>
+        <w:t>/db.</w:t>
       </w:r>
     </w:p>
     <w:p>
@@ -14908,6 +14888,15 @@
         </w:rPr>
         <w:t xml:space="preserve"> was deemed effective according to the selected criteria. Only stands with a value of ‘Y’ will be included in downstream analysis</w:t>
       </w:r>
+    </w:p>
+    <w:p>
+      <w:pPr>
+        <w:rPr>
+          <w:rFonts w:asciiTheme="minorHAnsi" w:hAnsiTheme="minorHAnsi"/>
+          <w:sz w:val="22"/>
+          <w:szCs w:val="22"/>
+        </w:rPr>
+      </w:pPr>
     </w:p>
     <w:p>
       <w:pPr>
@@ -24967,7 +24956,7 @@
 </file>
 
 <file path=customXml/itemProps1.xml><?xml version="1.0" encoding="utf-8"?>
-<ds:datastoreItem xmlns:ds="http://schemas.openxmlformats.org/officeDocument/2006/customXml" ds:itemID="{9AE2764A-4CCD-459E-A8B0-72E0C604A0C7}">
+<ds:datastoreItem xmlns:ds="http://schemas.openxmlformats.org/officeDocument/2006/customXml" ds:itemID="{7FB795D4-20BB-437C-9A27-0206C87DA1B2}">
   <ds:schemaRefs>
     <ds:schemaRef ds:uri="http://schemas.openxmlformats.org/officeDocument/2006/bibliography"/>
   </ds:schemaRefs>

</xml_diff>

<commit_message>
issue #227: Update help with recalculate all button
</commit_message>
<xml_diff>
--- a/Help/TREATMENT_OPTIMIZER_Help.docx
+++ b/Help/TREATMENT_OPTIMIZER_Help.docx
@@ -1,6 +1,6 @@
 
 <file path=word/document.xml><?xml version="1.0" encoding="utf-8"?>
-<w:document xmlns:wpc="http://schemas.microsoft.com/office/word/2010/wordprocessingCanvas" xmlns:mc="http://schemas.openxmlformats.org/markup-compatibility/2006" xmlns:o="urn:schemas-microsoft-com:office:office" xmlns:r="http://schemas.openxmlformats.org/officeDocument/2006/relationships" xmlns:m="http://schemas.openxmlformats.org/officeDocument/2006/math" xmlns:v="urn:schemas-microsoft-com:vml" xmlns:wp14="http://schemas.microsoft.com/office/word/2010/wordprocessingDrawing" xmlns:wp="http://schemas.openxmlformats.org/drawingml/2006/wordprocessingDrawing" xmlns:w10="urn:schemas-microsoft-com:office:word" xmlns:w="http://schemas.openxmlformats.org/wordprocessingml/2006/main" xmlns:w14="http://schemas.microsoft.com/office/word/2010/wordml" xmlns:w15="http://schemas.microsoft.com/office/word/2012/wordml" xmlns:wpg="http://schemas.microsoft.com/office/word/2010/wordprocessingGroup" xmlns:wpi="http://schemas.microsoft.com/office/word/2010/wordprocessingInk" xmlns:wne="http://schemas.microsoft.com/office/word/2006/wordml" xmlns:wps="http://schemas.microsoft.com/office/word/2010/wordprocessingShape" mc:Ignorable="w14 w15 wp14">
+<w:document xmlns:wpc="http://schemas.microsoft.com/office/word/2010/wordprocessingCanvas" xmlns:cx="http://schemas.microsoft.com/office/drawing/2014/chartex" xmlns:cx1="http://schemas.microsoft.com/office/drawing/2015/9/8/chartex" xmlns:mc="http://schemas.openxmlformats.org/markup-compatibility/2006" xmlns:o="urn:schemas-microsoft-com:office:office" xmlns:r="http://schemas.openxmlformats.org/officeDocument/2006/relationships" xmlns:m="http://schemas.openxmlformats.org/officeDocument/2006/math" xmlns:v="urn:schemas-microsoft-com:vml" xmlns:wp14="http://schemas.microsoft.com/office/word/2010/wordprocessingDrawing" xmlns:wp="http://schemas.openxmlformats.org/drawingml/2006/wordprocessingDrawing" xmlns:w10="urn:schemas-microsoft-com:office:word" xmlns:w="http://schemas.openxmlformats.org/wordprocessingml/2006/main" xmlns:w14="http://schemas.microsoft.com/office/word/2010/wordml" xmlns:w15="http://schemas.microsoft.com/office/word/2012/wordml" xmlns:w16se="http://schemas.microsoft.com/office/word/2015/wordml/symex" xmlns:wpg="http://schemas.microsoft.com/office/word/2010/wordprocessingGroup" xmlns:wpi="http://schemas.microsoft.com/office/word/2010/wordprocessingInk" xmlns:wne="http://schemas.microsoft.com/office/word/2006/wordml" xmlns:wps="http://schemas.microsoft.com/office/word/2010/wordprocessingShape" mc:Ignorable="w14 w15 w16se wp14">
   <w:body>
     <w:p>
       <w:pPr>
@@ -12,8 +12,6 @@
           <w:u w:val="single"/>
         </w:rPr>
       </w:pPr>
-      <w:bookmarkStart w:id="0" w:name="_GoBack"/>
-      <w:bookmarkEnd w:id="0"/>
       <w:r>
         <w:rPr>
           <w:rFonts w:asciiTheme="minorHAnsi" w:hAnsiTheme="minorHAnsi"/>
@@ -361,7 +359,48 @@
           <w:sz w:val="22"/>
           <w:szCs w:val="22"/>
         </w:rPr>
-        <w:t xml:space="preserve">From this window, you have the option of configuring a </w:t>
+        <w:t xml:space="preserve">From this window, you have the option of </w:t>
+      </w:r>
+      <w:r>
+        <w:rPr>
+          <w:rFonts w:asciiTheme="minorHAnsi" w:hAnsiTheme="minorHAnsi"/>
+          <w:b/>
+          <w:sz w:val="22"/>
+          <w:szCs w:val="22"/>
+        </w:rPr>
+        <w:t>Recalculating All</w:t>
+      </w:r>
+      <w:r>
+        <w:rPr>
+          <w:rFonts w:asciiTheme="minorHAnsi" w:hAnsiTheme="minorHAnsi"/>
+          <w:sz w:val="22"/>
+          <w:szCs w:val="22"/>
+        </w:rPr>
+        <w:t xml:space="preserve"> existing FVS weighted variables</w:t>
+      </w:r>
+      <w:r>
+        <w:rPr>
+          <w:rFonts w:asciiTheme="minorHAnsi" w:hAnsiTheme="minorHAnsi"/>
+          <w:sz w:val="22"/>
+          <w:szCs w:val="22"/>
+        </w:rPr>
+        <w:t>,</w:t>
+      </w:r>
+      <w:r>
+        <w:rPr>
+          <w:rFonts w:asciiTheme="minorHAnsi" w:hAnsiTheme="minorHAnsi"/>
+          <w:sz w:val="22"/>
+          <w:szCs w:val="22"/>
+        </w:rPr>
+        <w:t xml:space="preserve"> </w:t>
+      </w:r>
+      <w:r>
+        <w:rPr>
+          <w:rFonts w:asciiTheme="minorHAnsi" w:hAnsiTheme="minorHAnsi"/>
+          <w:sz w:val="22"/>
+          <w:szCs w:val="22"/>
+        </w:rPr>
+        <w:t xml:space="preserve">configuring a </w:t>
       </w:r>
       <w:r>
         <w:rPr>
@@ -477,39 +516,114 @@
           <w:sz w:val="22"/>
           <w:szCs w:val="22"/>
         </w:rPr>
-        <w:t xml:space="preserve"> to close the window. Note that </w:t>
-      </w:r>
-      <w:r>
-        <w:rPr>
-          <w:rFonts w:asciiTheme="minorHAnsi" w:hAnsiTheme="minorHAnsi"/>
-          <w:sz w:val="22"/>
-          <w:szCs w:val="22"/>
-        </w:rPr>
-        <w:t>configuring a new economic variable</w:t>
-      </w:r>
-      <w:r>
-        <w:rPr>
-          <w:rFonts w:asciiTheme="minorHAnsi" w:hAnsiTheme="minorHAnsi"/>
-          <w:sz w:val="22"/>
-          <w:szCs w:val="22"/>
-        </w:rPr>
-        <w:t xml:space="preserve"> </w:t>
-      </w:r>
-      <w:r>
-        <w:rPr>
-          <w:rFonts w:asciiTheme="minorHAnsi" w:hAnsiTheme="minorHAnsi"/>
-          <w:sz w:val="22"/>
-          <w:szCs w:val="22"/>
-        </w:rPr>
-        <w:t>is</w:t>
-      </w:r>
-      <w:r>
-        <w:rPr>
-          <w:rFonts w:asciiTheme="minorHAnsi" w:hAnsiTheme="minorHAnsi"/>
-          <w:sz w:val="22"/>
-          <w:szCs w:val="22"/>
-        </w:rPr>
-        <w:t xml:space="preserve"> currently disabled but will be included with a future release.</w:t>
+        <w:t xml:space="preserve"> to close the window.</w:t>
+      </w:r>
+    </w:p>
+    <w:p/>
+    <w:p>
+      <w:pPr>
+        <w:pStyle w:val="Heading2"/>
+        <w:rPr>
+          <w:rFonts w:asciiTheme="minorHAnsi" w:hAnsiTheme="minorHAnsi"/>
+          <w:sz w:val="22"/>
+          <w:szCs w:val="22"/>
+          <w:u w:val="single"/>
+        </w:rPr>
+      </w:pPr>
+      <w:r>
+        <w:rPr>
+          <w:rFonts w:asciiTheme="minorHAnsi" w:hAnsiTheme="minorHAnsi"/>
+          <w:sz w:val="22"/>
+          <w:szCs w:val="22"/>
+          <w:u w:val="single"/>
+        </w:rPr>
+        <w:t>Recalculate All</w:t>
+      </w:r>
+    </w:p>
+    <w:p>
+      <w:pPr>
+        <w:rPr>
+          <w:rFonts w:asciiTheme="minorHAnsi" w:hAnsiTheme="minorHAnsi"/>
+          <w:sz w:val="22"/>
+          <w:szCs w:val="22"/>
+        </w:rPr>
+      </w:pPr>
+      <w:r>
+        <w:rPr>
+          <w:rFonts w:asciiTheme="minorHAnsi" w:hAnsiTheme="minorHAnsi"/>
+          <w:sz w:val="22"/>
+          <w:szCs w:val="22"/>
+        </w:rPr>
+        <w:t>FVS-based calculated variables are calculated at the time they are created resulting in faster processing times for Treatment Optimizer scenarios. If the underlying FVS output tables change because FVS is re-run, the contents of the weighted variable tables will be invalid. The most common reason for re-running FVS after working in Treatment Optimizer is to modify the list of prescriptions.</w:t>
+      </w:r>
+    </w:p>
+    <w:p>
+      <w:pPr>
+        <w:rPr>
+          <w:rFonts w:asciiTheme="minorHAnsi" w:hAnsiTheme="minorHAnsi"/>
+          <w:sz w:val="22"/>
+          <w:szCs w:val="22"/>
+        </w:rPr>
+      </w:pPr>
+      <w:r>
+        <w:rPr>
+          <w:rFonts w:asciiTheme="minorHAnsi" w:hAnsiTheme="minorHAnsi"/>
+          <w:sz w:val="22"/>
+          <w:szCs w:val="22"/>
+        </w:rPr>
+        <w:t xml:space="preserve">Click the </w:t>
+      </w:r>
+      <w:r>
+        <w:rPr>
+          <w:rFonts w:asciiTheme="minorHAnsi" w:hAnsiTheme="minorHAnsi"/>
+          <w:b/>
+          <w:sz w:val="22"/>
+          <w:szCs w:val="22"/>
+        </w:rPr>
+        <w:t>&lt;Recalculate All&gt;</w:t>
+      </w:r>
+      <w:r>
+        <w:rPr>
+          <w:rFonts w:asciiTheme="minorHAnsi" w:hAnsiTheme="minorHAnsi"/>
+          <w:sz w:val="22"/>
+          <w:szCs w:val="22"/>
+        </w:rPr>
+        <w:t xml:space="preserve"> button to commence the recalculation process. Because this process cannot be reversed, you must confirm that you do wish to recalculate. A copy of the existing prepost_fvs_weighted.accdb is saved under the name prepost_fvs_weighted_backup.accdb before the recalculation starts in case of a problem.</w:t>
+      </w:r>
+    </w:p>
+    <w:p>
+      <w:pPr>
+        <w:rPr>
+          <w:rFonts w:asciiTheme="minorHAnsi" w:hAnsiTheme="minorHAnsi"/>
+          <w:sz w:val="22"/>
+          <w:szCs w:val="22"/>
+        </w:rPr>
+      </w:pPr>
+      <w:r>
+        <w:rPr>
+          <w:rFonts w:asciiTheme="minorHAnsi" w:hAnsiTheme="minorHAnsi"/>
+          <w:sz w:val="22"/>
+          <w:szCs w:val="22"/>
+        </w:rPr>
+        <w:t xml:space="preserve">This process may take several minutes to run depending on the size of the FVS tables and the number of </w:t>
+      </w:r>
+      <w:proofErr w:type="gramStart"/>
+      <w:r>
+        <w:rPr>
+          <w:rFonts w:asciiTheme="minorHAnsi" w:hAnsiTheme="minorHAnsi"/>
+          <w:sz w:val="22"/>
+          <w:szCs w:val="22"/>
+        </w:rPr>
+        <w:t>weighted</w:t>
+      </w:r>
+      <w:proofErr w:type="gramEnd"/>
+      <w:r>
+        <w:rPr>
+          <w:rFonts w:asciiTheme="minorHAnsi" w:hAnsiTheme="minorHAnsi"/>
+          <w:sz w:val="22"/>
+          <w:szCs w:val="22"/>
+        </w:rPr>
+        <w:t xml:space="preserve"> variables.</w:t>
       </w:r>
     </w:p>
     <w:p>
@@ -521,6 +635,13 @@
         </w:rPr>
       </w:pPr>
       <w:r>
+        <w:rPr>
+          <w:rFonts w:asciiTheme="minorHAnsi" w:hAnsiTheme="minorHAnsi"/>
+          <w:b/>
+          <w:sz w:val="22"/>
+          <w:szCs w:val="22"/>
+          <w:u w:val="single"/>
+        </w:rPr>
         <w:br w:type="page"/>
       </w:r>
     </w:p>
@@ -542,7 +663,18 @@
           <w:u w:val="single"/>
         </w:rPr>
         <w:lastRenderedPageBreak/>
-        <w:t xml:space="preserve">Configuring a New FVS Variable </w:t>
+        <w:t>Config</w:t>
+      </w:r>
+      <w:bookmarkStart w:id="0" w:name="_GoBack"/>
+      <w:bookmarkEnd w:id="0"/>
+      <w:r>
+        <w:rPr>
+          <w:rFonts w:asciiTheme="minorHAnsi" w:hAnsiTheme="minorHAnsi"/>
+          <w:sz w:val="22"/>
+          <w:szCs w:val="22"/>
+          <w:u w:val="single"/>
+        </w:rPr>
+        <w:t xml:space="preserve">uring a New FVS Variable </w:t>
       </w:r>
     </w:p>
     <w:p>
@@ -20599,8 +20731,8 @@
 </file>
 
 <file path=word/numbering.xml><?xml version="1.0" encoding="utf-8"?>
-<w:numbering xmlns:wpc="http://schemas.microsoft.com/office/word/2010/wordprocessingCanvas" xmlns:mc="http://schemas.openxmlformats.org/markup-compatibility/2006" xmlns:o="urn:schemas-microsoft-com:office:office" xmlns:r="http://schemas.openxmlformats.org/officeDocument/2006/relationships" xmlns:m="http://schemas.openxmlformats.org/officeDocument/2006/math" xmlns:v="urn:schemas-microsoft-com:vml" xmlns:wp14="http://schemas.microsoft.com/office/word/2010/wordprocessingDrawing" xmlns:wp="http://schemas.openxmlformats.org/drawingml/2006/wordprocessingDrawing" xmlns:w10="urn:schemas-microsoft-com:office:word" xmlns:w="http://schemas.openxmlformats.org/wordprocessingml/2006/main" xmlns:w14="http://schemas.microsoft.com/office/word/2010/wordml" xmlns:w15="http://schemas.microsoft.com/office/word/2012/wordml" xmlns:wpg="http://schemas.microsoft.com/office/word/2010/wordprocessingGroup" xmlns:wpi="http://schemas.microsoft.com/office/word/2010/wordprocessingInk" xmlns:wne="http://schemas.microsoft.com/office/word/2006/wordml" xmlns:wps="http://schemas.microsoft.com/office/word/2010/wordprocessingShape" mc:Ignorable="w14 w15 wp14">
-  <w:abstractNum w:abstractNumId="0">
+<w:numbering xmlns:wpc="http://schemas.microsoft.com/office/word/2010/wordprocessingCanvas" xmlns:cx="http://schemas.microsoft.com/office/drawing/2014/chartex" xmlns:cx1="http://schemas.microsoft.com/office/drawing/2015/9/8/chartex" xmlns:mc="http://schemas.openxmlformats.org/markup-compatibility/2006" xmlns:o="urn:schemas-microsoft-com:office:office" xmlns:r="http://schemas.openxmlformats.org/officeDocument/2006/relationships" xmlns:m="http://schemas.openxmlformats.org/officeDocument/2006/math" xmlns:v="urn:schemas-microsoft-com:vml" xmlns:wp14="http://schemas.microsoft.com/office/word/2010/wordprocessingDrawing" xmlns:wp="http://schemas.openxmlformats.org/drawingml/2006/wordprocessingDrawing" xmlns:w10="urn:schemas-microsoft-com:office:word" xmlns:w="http://schemas.openxmlformats.org/wordprocessingml/2006/main" xmlns:w14="http://schemas.microsoft.com/office/word/2010/wordml" xmlns:w15="http://schemas.microsoft.com/office/word/2012/wordml" xmlns:w16se="http://schemas.microsoft.com/office/word/2015/wordml/symex" xmlns:wpg="http://schemas.microsoft.com/office/word/2010/wordprocessingGroup" xmlns:wpi="http://schemas.microsoft.com/office/word/2010/wordprocessingInk" xmlns:wne="http://schemas.microsoft.com/office/word/2006/wordml" xmlns:wps="http://schemas.microsoft.com/office/word/2010/wordprocessingShape" mc:Ignorable="w14 w15 w16se wp14">
+  <w:abstractNum w:abstractNumId="0" w15:restartNumberingAfterBreak="0">
     <w:nsid w:val="069D6061"/>
     <w:multiLevelType w:val="hybridMultilevel"/>
     <w:tmpl w:val="4DEE33CC"/>
@@ -20686,7 +20818,7 @@
       </w:pPr>
     </w:lvl>
   </w:abstractNum>
-  <w:abstractNum w:abstractNumId="1">
+  <w:abstractNum w:abstractNumId="1" w15:restartNumberingAfterBreak="0">
     <w:nsid w:val="06B4688B"/>
     <w:multiLevelType w:val="hybridMultilevel"/>
     <w:tmpl w:val="C5F26536"/>
@@ -20772,7 +20904,7 @@
       </w:pPr>
     </w:lvl>
   </w:abstractNum>
-  <w:abstractNum w:abstractNumId="2">
+  <w:abstractNum w:abstractNumId="2" w15:restartNumberingAfterBreak="0">
     <w:nsid w:val="10AF3E78"/>
     <w:multiLevelType w:val="hybridMultilevel"/>
     <w:tmpl w:val="96A603D8"/>
@@ -20858,7 +20990,7 @@
       </w:pPr>
     </w:lvl>
   </w:abstractNum>
-  <w:abstractNum w:abstractNumId="3">
+  <w:abstractNum w:abstractNumId="3" w15:restartNumberingAfterBreak="0">
     <w:nsid w:val="15C2742A"/>
     <w:multiLevelType w:val="hybridMultilevel"/>
     <w:tmpl w:val="818EACF2"/>
@@ -20944,7 +21076,7 @@
       </w:pPr>
     </w:lvl>
   </w:abstractNum>
-  <w:abstractNum w:abstractNumId="4">
+  <w:abstractNum w:abstractNumId="4" w15:restartNumberingAfterBreak="0">
     <w:nsid w:val="1656085C"/>
     <w:multiLevelType w:val="hybridMultilevel"/>
     <w:tmpl w:val="A3D6B030"/>
@@ -21030,7 +21162,7 @@
       </w:pPr>
     </w:lvl>
   </w:abstractNum>
-  <w:abstractNum w:abstractNumId="5">
+  <w:abstractNum w:abstractNumId="5" w15:restartNumberingAfterBreak="0">
     <w:nsid w:val="182C779F"/>
     <w:multiLevelType w:val="hybridMultilevel"/>
     <w:tmpl w:val="73645238"/>
@@ -21116,7 +21248,7 @@
       </w:pPr>
     </w:lvl>
   </w:abstractNum>
-  <w:abstractNum w:abstractNumId="6">
+  <w:abstractNum w:abstractNumId="6" w15:restartNumberingAfterBreak="0">
     <w:nsid w:val="1AEB5E31"/>
     <w:multiLevelType w:val="hybridMultilevel"/>
     <w:tmpl w:val="6A444E66"/>
@@ -21202,7 +21334,7 @@
       </w:pPr>
     </w:lvl>
   </w:abstractNum>
-  <w:abstractNum w:abstractNumId="7">
+  <w:abstractNum w:abstractNumId="7" w15:restartNumberingAfterBreak="0">
     <w:nsid w:val="1D671E2F"/>
     <w:multiLevelType w:val="hybridMultilevel"/>
     <w:tmpl w:val="5C0A5FB2"/>
@@ -21288,7 +21420,7 @@
       </w:pPr>
     </w:lvl>
   </w:abstractNum>
-  <w:abstractNum w:abstractNumId="8">
+  <w:abstractNum w:abstractNumId="8" w15:restartNumberingAfterBreak="0">
     <w:nsid w:val="1E902F6B"/>
     <w:multiLevelType w:val="hybridMultilevel"/>
     <w:tmpl w:val="760C49F2"/>
@@ -21375,7 +21507,7 @@
       </w:pPr>
     </w:lvl>
   </w:abstractNum>
-  <w:abstractNum w:abstractNumId="9">
+  <w:abstractNum w:abstractNumId="9" w15:restartNumberingAfterBreak="0">
     <w:nsid w:val="20AA5563"/>
     <w:multiLevelType w:val="hybridMultilevel"/>
     <w:tmpl w:val="F4D8C8AA"/>
@@ -21461,7 +21593,7 @@
       </w:pPr>
     </w:lvl>
   </w:abstractNum>
-  <w:abstractNum w:abstractNumId="10">
+  <w:abstractNum w:abstractNumId="10" w15:restartNumberingAfterBreak="0">
     <w:nsid w:val="23A66066"/>
     <w:multiLevelType w:val="hybridMultilevel"/>
     <w:tmpl w:val="E362D028"/>
@@ -21547,7 +21679,7 @@
       </w:pPr>
     </w:lvl>
   </w:abstractNum>
-  <w:abstractNum w:abstractNumId="11">
+  <w:abstractNum w:abstractNumId="11" w15:restartNumberingAfterBreak="0">
     <w:nsid w:val="23B75355"/>
     <w:multiLevelType w:val="hybridMultilevel"/>
     <w:tmpl w:val="4184B4CE"/>
@@ -21633,7 +21765,7 @@
       </w:pPr>
     </w:lvl>
   </w:abstractNum>
-  <w:abstractNum w:abstractNumId="12">
+  <w:abstractNum w:abstractNumId="12" w15:restartNumberingAfterBreak="0">
     <w:nsid w:val="2449390A"/>
     <w:multiLevelType w:val="hybridMultilevel"/>
     <w:tmpl w:val="D4CAF620"/>
@@ -21719,7 +21851,7 @@
       </w:pPr>
     </w:lvl>
   </w:abstractNum>
-  <w:abstractNum w:abstractNumId="13">
+  <w:abstractNum w:abstractNumId="13" w15:restartNumberingAfterBreak="0">
     <w:nsid w:val="2AC0462B"/>
     <w:multiLevelType w:val="hybridMultilevel"/>
     <w:tmpl w:val="5626879A"/>
@@ -21805,7 +21937,7 @@
       </w:pPr>
     </w:lvl>
   </w:abstractNum>
-  <w:abstractNum w:abstractNumId="14">
+  <w:abstractNum w:abstractNumId="14" w15:restartNumberingAfterBreak="0">
     <w:nsid w:val="2C1D2159"/>
     <w:multiLevelType w:val="hybridMultilevel"/>
     <w:tmpl w:val="F11EC476"/>
@@ -21891,7 +22023,7 @@
       </w:pPr>
     </w:lvl>
   </w:abstractNum>
-  <w:abstractNum w:abstractNumId="15">
+  <w:abstractNum w:abstractNumId="15" w15:restartNumberingAfterBreak="0">
     <w:nsid w:val="2C9A4B95"/>
     <w:multiLevelType w:val="hybridMultilevel"/>
     <w:tmpl w:val="9FC83272"/>
@@ -21977,7 +22109,7 @@
       </w:pPr>
     </w:lvl>
   </w:abstractNum>
-  <w:abstractNum w:abstractNumId="16">
+  <w:abstractNum w:abstractNumId="16" w15:restartNumberingAfterBreak="0">
     <w:nsid w:val="38DE5E67"/>
     <w:multiLevelType w:val="hybridMultilevel"/>
     <w:tmpl w:val="DFD2058A"/>
@@ -22063,7 +22195,7 @@
       </w:pPr>
     </w:lvl>
   </w:abstractNum>
-  <w:abstractNum w:abstractNumId="17">
+  <w:abstractNum w:abstractNumId="17" w15:restartNumberingAfterBreak="0">
     <w:nsid w:val="3968140A"/>
     <w:multiLevelType w:val="hybridMultilevel"/>
     <w:tmpl w:val="EA5E955A"/>
@@ -22149,7 +22281,7 @@
       </w:pPr>
     </w:lvl>
   </w:abstractNum>
-  <w:abstractNum w:abstractNumId="18">
+  <w:abstractNum w:abstractNumId="18" w15:restartNumberingAfterBreak="0">
     <w:nsid w:val="3F4460D3"/>
     <w:multiLevelType w:val="hybridMultilevel"/>
     <w:tmpl w:val="6EBED2C6"/>
@@ -22235,7 +22367,7 @@
       </w:pPr>
     </w:lvl>
   </w:abstractNum>
-  <w:abstractNum w:abstractNumId="19">
+  <w:abstractNum w:abstractNumId="19" w15:restartNumberingAfterBreak="0">
     <w:nsid w:val="41D309B1"/>
     <w:multiLevelType w:val="hybridMultilevel"/>
     <w:tmpl w:val="15BC4102"/>
@@ -22321,7 +22453,7 @@
       </w:pPr>
     </w:lvl>
   </w:abstractNum>
-  <w:abstractNum w:abstractNumId="20">
+  <w:abstractNum w:abstractNumId="20" w15:restartNumberingAfterBreak="0">
     <w:nsid w:val="451C113C"/>
     <w:multiLevelType w:val="hybridMultilevel"/>
     <w:tmpl w:val="1E866068"/>
@@ -22407,7 +22539,7 @@
       </w:pPr>
     </w:lvl>
   </w:abstractNum>
-  <w:abstractNum w:abstractNumId="21">
+  <w:abstractNum w:abstractNumId="21" w15:restartNumberingAfterBreak="0">
     <w:nsid w:val="488D1D88"/>
     <w:multiLevelType w:val="hybridMultilevel"/>
     <w:tmpl w:val="4A58852E"/>
@@ -22493,7 +22625,7 @@
       </w:pPr>
     </w:lvl>
   </w:abstractNum>
-  <w:abstractNum w:abstractNumId="22">
+  <w:abstractNum w:abstractNumId="22" w15:restartNumberingAfterBreak="0">
     <w:nsid w:val="4E9736A5"/>
     <w:multiLevelType w:val="hybridMultilevel"/>
     <w:tmpl w:val="177EC068"/>
@@ -22579,7 +22711,7 @@
       </w:pPr>
     </w:lvl>
   </w:abstractNum>
-  <w:abstractNum w:abstractNumId="23">
+  <w:abstractNum w:abstractNumId="23" w15:restartNumberingAfterBreak="0">
     <w:nsid w:val="4F1E03B8"/>
     <w:multiLevelType w:val="hybridMultilevel"/>
     <w:tmpl w:val="8D383B6A"/>
@@ -22665,7 +22797,7 @@
       </w:pPr>
     </w:lvl>
   </w:abstractNum>
-  <w:abstractNum w:abstractNumId="24">
+  <w:abstractNum w:abstractNumId="24" w15:restartNumberingAfterBreak="0">
     <w:nsid w:val="53B9295D"/>
     <w:multiLevelType w:val="hybridMultilevel"/>
     <w:tmpl w:val="2604F286"/>
@@ -22751,7 +22883,7 @@
       </w:pPr>
     </w:lvl>
   </w:abstractNum>
-  <w:abstractNum w:abstractNumId="25">
+  <w:abstractNum w:abstractNumId="25" w15:restartNumberingAfterBreak="0">
     <w:nsid w:val="54476B85"/>
     <w:multiLevelType w:val="hybridMultilevel"/>
     <w:tmpl w:val="22907812"/>
@@ -22837,7 +22969,7 @@
       </w:pPr>
     </w:lvl>
   </w:abstractNum>
-  <w:abstractNum w:abstractNumId="26">
+  <w:abstractNum w:abstractNumId="26" w15:restartNumberingAfterBreak="0">
     <w:nsid w:val="55E4542E"/>
     <w:multiLevelType w:val="hybridMultilevel"/>
     <w:tmpl w:val="68A26FF6"/>
@@ -22923,7 +23055,7 @@
       </w:pPr>
     </w:lvl>
   </w:abstractNum>
-  <w:abstractNum w:abstractNumId="27">
+  <w:abstractNum w:abstractNumId="27" w15:restartNumberingAfterBreak="0">
     <w:nsid w:val="5B7F65AC"/>
     <w:multiLevelType w:val="hybridMultilevel"/>
     <w:tmpl w:val="92068984"/>
@@ -23009,7 +23141,7 @@
       </w:pPr>
     </w:lvl>
   </w:abstractNum>
-  <w:abstractNum w:abstractNumId="28">
+  <w:abstractNum w:abstractNumId="28" w15:restartNumberingAfterBreak="0">
     <w:nsid w:val="5D333B7A"/>
     <w:multiLevelType w:val="hybridMultilevel"/>
     <w:tmpl w:val="B552C36E"/>
@@ -23095,7 +23227,7 @@
       </w:pPr>
     </w:lvl>
   </w:abstractNum>
-  <w:abstractNum w:abstractNumId="29">
+  <w:abstractNum w:abstractNumId="29" w15:restartNumberingAfterBreak="0">
     <w:nsid w:val="5DE14902"/>
     <w:multiLevelType w:val="hybridMultilevel"/>
     <w:tmpl w:val="515C9668"/>
@@ -23181,7 +23313,7 @@
       </w:pPr>
     </w:lvl>
   </w:abstractNum>
-  <w:abstractNum w:abstractNumId="30">
+  <w:abstractNum w:abstractNumId="30" w15:restartNumberingAfterBreak="0">
     <w:nsid w:val="60364C16"/>
     <w:multiLevelType w:val="hybridMultilevel"/>
     <w:tmpl w:val="113A5406"/>
@@ -23267,7 +23399,7 @@
       </w:pPr>
     </w:lvl>
   </w:abstractNum>
-  <w:abstractNum w:abstractNumId="31">
+  <w:abstractNum w:abstractNumId="31" w15:restartNumberingAfterBreak="0">
     <w:nsid w:val="69EF5420"/>
     <w:multiLevelType w:val="hybridMultilevel"/>
     <w:tmpl w:val="B552C36E"/>
@@ -23353,7 +23485,7 @@
       </w:pPr>
     </w:lvl>
   </w:abstractNum>
-  <w:abstractNum w:abstractNumId="32">
+  <w:abstractNum w:abstractNumId="32" w15:restartNumberingAfterBreak="0">
     <w:nsid w:val="6BC659C8"/>
     <w:multiLevelType w:val="hybridMultilevel"/>
     <w:tmpl w:val="156C1C2C"/>
@@ -23439,7 +23571,7 @@
       </w:pPr>
     </w:lvl>
   </w:abstractNum>
-  <w:abstractNum w:abstractNumId="33">
+  <w:abstractNum w:abstractNumId="33" w15:restartNumberingAfterBreak="0">
     <w:nsid w:val="6DC56765"/>
     <w:multiLevelType w:val="hybridMultilevel"/>
     <w:tmpl w:val="C2C6C58C"/>
@@ -23552,7 +23684,7 @@
       </w:rPr>
     </w:lvl>
   </w:abstractNum>
-  <w:abstractNum w:abstractNumId="34">
+  <w:abstractNum w:abstractNumId="34" w15:restartNumberingAfterBreak="0">
     <w:nsid w:val="70EC5EFF"/>
     <w:multiLevelType w:val="hybridMultilevel"/>
     <w:tmpl w:val="3FA28BAC"/>
@@ -23638,7 +23770,7 @@
       </w:pPr>
     </w:lvl>
   </w:abstractNum>
-  <w:abstractNum w:abstractNumId="35">
+  <w:abstractNum w:abstractNumId="35" w15:restartNumberingAfterBreak="0">
     <w:nsid w:val="7D242216"/>
     <w:multiLevelType w:val="hybridMultilevel"/>
     <w:tmpl w:val="A41414F8"/>
@@ -23724,7 +23856,7 @@
       </w:pPr>
     </w:lvl>
   </w:abstractNum>
-  <w:abstractNum w:abstractNumId="36">
+  <w:abstractNum w:abstractNumId="36" w15:restartNumberingAfterBreak="0">
     <w:nsid w:val="7D921E18"/>
     <w:multiLevelType w:val="hybridMultilevel"/>
     <w:tmpl w:val="5FA246A6"/>
@@ -23810,7 +23942,7 @@
       </w:pPr>
     </w:lvl>
   </w:abstractNum>
-  <w:abstractNum w:abstractNumId="37">
+  <w:abstractNum w:abstractNumId="37" w15:restartNumberingAfterBreak="0">
     <w:nsid w:val="7E863499"/>
     <w:multiLevelType w:val="hybridMultilevel"/>
     <w:tmpl w:val="2054AD82"/>
@@ -24020,7 +24152,7 @@
 </file>
 
 <file path=word/styles.xml><?xml version="1.0" encoding="utf-8"?>
-<w:styles xmlns:mc="http://schemas.openxmlformats.org/markup-compatibility/2006" xmlns:r="http://schemas.openxmlformats.org/officeDocument/2006/relationships" xmlns:w="http://schemas.openxmlformats.org/wordprocessingml/2006/main" xmlns:w14="http://schemas.microsoft.com/office/word/2010/wordml" xmlns:w15="http://schemas.microsoft.com/office/word/2012/wordml" mc:Ignorable="w14 w15">
+<w:styles xmlns:mc="http://schemas.openxmlformats.org/markup-compatibility/2006" xmlns:r="http://schemas.openxmlformats.org/officeDocument/2006/relationships" xmlns:w="http://schemas.openxmlformats.org/wordprocessingml/2006/main" xmlns:w14="http://schemas.microsoft.com/office/word/2010/wordml" xmlns:w15="http://schemas.microsoft.com/office/word/2012/wordml" xmlns:w16se="http://schemas.microsoft.com/office/word/2015/wordml/symex" mc:Ignorable="w14 w15 w16se">
   <w:docDefaults>
     <w:rPrDefault>
       <w:rPr>
@@ -24576,7 +24708,6 @@
       <w:spacing w:after="0" w:line="240" w:lineRule="auto"/>
     </w:pPr>
     <w:tblPr>
-      <w:tblInd w:w="0" w:type="dxa"/>
       <w:tblBorders>
         <w:top w:val="single" w:sz="4" w:space="0" w:color="auto"/>
         <w:left w:val="single" w:sz="4" w:space="0" w:color="auto"/>
@@ -24585,12 +24716,6 @@
         <w:insideH w:val="single" w:sz="4" w:space="0" w:color="auto"/>
         <w:insideV w:val="single" w:sz="4" w:space="0" w:color="auto"/>
       </w:tblBorders>
-      <w:tblCellMar>
-        <w:top w:w="0" w:type="dxa"/>
-        <w:left w:w="108" w:type="dxa"/>
-        <w:bottom w:w="0" w:type="dxa"/>
-        <w:right w:w="108" w:type="dxa"/>
-      </w:tblCellMar>
     </w:tblPr>
   </w:style>
   <w:style w:type="character" w:styleId="CommentReference">
@@ -24956,7 +25081,7 @@
 </file>
 
 <file path=customXml/itemProps1.xml><?xml version="1.0" encoding="utf-8"?>
-<ds:datastoreItem xmlns:ds="http://schemas.openxmlformats.org/officeDocument/2006/customXml" ds:itemID="{7FB795D4-20BB-437C-9A27-0206C87DA1B2}">
+<ds:datastoreItem xmlns:ds="http://schemas.openxmlformats.org/officeDocument/2006/customXml" ds:itemID="{0E94696F-6FD8-4147-8558-13AC4118688D}">
   <ds:schemaRefs>
     <ds:schemaRef ds:uri="http://schemas.openxmlformats.org/officeDocument/2006/bibliography"/>
   </ds:schemaRefs>

</xml_diff>

<commit_message>
Update Optimizer help for variant/rxpackage filter and sqlite exporter
</commit_message>
<xml_diff>
--- a/Help/TREATMENT_OPTIMIZER_Help.docx
+++ b/Help/TREATMENT_OPTIMIZER_Help.docx
@@ -605,25 +605,7 @@
           <w:sz w:val="22"/>
           <w:szCs w:val="22"/>
         </w:rPr>
-        <w:t xml:space="preserve">This process may take several minutes to run depending on the size of the FVS tables and the number of </w:t>
-      </w:r>
-      <w:proofErr w:type="gramStart"/>
-      <w:r>
-        <w:rPr>
-          <w:rFonts w:asciiTheme="minorHAnsi" w:hAnsiTheme="minorHAnsi"/>
-          <w:sz w:val="22"/>
-          <w:szCs w:val="22"/>
-        </w:rPr>
-        <w:t>weighted</w:t>
-      </w:r>
-      <w:proofErr w:type="gramEnd"/>
-      <w:r>
-        <w:rPr>
-          <w:rFonts w:asciiTheme="minorHAnsi" w:hAnsiTheme="minorHAnsi"/>
-          <w:sz w:val="22"/>
-          <w:szCs w:val="22"/>
-        </w:rPr>
-        <w:t xml:space="preserve"> variables.</w:t>
+        <w:t>This process may take several minutes to run depending on the size of the FVS tables and the number of weighted variables.</w:t>
       </w:r>
     </w:p>
     <w:p>
@@ -663,18 +645,7 @@
           <w:u w:val="single"/>
         </w:rPr>
         <w:lastRenderedPageBreak/>
-        <w:t>Config</w:t>
-      </w:r>
-      <w:bookmarkStart w:id="0" w:name="_GoBack"/>
-      <w:bookmarkEnd w:id="0"/>
-      <w:r>
-        <w:rPr>
-          <w:rFonts w:asciiTheme="minorHAnsi" w:hAnsiTheme="minorHAnsi"/>
-          <w:sz w:val="22"/>
-          <w:szCs w:val="22"/>
-          <w:u w:val="single"/>
-        </w:rPr>
-        <w:t xml:space="preserve">uring a New FVS Variable </w:t>
+        <w:t xml:space="preserve">Configuring a New FVS Variable </w:t>
       </w:r>
     </w:p>
     <w:p>
@@ -1163,23 +1134,13 @@
         </w:rPr>
         <w:t xml:space="preserve"> the </w:t>
       </w:r>
-      <w:proofErr w:type="spellStart"/>
-      <w:r>
-        <w:rPr>
-          <w:rFonts w:asciiTheme="minorHAnsi" w:hAnsiTheme="minorHAnsi"/>
-          <w:sz w:val="22"/>
-          <w:szCs w:val="22"/>
-        </w:rPr>
-        <w:t>BioSum</w:t>
-      </w:r>
-      <w:proofErr w:type="spellEnd"/>
-      <w:r>
-        <w:rPr>
-          <w:rFonts w:asciiTheme="minorHAnsi" w:hAnsiTheme="minorHAnsi"/>
-          <w:sz w:val="22"/>
-          <w:szCs w:val="22"/>
-        </w:rPr>
-        <w:t xml:space="preserve"> </w:t>
+      <w:r>
+        <w:rPr>
+          <w:rFonts w:asciiTheme="minorHAnsi" w:hAnsiTheme="minorHAnsi"/>
+          <w:sz w:val="22"/>
+          <w:szCs w:val="22"/>
+        </w:rPr>
+        <w:t xml:space="preserve">BioSum </w:t>
       </w:r>
       <w:r>
         <w:rPr>
@@ -4284,18 +4245,8 @@
           <w:sz w:val="22"/>
           <w:szCs w:val="22"/>
         </w:rPr>
-        <w:t xml:space="preserve"> that can be computed and tracked in </w:t>
-      </w:r>
-      <w:proofErr w:type="spellStart"/>
-      <w:r>
-        <w:rPr>
-          <w:rFonts w:asciiTheme="minorHAnsi" w:hAnsiTheme="minorHAnsi"/>
-          <w:sz w:val="22"/>
-          <w:szCs w:val="22"/>
-        </w:rPr>
-        <w:t>BioSum</w:t>
-      </w:r>
-      <w:proofErr w:type="spellEnd"/>
+        <w:t xml:space="preserve"> that can be computed and tracked in BioSum</w:t>
+      </w:r>
       <w:r>
         <w:rPr>
           <w:rFonts w:asciiTheme="minorHAnsi" w:hAnsiTheme="minorHAnsi"/>
@@ -6626,25 +6577,7 @@
           <w:sz w:val="22"/>
           <w:szCs w:val="22"/>
         </w:rPr>
-        <w:t xml:space="preserve"> number. If </w:t>
-      </w:r>
-      <w:proofErr w:type="spellStart"/>
-      <w:r>
-        <w:rPr>
-          <w:rFonts w:asciiTheme="minorHAnsi" w:hAnsiTheme="minorHAnsi"/>
-          <w:sz w:val="22"/>
-          <w:szCs w:val="22"/>
-        </w:rPr>
-        <w:t>BioSum</w:t>
-      </w:r>
-      <w:proofErr w:type="spellEnd"/>
-      <w:r>
-        <w:rPr>
-          <w:rFonts w:asciiTheme="minorHAnsi" w:hAnsiTheme="minorHAnsi"/>
-          <w:sz w:val="22"/>
-          <w:szCs w:val="22"/>
-        </w:rPr>
-        <w:t xml:space="preserve"> can’t read the import file, it will show a message and abort the import process.</w:t>
+        <w:t xml:space="preserve"> number. If BioSum can’t read the import file, it will show a message and abort the import process.</w:t>
       </w:r>
     </w:p>
     <w:p>
@@ -13183,25 +13116,7 @@
           <w:szCs w:val="22"/>
         </w:rPr>
         <w:lastRenderedPageBreak/>
-        <w:t xml:space="preserve">weighted combinations over all 4 cycles for the </w:t>
-      </w:r>
-      <w:proofErr w:type="spellStart"/>
-      <w:r>
-        <w:rPr>
-          <w:rFonts w:asciiTheme="minorHAnsi" w:hAnsiTheme="minorHAnsi"/>
-          <w:sz w:val="22"/>
-          <w:szCs w:val="22"/>
-        </w:rPr>
-        <w:t>silvicultural</w:t>
-      </w:r>
-      <w:proofErr w:type="spellEnd"/>
-      <w:r>
-        <w:rPr>
-          <w:rFonts w:asciiTheme="minorHAnsi" w:hAnsiTheme="minorHAnsi"/>
-          <w:sz w:val="22"/>
-          <w:szCs w:val="22"/>
-        </w:rPr>
-        <w:t xml:space="preserve"> sequence (package) selected as “base” for that weighted variable (often that is the grow-only sequence, 999).</w:t>
+        <w:t>weighted combinations over all 4 cycles for the silvicultural sequence (package) selected as “base” for that weighted variable (often that is the grow-only sequence, 999).</w:t>
       </w:r>
     </w:p>
     <w:p>
@@ -13240,25 +13155,7 @@
           <w:sz w:val="22"/>
           <w:szCs w:val="22"/>
         </w:rPr>
-        <w:t xml:space="preserve">The concatenated names of the table and field of the post-treatment attribute. Table location conventions match those of Column 2. When working with a weighted variable, note that all variable names in the Optimizer workflow that begin with "post" or “POST” are, in fact, weighted combinations over all 4 cycles for the </w:t>
-      </w:r>
-      <w:proofErr w:type="spellStart"/>
-      <w:r>
-        <w:rPr>
-          <w:rFonts w:asciiTheme="minorHAnsi" w:hAnsiTheme="minorHAnsi"/>
-          <w:sz w:val="22"/>
-          <w:szCs w:val="22"/>
-        </w:rPr>
-        <w:t>silvicultural</w:t>
-      </w:r>
-      <w:proofErr w:type="spellEnd"/>
-      <w:r>
-        <w:rPr>
-          <w:rFonts w:asciiTheme="minorHAnsi" w:hAnsiTheme="minorHAnsi"/>
-          <w:sz w:val="22"/>
-          <w:szCs w:val="22"/>
-        </w:rPr>
-        <w:t xml:space="preserve"> sequence (package) being evaluated.</w:t>
+        <w:t>The concatenated names of the table and field of the post-treatment attribute. Table location conventions match those of Column 2. When working with a weighted variable, note that all variable names in the Optimizer workflow that begin with "post" or “POST” are, in fact, weighted combinations over all 4 cycles for the silvicultural sequence (package) being evaluated.</w:t>
       </w:r>
     </w:p>
     <w:p>
@@ -19904,6 +19801,183 @@
     </w:p>
     <w:p>
       <w:pPr>
+        <w:rPr>
+          <w:rFonts w:asciiTheme="minorHAnsi" w:hAnsiTheme="minorHAnsi"/>
+          <w:sz w:val="22"/>
+          <w:szCs w:val="22"/>
+          <w:u w:val="single"/>
+        </w:rPr>
+      </w:pPr>
+      <w:r>
+        <w:rPr>
+          <w:rFonts w:asciiTheme="minorHAnsi" w:hAnsiTheme="minorHAnsi"/>
+          <w:b/>
+          <w:sz w:val="22"/>
+          <w:szCs w:val="22"/>
+          <w:u w:val="single"/>
+        </w:rPr>
+        <w:lastRenderedPageBreak/>
+        <w:t xml:space="preserve">Filter </w:t>
+      </w:r>
+      <w:proofErr w:type="spellStart"/>
+      <w:r>
+        <w:rPr>
+          <w:rFonts w:asciiTheme="minorHAnsi" w:hAnsiTheme="minorHAnsi"/>
+          <w:b/>
+          <w:sz w:val="22"/>
+          <w:szCs w:val="22"/>
+          <w:u w:val="single"/>
+        </w:rPr>
+        <w:t>RxPackage</w:t>
+      </w:r>
+      <w:proofErr w:type="spellEnd"/>
+      <w:r>
+        <w:rPr>
+          <w:rFonts w:asciiTheme="minorHAnsi" w:hAnsiTheme="minorHAnsi"/>
+          <w:sz w:val="22"/>
+          <w:szCs w:val="22"/>
+          <w:u w:val="single"/>
+        </w:rPr>
+        <w:t xml:space="preserve"> </w:t>
+      </w:r>
+    </w:p>
+    <w:p>
+      <w:pPr>
+        <w:rPr>
+          <w:rFonts w:asciiTheme="minorHAnsi" w:hAnsiTheme="minorHAnsi"/>
+          <w:sz w:val="22"/>
+          <w:szCs w:val="22"/>
+        </w:rPr>
+      </w:pPr>
+      <w:r>
+        <w:rPr>
+          <w:rFonts w:asciiTheme="minorHAnsi" w:hAnsiTheme="minorHAnsi"/>
+          <w:sz w:val="22"/>
+          <w:szCs w:val="22"/>
+        </w:rPr>
+        <w:t xml:space="preserve">It is often useful to include a broad spectrum of silvicultural sequence options in a BioSum project to address questions and promote learning through experimentation and the answering of “what-if” questions. It is also frequently useful to exclude some sequences from consideration when optimizing. For example, a sequence that includes </w:t>
+      </w:r>
+      <w:proofErr w:type="spellStart"/>
+      <w:r>
+        <w:rPr>
+          <w:rFonts w:asciiTheme="minorHAnsi" w:hAnsiTheme="minorHAnsi"/>
+          <w:sz w:val="22"/>
+          <w:szCs w:val="22"/>
+        </w:rPr>
+        <w:t>clearcut</w:t>
+      </w:r>
+      <w:proofErr w:type="spellEnd"/>
+      <w:r>
+        <w:rPr>
+          <w:rFonts w:asciiTheme="minorHAnsi" w:hAnsiTheme="minorHAnsi"/>
+          <w:sz w:val="22"/>
+          <w:szCs w:val="22"/>
+        </w:rPr>
+        <w:t xml:space="preserve"> treatments </w:t>
+      </w:r>
+      <w:proofErr w:type="gramStart"/>
+      <w:r>
+        <w:rPr>
+          <w:rFonts w:asciiTheme="minorHAnsi" w:hAnsiTheme="minorHAnsi"/>
+          <w:sz w:val="22"/>
+          <w:szCs w:val="22"/>
+        </w:rPr>
+        <w:t>might have been modeled</w:t>
+      </w:r>
+      <w:proofErr w:type="gramEnd"/>
+      <w:r>
+        <w:rPr>
+          <w:rFonts w:asciiTheme="minorHAnsi" w:hAnsiTheme="minorHAnsi"/>
+          <w:sz w:val="22"/>
+          <w:szCs w:val="22"/>
+        </w:rPr>
+        <w:t xml:space="preserve"> to gauge the maximum potential wood flow potential of a landscape, but the analyst would like to exclude it from being selected under a certain policy scenario.</w:t>
+      </w:r>
+    </w:p>
+    <w:p>
+      <w:pPr>
+        <w:rPr>
+          <w:rFonts w:asciiTheme="minorHAnsi" w:hAnsiTheme="minorHAnsi"/>
+          <w:sz w:val="22"/>
+          <w:szCs w:val="22"/>
+        </w:rPr>
+      </w:pPr>
+      <w:r>
+        <w:rPr>
+          <w:rFonts w:asciiTheme="minorHAnsi" w:hAnsiTheme="minorHAnsi"/>
+          <w:sz w:val="22"/>
+          <w:szCs w:val="22"/>
+        </w:rPr>
+        <w:t xml:space="preserve">This screen provides for selecting which sequences (packages) to consider as valid options for the optimization. Packages with ticked selection boxes </w:t>
+      </w:r>
+      <w:proofErr w:type="gramStart"/>
+      <w:r>
+        <w:rPr>
+          <w:rFonts w:asciiTheme="minorHAnsi" w:hAnsiTheme="minorHAnsi"/>
+          <w:sz w:val="22"/>
+          <w:szCs w:val="22"/>
+        </w:rPr>
+        <w:t>will be considered</w:t>
+      </w:r>
+      <w:proofErr w:type="gramEnd"/>
+      <w:r>
+        <w:rPr>
+          <w:rFonts w:asciiTheme="minorHAnsi" w:hAnsiTheme="minorHAnsi"/>
+          <w:sz w:val="22"/>
+          <w:szCs w:val="22"/>
+        </w:rPr>
+        <w:t>; those with blank boxes will not.</w:t>
+      </w:r>
+    </w:p>
+    <w:p>
+      <w:pPr>
+        <w:rPr>
+          <w:rFonts w:asciiTheme="minorHAnsi" w:hAnsiTheme="minorHAnsi"/>
+          <w:sz w:val="22"/>
+          <w:szCs w:val="22"/>
+        </w:rPr>
+      </w:pPr>
+      <w:proofErr w:type="gramStart"/>
+      <w:r>
+        <w:rPr>
+          <w:rFonts w:asciiTheme="minorHAnsi" w:hAnsiTheme="minorHAnsi"/>
+          <w:sz w:val="22"/>
+          <w:szCs w:val="22"/>
+        </w:rPr>
+        <w:t>For projects with multiple variants, one would typically select the same packages to consider in each of the variants, but because sometimes this assumption might not hold (for example, it might be desirable to run an optimization for less than all the variants in a project), BioSum provides the flexibility for considered packages to differ among variants, so the analyst must make sure to make package choices separately for each va</w:t>
+      </w:r>
+      <w:r>
+        <w:rPr>
+          <w:rFonts w:asciiTheme="minorHAnsi" w:hAnsiTheme="minorHAnsi"/>
+          <w:sz w:val="22"/>
+          <w:szCs w:val="22"/>
+        </w:rPr>
+        <w:t>riant via these selection boxes.</w:t>
+      </w:r>
+      <w:proofErr w:type="gramEnd"/>
+    </w:p>
+    <w:p>
+      <w:pPr>
+        <w:rPr>
+          <w:rFonts w:asciiTheme="minorHAnsi" w:hAnsiTheme="minorHAnsi"/>
+          <w:b/>
+          <w:sz w:val="22"/>
+          <w:szCs w:val="22"/>
+          <w:u w:val="single"/>
+        </w:rPr>
+      </w:pPr>
+      <w:r>
+        <w:rPr>
+          <w:rFonts w:asciiTheme="minorHAnsi" w:hAnsiTheme="minorHAnsi"/>
+          <w:sz w:val="22"/>
+          <w:szCs w:val="22"/>
+          <w:u w:val="single"/>
+        </w:rPr>
+        <w:br w:type="page"/>
+      </w:r>
+    </w:p>
+    <w:p>
+      <w:pPr>
         <w:pStyle w:val="Heading2"/>
         <w:rPr>
           <w:rFonts w:asciiTheme="minorHAnsi" w:hAnsiTheme="minorHAnsi"/>
@@ -20714,6 +20788,352 @@
           <w:szCs w:val="22"/>
         </w:rPr>
         <w:t xml:space="preserve"> scenario.</w:t>
+      </w:r>
+    </w:p>
+    <w:p>
+      <w:r>
+        <w:br w:type="page"/>
+      </w:r>
+    </w:p>
+    <w:p>
+      <w:pPr>
+        <w:pStyle w:val="Heading2"/>
+      </w:pPr>
+      <w:r>
+        <w:rPr>
+          <w:rFonts w:asciiTheme="minorHAnsi" w:hAnsiTheme="minorHAnsi"/>
+          <w:sz w:val="22"/>
+          <w:szCs w:val="22"/>
+          <w:u w:val="single"/>
+        </w:rPr>
+        <w:lastRenderedPageBreak/>
+        <w:t>Export to SQLite</w:t>
+      </w:r>
+    </w:p>
+    <w:p>
+      <w:pPr>
+        <w:rPr>
+          <w:rFonts w:asciiTheme="minorHAnsi" w:hAnsiTheme="minorHAnsi" w:cstheme="minorHAnsi"/>
+          <w:sz w:val="22"/>
+          <w:szCs w:val="22"/>
+        </w:rPr>
+      </w:pPr>
+      <w:r>
+        <w:rPr>
+          <w:rFonts w:asciiTheme="minorHAnsi" w:hAnsiTheme="minorHAnsi" w:cstheme="minorHAnsi"/>
+          <w:sz w:val="22"/>
+          <w:szCs w:val="22"/>
+        </w:rPr>
+        <w:t>The Export to SQLite selection dialog has the following fields:</w:t>
+      </w:r>
+    </w:p>
+    <w:p>
+      <w:pPr>
+        <w:pStyle w:val="ListParagraph"/>
+        <w:numPr>
+          <w:ilvl w:val="0"/>
+          <w:numId w:val="41"/>
+        </w:numPr>
+        <w:rPr>
+          <w:rFonts w:asciiTheme="minorHAnsi" w:hAnsiTheme="minorHAnsi" w:cstheme="minorHAnsi"/>
+          <w:sz w:val="22"/>
+          <w:szCs w:val="22"/>
+        </w:rPr>
+      </w:pPr>
+      <w:r>
+        <w:rPr>
+          <w:rFonts w:asciiTheme="minorHAnsi" w:hAnsiTheme="minorHAnsi" w:cstheme="minorHAnsi"/>
+          <w:b/>
+          <w:sz w:val="22"/>
+          <w:szCs w:val="22"/>
+        </w:rPr>
+        <w:t>Scenario List</w:t>
+      </w:r>
+      <w:r>
+        <w:rPr>
+          <w:rFonts w:asciiTheme="minorHAnsi" w:hAnsiTheme="minorHAnsi" w:cstheme="minorHAnsi"/>
+          <w:sz w:val="22"/>
+          <w:szCs w:val="22"/>
+        </w:rPr>
+        <w:t>: This is the list of all the optimization scenarios available in the project. When a scenario in this list is selected (</w:t>
+      </w:r>
+      <w:proofErr w:type="gramStart"/>
+      <w:r>
+        <w:rPr>
+          <w:rFonts w:asciiTheme="minorHAnsi" w:hAnsiTheme="minorHAnsi" w:cstheme="minorHAnsi"/>
+          <w:sz w:val="22"/>
+          <w:szCs w:val="22"/>
+        </w:rPr>
+        <w:t>highlighted),</w:t>
+      </w:r>
+      <w:proofErr w:type="gramEnd"/>
+      <w:r>
+        <w:rPr>
+          <w:rFonts w:asciiTheme="minorHAnsi" w:hAnsiTheme="minorHAnsi" w:cstheme="minorHAnsi"/>
+          <w:sz w:val="22"/>
+          <w:szCs w:val="22"/>
+        </w:rPr>
+        <w:t xml:space="preserve"> the Scenario Description updates to reflect the analyst’s description of the selected scenario.</w:t>
+      </w:r>
+    </w:p>
+    <w:p>
+      <w:pPr>
+        <w:pStyle w:val="ListParagraph"/>
+        <w:numPr>
+          <w:ilvl w:val="0"/>
+          <w:numId w:val="41"/>
+        </w:numPr>
+        <w:rPr>
+          <w:rFonts w:asciiTheme="minorHAnsi" w:hAnsiTheme="minorHAnsi" w:cstheme="minorHAnsi"/>
+          <w:sz w:val="22"/>
+          <w:szCs w:val="22"/>
+        </w:rPr>
+      </w:pPr>
+      <w:r>
+        <w:rPr>
+          <w:rFonts w:asciiTheme="minorHAnsi" w:hAnsiTheme="minorHAnsi" w:cstheme="minorHAnsi"/>
+          <w:b/>
+          <w:sz w:val="22"/>
+          <w:szCs w:val="22"/>
+        </w:rPr>
+        <w:t>Database to Export</w:t>
+      </w:r>
+      <w:r>
+        <w:rPr>
+          <w:rFonts w:asciiTheme="minorHAnsi" w:hAnsiTheme="minorHAnsi" w:cstheme="minorHAnsi"/>
+          <w:sz w:val="22"/>
+          <w:szCs w:val="22"/>
+        </w:rPr>
+        <w:t>: The name of the Access database containing the optimiza</w:t>
+      </w:r>
+      <w:r>
+        <w:rPr>
+          <w:rFonts w:asciiTheme="minorHAnsi" w:hAnsiTheme="minorHAnsi" w:cstheme="minorHAnsi"/>
+          <w:sz w:val="22"/>
+          <w:szCs w:val="22"/>
+        </w:rPr>
+        <w:t xml:space="preserve">tion output to </w:t>
+      </w:r>
+      <w:proofErr w:type="gramStart"/>
+      <w:r>
+        <w:rPr>
+          <w:rFonts w:asciiTheme="minorHAnsi" w:hAnsiTheme="minorHAnsi" w:cstheme="minorHAnsi"/>
+          <w:sz w:val="22"/>
+          <w:szCs w:val="22"/>
+        </w:rPr>
+        <w:t>be exported</w:t>
+      </w:r>
+      <w:proofErr w:type="gramEnd"/>
+      <w:r>
+        <w:rPr>
+          <w:rFonts w:asciiTheme="minorHAnsi" w:hAnsiTheme="minorHAnsi" w:cstheme="minorHAnsi"/>
+          <w:sz w:val="22"/>
+          <w:szCs w:val="22"/>
+        </w:rPr>
+        <w:t xml:space="preserve"> to a</w:t>
+      </w:r>
+      <w:r>
+        <w:rPr>
+          <w:rFonts w:asciiTheme="minorHAnsi" w:hAnsiTheme="minorHAnsi" w:cstheme="minorHAnsi"/>
+          <w:sz w:val="22"/>
+          <w:szCs w:val="22"/>
+        </w:rPr>
+        <w:t xml:space="preserve"> SQLite database, optionally including the context database (context.accdb) if its box is checked. </w:t>
+      </w:r>
+      <w:r>
+        <w:rPr>
+          <w:rFonts w:asciiTheme="minorHAnsi" w:hAnsiTheme="minorHAnsi" w:cstheme="minorHAnsi"/>
+          <w:sz w:val="22"/>
+          <w:szCs w:val="22"/>
+        </w:rPr>
+        <w:br/>
+      </w:r>
+      <w:r>
+        <w:rPr>
+          <w:rFonts w:asciiTheme="minorHAnsi" w:hAnsiTheme="minorHAnsi" w:cstheme="minorHAnsi"/>
+          <w:sz w:val="22"/>
+          <w:szCs w:val="22"/>
+        </w:rPr>
+        <w:br/>
+        <w:t xml:space="preserve">Typically, optimizer_results.accdb will hold the most recently completed optimization for the scenario, but earlier simulations are stored in the same folder, with a simulation date and time stamp comprising part of the database file name and there may be times when it is desirable to export one of these instead. However, note that it is the responsibility of the analyst to ensure that the context database is current and consistent with the </w:t>
+      </w:r>
+      <w:proofErr w:type="spellStart"/>
+      <w:r>
+        <w:rPr>
+          <w:rFonts w:asciiTheme="minorHAnsi" w:hAnsiTheme="minorHAnsi" w:cstheme="minorHAnsi"/>
+          <w:sz w:val="22"/>
+          <w:szCs w:val="22"/>
+        </w:rPr>
+        <w:t>optimizer_results</w:t>
+      </w:r>
+      <w:proofErr w:type="spellEnd"/>
+      <w:r>
+        <w:rPr>
+          <w:rFonts w:asciiTheme="minorHAnsi" w:hAnsiTheme="minorHAnsi" w:cstheme="minorHAnsi"/>
+          <w:sz w:val="22"/>
+          <w:szCs w:val="22"/>
+        </w:rPr>
+        <w:t xml:space="preserve"> output. For example, it is possible that the context database in the scenario folder contains data from an earlier simulation and that some of the simulation parameters </w:t>
+      </w:r>
+      <w:proofErr w:type="gramStart"/>
+      <w:r>
+        <w:rPr>
+          <w:rFonts w:asciiTheme="minorHAnsi" w:hAnsiTheme="minorHAnsi" w:cstheme="minorHAnsi"/>
+          <w:sz w:val="22"/>
+          <w:szCs w:val="22"/>
+        </w:rPr>
+        <w:t xml:space="preserve">have </w:t>
+      </w:r>
+      <w:bookmarkStart w:id="0" w:name="_GoBack"/>
+      <w:bookmarkEnd w:id="0"/>
+      <w:r>
+        <w:rPr>
+          <w:rFonts w:asciiTheme="minorHAnsi" w:hAnsiTheme="minorHAnsi" w:cstheme="minorHAnsi"/>
+          <w:sz w:val="22"/>
+          <w:szCs w:val="22"/>
+        </w:rPr>
+        <w:t>been changed</w:t>
+      </w:r>
+      <w:proofErr w:type="gramEnd"/>
+      <w:r>
+        <w:rPr>
+          <w:rFonts w:asciiTheme="minorHAnsi" w:hAnsiTheme="minorHAnsi" w:cstheme="minorHAnsi"/>
+          <w:sz w:val="22"/>
+          <w:szCs w:val="22"/>
+        </w:rPr>
+        <w:t xml:space="preserve"> such that some of the context information has changed and does not reflect the most recent optimization output for the scenario. For this reason, the best practice is to create a context database during any optimization that you may wish to export to </w:t>
+      </w:r>
+      <w:proofErr w:type="gramStart"/>
+      <w:r>
+        <w:rPr>
+          <w:rFonts w:asciiTheme="minorHAnsi" w:hAnsiTheme="minorHAnsi" w:cstheme="minorHAnsi"/>
+          <w:sz w:val="22"/>
+          <w:szCs w:val="22"/>
+        </w:rPr>
+        <w:t>an</w:t>
+      </w:r>
+      <w:proofErr w:type="gramEnd"/>
+      <w:r>
+        <w:rPr>
+          <w:rFonts w:asciiTheme="minorHAnsi" w:hAnsiTheme="minorHAnsi" w:cstheme="minorHAnsi"/>
+          <w:sz w:val="22"/>
+          <w:szCs w:val="22"/>
+        </w:rPr>
+        <w:t xml:space="preserve"> SQLite database so that context and output are consistent. </w:t>
+      </w:r>
+    </w:p>
+    <w:p>
+      <w:r>
+        <w:rPr>
+          <w:rFonts w:asciiTheme="minorHAnsi" w:hAnsiTheme="minorHAnsi" w:cstheme="minorHAnsi"/>
+          <w:sz w:val="22"/>
+          <w:szCs w:val="22"/>
+        </w:rPr>
+        <w:t>Two buttons at the bottom of the dialog</w:t>
+      </w:r>
+      <w:r>
+        <w:rPr>
+          <w:rFonts w:asciiTheme="minorHAnsi" w:hAnsiTheme="minorHAnsi" w:cstheme="minorHAnsi"/>
+          <w:sz w:val="22"/>
+          <w:szCs w:val="22"/>
+        </w:rPr>
+        <w:t xml:space="preserve"> provide for testing that a</w:t>
+      </w:r>
+      <w:r>
+        <w:rPr>
+          <w:rFonts w:asciiTheme="minorHAnsi" w:hAnsiTheme="minorHAnsi" w:cstheme="minorHAnsi"/>
+          <w:sz w:val="22"/>
+          <w:szCs w:val="22"/>
+        </w:rPr>
+        <w:t xml:space="preserve"> SQLite ODBC driver </w:t>
+      </w:r>
+      <w:proofErr w:type="gramStart"/>
+      <w:r>
+        <w:rPr>
+          <w:rFonts w:asciiTheme="minorHAnsi" w:hAnsiTheme="minorHAnsi" w:cstheme="minorHAnsi"/>
+          <w:sz w:val="22"/>
+          <w:szCs w:val="22"/>
+        </w:rPr>
+        <w:t>is installed</w:t>
+      </w:r>
+      <w:proofErr w:type="gramEnd"/>
+      <w:r>
+        <w:rPr>
+          <w:rFonts w:asciiTheme="minorHAnsi" w:hAnsiTheme="minorHAnsi" w:cstheme="minorHAnsi"/>
+          <w:sz w:val="22"/>
+          <w:szCs w:val="22"/>
+        </w:rPr>
+        <w:t xml:space="preserve"> and functioning (</w:t>
+      </w:r>
+      <w:r>
+        <w:rPr>
+          <w:rFonts w:asciiTheme="minorHAnsi" w:hAnsiTheme="minorHAnsi" w:cstheme="minorHAnsi"/>
+          <w:b/>
+          <w:bCs/>
+          <w:sz w:val="22"/>
+          <w:szCs w:val="22"/>
+        </w:rPr>
+        <w:t>&lt;Test Connection&gt;</w:t>
+      </w:r>
+      <w:r>
+        <w:rPr>
+          <w:rFonts w:asciiTheme="minorHAnsi" w:hAnsiTheme="minorHAnsi" w:cstheme="minorHAnsi"/>
+          <w:sz w:val="22"/>
+          <w:szCs w:val="22"/>
+        </w:rPr>
+        <w:t>) and initiating the database export (</w:t>
+      </w:r>
+      <w:r>
+        <w:rPr>
+          <w:rFonts w:asciiTheme="minorHAnsi" w:hAnsiTheme="minorHAnsi" w:cstheme="minorHAnsi"/>
+          <w:b/>
+          <w:bCs/>
+          <w:sz w:val="22"/>
+          <w:szCs w:val="22"/>
+        </w:rPr>
+        <w:t>&lt;Export&gt;</w:t>
+      </w:r>
+      <w:r>
+        <w:rPr>
+          <w:rFonts w:asciiTheme="minorHAnsi" w:hAnsiTheme="minorHAnsi" w:cstheme="minorHAnsi"/>
+          <w:sz w:val="22"/>
+          <w:szCs w:val="22"/>
+        </w:rPr>
+        <w:t>). The export process is quite slow and users should be prepared for it to take 15-25 minutes, depending on whether the</w:t>
+      </w:r>
+      <w:r>
+        <w:rPr>
+          <w:rFonts w:asciiTheme="minorHAnsi" w:hAnsiTheme="minorHAnsi" w:cstheme="minorHAnsi"/>
+          <w:sz w:val="22"/>
+          <w:szCs w:val="22"/>
+        </w:rPr>
+        <w:t xml:space="preserve"> context database </w:t>
+      </w:r>
+      <w:proofErr w:type="gramStart"/>
+      <w:r>
+        <w:rPr>
+          <w:rFonts w:asciiTheme="minorHAnsi" w:hAnsiTheme="minorHAnsi" w:cstheme="minorHAnsi"/>
+          <w:sz w:val="22"/>
+          <w:szCs w:val="22"/>
+        </w:rPr>
+        <w:t xml:space="preserve">is </w:t>
+      </w:r>
+      <w:r>
+        <w:rPr>
+          <w:rFonts w:asciiTheme="minorHAnsi" w:hAnsiTheme="minorHAnsi" w:cstheme="minorHAnsi"/>
+          <w:sz w:val="22"/>
+          <w:szCs w:val="22"/>
+        </w:rPr>
+        <w:t>exported</w:t>
+      </w:r>
+      <w:proofErr w:type="gramEnd"/>
+      <w:r>
+        <w:rPr>
+          <w:rFonts w:asciiTheme="minorHAnsi" w:hAnsiTheme="minorHAnsi" w:cstheme="minorHAnsi"/>
+          <w:sz w:val="22"/>
+          <w:szCs w:val="22"/>
+        </w:rPr>
+        <w:t>.</w:t>
       </w:r>
     </w:p>
     <w:p/>
@@ -23400,6 +23820,92 @@
     </w:lvl>
   </w:abstractNum>
   <w:abstractNum w:abstractNumId="31" w15:restartNumberingAfterBreak="0">
+    <w:nsid w:val="65B23836"/>
+    <w:multiLevelType w:val="hybridMultilevel"/>
+    <w:tmpl w:val="B552C36E"/>
+    <w:lvl w:ilvl="0" w:tplc="0409000F">
+      <w:start w:val="1"/>
+      <w:numFmt w:val="decimal"/>
+      <w:lvlText w:val="%1."/>
+      <w:lvlJc w:val="left"/>
+      <w:pPr>
+        <w:ind w:left="720" w:hanging="360"/>
+      </w:pPr>
+    </w:lvl>
+    <w:lvl w:ilvl="1" w:tplc="04090019">
+      <w:start w:val="1"/>
+      <w:numFmt w:val="lowerLetter"/>
+      <w:lvlText w:val="%2."/>
+      <w:lvlJc w:val="left"/>
+      <w:pPr>
+        <w:ind w:left="1440" w:hanging="360"/>
+      </w:pPr>
+    </w:lvl>
+    <w:lvl w:ilvl="2" w:tplc="0409001B" w:tentative="1">
+      <w:start w:val="1"/>
+      <w:numFmt w:val="lowerRoman"/>
+      <w:lvlText w:val="%3."/>
+      <w:lvlJc w:val="right"/>
+      <w:pPr>
+        <w:ind w:left="2160" w:hanging="180"/>
+      </w:pPr>
+    </w:lvl>
+    <w:lvl w:ilvl="3" w:tplc="0409000F" w:tentative="1">
+      <w:start w:val="1"/>
+      <w:numFmt w:val="decimal"/>
+      <w:lvlText w:val="%4."/>
+      <w:lvlJc w:val="left"/>
+      <w:pPr>
+        <w:ind w:left="2880" w:hanging="360"/>
+      </w:pPr>
+    </w:lvl>
+    <w:lvl w:ilvl="4" w:tplc="04090019" w:tentative="1">
+      <w:start w:val="1"/>
+      <w:numFmt w:val="lowerLetter"/>
+      <w:lvlText w:val="%5."/>
+      <w:lvlJc w:val="left"/>
+      <w:pPr>
+        <w:ind w:left="3600" w:hanging="360"/>
+      </w:pPr>
+    </w:lvl>
+    <w:lvl w:ilvl="5" w:tplc="0409001B" w:tentative="1">
+      <w:start w:val="1"/>
+      <w:numFmt w:val="lowerRoman"/>
+      <w:lvlText w:val="%6."/>
+      <w:lvlJc w:val="right"/>
+      <w:pPr>
+        <w:ind w:left="4320" w:hanging="180"/>
+      </w:pPr>
+    </w:lvl>
+    <w:lvl w:ilvl="6" w:tplc="0409000F" w:tentative="1">
+      <w:start w:val="1"/>
+      <w:numFmt w:val="decimal"/>
+      <w:lvlText w:val="%7."/>
+      <w:lvlJc w:val="left"/>
+      <w:pPr>
+        <w:ind w:left="5040" w:hanging="360"/>
+      </w:pPr>
+    </w:lvl>
+    <w:lvl w:ilvl="7" w:tplc="04090019" w:tentative="1">
+      <w:start w:val="1"/>
+      <w:numFmt w:val="lowerLetter"/>
+      <w:lvlText w:val="%8."/>
+      <w:lvlJc w:val="left"/>
+      <w:pPr>
+        <w:ind w:left="5760" w:hanging="360"/>
+      </w:pPr>
+    </w:lvl>
+    <w:lvl w:ilvl="8" w:tplc="0409001B" w:tentative="1">
+      <w:start w:val="1"/>
+      <w:numFmt w:val="lowerRoman"/>
+      <w:lvlText w:val="%9."/>
+      <w:lvlJc w:val="right"/>
+      <w:pPr>
+        <w:ind w:left="6480" w:hanging="180"/>
+      </w:pPr>
+    </w:lvl>
+  </w:abstractNum>
+  <w:abstractNum w:abstractNumId="32" w15:restartNumberingAfterBreak="0">
     <w:nsid w:val="69EF5420"/>
     <w:multiLevelType w:val="hybridMultilevel"/>
     <w:tmpl w:val="B552C36E"/>
@@ -23485,7 +23991,7 @@
       </w:pPr>
     </w:lvl>
   </w:abstractNum>
-  <w:abstractNum w:abstractNumId="32" w15:restartNumberingAfterBreak="0">
+  <w:abstractNum w:abstractNumId="33" w15:restartNumberingAfterBreak="0">
     <w:nsid w:val="6BC659C8"/>
     <w:multiLevelType w:val="hybridMultilevel"/>
     <w:tmpl w:val="156C1C2C"/>
@@ -23571,7 +24077,7 @@
       </w:pPr>
     </w:lvl>
   </w:abstractNum>
-  <w:abstractNum w:abstractNumId="33" w15:restartNumberingAfterBreak="0">
+  <w:abstractNum w:abstractNumId="34" w15:restartNumberingAfterBreak="0">
     <w:nsid w:val="6DC56765"/>
     <w:multiLevelType w:val="hybridMultilevel"/>
     <w:tmpl w:val="C2C6C58C"/>
@@ -23684,7 +24190,7 @@
       </w:rPr>
     </w:lvl>
   </w:abstractNum>
-  <w:abstractNum w:abstractNumId="34" w15:restartNumberingAfterBreak="0">
+  <w:abstractNum w:abstractNumId="35" w15:restartNumberingAfterBreak="0">
     <w:nsid w:val="70EC5EFF"/>
     <w:multiLevelType w:val="hybridMultilevel"/>
     <w:tmpl w:val="3FA28BAC"/>
@@ -23770,7 +24276,7 @@
       </w:pPr>
     </w:lvl>
   </w:abstractNum>
-  <w:abstractNum w:abstractNumId="35" w15:restartNumberingAfterBreak="0">
+  <w:abstractNum w:abstractNumId="36" w15:restartNumberingAfterBreak="0">
     <w:nsid w:val="7D242216"/>
     <w:multiLevelType w:val="hybridMultilevel"/>
     <w:tmpl w:val="A41414F8"/>
@@ -23856,7 +24362,7 @@
       </w:pPr>
     </w:lvl>
   </w:abstractNum>
-  <w:abstractNum w:abstractNumId="36" w15:restartNumberingAfterBreak="0">
+  <w:abstractNum w:abstractNumId="37" w15:restartNumberingAfterBreak="0">
     <w:nsid w:val="7D921E18"/>
     <w:multiLevelType w:val="hybridMultilevel"/>
     <w:tmpl w:val="5FA246A6"/>
@@ -23942,7 +24448,7 @@
       </w:pPr>
     </w:lvl>
   </w:abstractNum>
-  <w:abstractNum w:abstractNumId="37" w15:restartNumberingAfterBreak="0">
+  <w:abstractNum w:abstractNumId="38" w15:restartNumberingAfterBreak="0">
     <w:nsid w:val="7E863499"/>
     <w:multiLevelType w:val="hybridMultilevel"/>
     <w:tmpl w:val="2054AD82"/>
@@ -24038,7 +24544,7 @@
     <w:abstractNumId w:val="28"/>
   </w:num>
   <w:num w:numId="4">
-    <w:abstractNumId w:val="35"/>
+    <w:abstractNumId w:val="36"/>
   </w:num>
   <w:num w:numId="5">
     <w:abstractNumId w:val="1"/>
@@ -24056,10 +24562,10 @@
     <w:abstractNumId w:val="27"/>
   </w:num>
   <w:num w:numId="10">
-    <w:abstractNumId w:val="37"/>
+    <w:abstractNumId w:val="38"/>
   </w:num>
   <w:num w:numId="11">
-    <w:abstractNumId w:val="31"/>
+    <w:abstractNumId w:val="32"/>
   </w:num>
   <w:num w:numId="12">
     <w:abstractNumId w:val="3"/>
@@ -24071,7 +24577,7 @@
     <w:abstractNumId w:val="12"/>
   </w:num>
   <w:num w:numId="15">
-    <w:abstractNumId w:val="34"/>
+    <w:abstractNumId w:val="35"/>
   </w:num>
   <w:num w:numId="16">
     <w:abstractNumId w:val="19"/>
@@ -24092,10 +24598,10 @@
     <w:abstractNumId w:val="6"/>
   </w:num>
   <w:num w:numId="22">
-    <w:abstractNumId w:val="32"/>
+    <w:abstractNumId w:val="33"/>
   </w:num>
   <w:num w:numId="23">
-    <w:abstractNumId w:val="36"/>
+    <w:abstractNumId w:val="37"/>
   </w:num>
   <w:num w:numId="24">
     <w:abstractNumId w:val="7"/>
@@ -24110,7 +24616,7 @@
     <w:abstractNumId w:val="13"/>
   </w:num>
   <w:num w:numId="28">
-    <w:abstractNumId w:val="33"/>
+    <w:abstractNumId w:val="34"/>
   </w:num>
   <w:num w:numId="29">
     <w:abstractNumId w:val="14"/>
@@ -24147,6 +24653,9 @@
   </w:num>
   <w:num w:numId="40">
     <w:abstractNumId w:val="8"/>
+  </w:num>
+  <w:num w:numId="41">
+    <w:abstractNumId w:val="31"/>
   </w:num>
 </w:numbering>
 </file>
@@ -25081,7 +25590,7 @@
 </file>
 
 <file path=customXml/itemProps1.xml><?xml version="1.0" encoding="utf-8"?>
-<ds:datastoreItem xmlns:ds="http://schemas.openxmlformats.org/officeDocument/2006/customXml" ds:itemID="{0E94696F-6FD8-4147-8558-13AC4118688D}">
+<ds:datastoreItem xmlns:ds="http://schemas.openxmlformats.org/officeDocument/2006/customXml" ds:itemID="{20D2D147-DBE0-4D99-AC2B-5C33D4102394}">
   <ds:schemaRefs>
     <ds:schemaRef ds:uri="http://schemas.openxmlformats.org/officeDocument/2006/bibliography"/>
   </ds:schemaRefs>

</xml_diff>

<commit_message>
issue #374: Add Load GIS data to online help.
</commit_message>
<xml_diff>
--- a/Help/TREATMENT_OPTIMIZER_Help.docx
+++ b/Help/TREATMENT_OPTIMIZER_Help.docx
@@ -1,10 +1,10 @@
 
 <file path=word/document.xml><?xml version="1.0" encoding="utf-8"?>
-<w:document xmlns:wpc="http://schemas.microsoft.com/office/word/2010/wordprocessingCanvas" xmlns:cx="http://schemas.microsoft.com/office/drawing/2014/chartex" xmlns:cx1="http://schemas.microsoft.com/office/drawing/2015/9/8/chartex" xmlns:mc="http://schemas.openxmlformats.org/markup-compatibility/2006" xmlns:o="urn:schemas-microsoft-com:office:office" xmlns:r="http://schemas.openxmlformats.org/officeDocument/2006/relationships" xmlns:m="http://schemas.openxmlformats.org/officeDocument/2006/math" xmlns:v="urn:schemas-microsoft-com:vml" xmlns:wp14="http://schemas.microsoft.com/office/word/2010/wordprocessingDrawing" xmlns:wp="http://schemas.openxmlformats.org/drawingml/2006/wordprocessingDrawing" xmlns:w10="urn:schemas-microsoft-com:office:word" xmlns:w="http://schemas.openxmlformats.org/wordprocessingml/2006/main" xmlns:w14="http://schemas.microsoft.com/office/word/2010/wordml" xmlns:w15="http://schemas.microsoft.com/office/word/2012/wordml" xmlns:w16se="http://schemas.microsoft.com/office/word/2015/wordml/symex" xmlns:wpg="http://schemas.microsoft.com/office/word/2010/wordprocessingGroup" xmlns:wpi="http://schemas.microsoft.com/office/word/2010/wordprocessingInk" xmlns:wne="http://schemas.microsoft.com/office/word/2006/wordml" xmlns:wps="http://schemas.microsoft.com/office/word/2010/wordprocessingShape" mc:Ignorable="w14 w15 w16se wp14">
+<w:document xmlns:wpc="http://schemas.microsoft.com/office/word/2010/wordprocessingCanvas" xmlns:cx="http://schemas.microsoft.com/office/drawing/2014/chartex" xmlns:cx1="http://schemas.microsoft.com/office/drawing/2015/9/8/chartex" xmlns:cx2="http://schemas.microsoft.com/office/drawing/2015/10/21/chartex" xmlns:cx3="http://schemas.microsoft.com/office/drawing/2016/5/9/chartex" xmlns:cx4="http://schemas.microsoft.com/office/drawing/2016/5/10/chartex" xmlns:cx5="http://schemas.microsoft.com/office/drawing/2016/5/11/chartex" xmlns:cx6="http://schemas.microsoft.com/office/drawing/2016/5/12/chartex" xmlns:cx7="http://schemas.microsoft.com/office/drawing/2016/5/13/chartex" xmlns:cx8="http://schemas.microsoft.com/office/drawing/2016/5/14/chartex" xmlns:mc="http://schemas.openxmlformats.org/markup-compatibility/2006" xmlns:aink="http://schemas.microsoft.com/office/drawing/2016/ink" xmlns:am3d="http://schemas.microsoft.com/office/drawing/2017/model3d" xmlns:o="urn:schemas-microsoft-com:office:office" xmlns:r="http://schemas.openxmlformats.org/officeDocument/2006/relationships" xmlns:m="http://schemas.openxmlformats.org/officeDocument/2006/math" xmlns:v="urn:schemas-microsoft-com:vml" xmlns:wp14="http://schemas.microsoft.com/office/word/2010/wordprocessingDrawing" xmlns:wp="http://schemas.openxmlformats.org/drawingml/2006/wordprocessingDrawing" xmlns:w10="urn:schemas-microsoft-com:office:word" xmlns:w="http://schemas.openxmlformats.org/wordprocessingml/2006/main" xmlns:w14="http://schemas.microsoft.com/office/word/2010/wordml" xmlns:w15="http://schemas.microsoft.com/office/word/2012/wordml" xmlns:w16cid="http://schemas.microsoft.com/office/word/2016/wordml/cid" xmlns:w16se="http://schemas.microsoft.com/office/word/2015/wordml/symex" xmlns:wpg="http://schemas.microsoft.com/office/word/2010/wordprocessingGroup" xmlns:wpi="http://schemas.microsoft.com/office/word/2010/wordprocessingInk" xmlns:wne="http://schemas.microsoft.com/office/word/2006/wordml" xmlns:wps="http://schemas.microsoft.com/office/word/2010/wordprocessingShape" mc:Ignorable="w14 w15 w16se w16cid wp14">
   <w:body>
     <w:p>
       <w:pPr>
-        <w:pStyle w:val="Heading2"/>
+        <w:pStyle w:val="Heading1"/>
         <w:rPr>
           <w:rFonts w:asciiTheme="minorHAnsi" w:hAnsiTheme="minorHAnsi"/>
           <w:sz w:val="22"/>
@@ -6712,26 +6712,16 @@
           <w:sz w:val="20"/>
           <w:szCs w:val="20"/>
         </w:rPr>
-        <w:t>1</w:t>
-      </w:r>
-      <w:proofErr w:type="gramStart"/>
+        <w:t>1,</w:t>
+      </w:r>
       <w:r>
         <w:rPr>
           <w:rFonts w:ascii="Courier New" w:hAnsi="Courier New" w:cs="Courier New"/>
           <w:sz w:val="20"/>
           <w:szCs w:val="20"/>
         </w:rPr>
-        <w:t>,</w:t>
-      </w:r>
-      <w:r>
-        <w:rPr>
-          <w:rFonts w:ascii="Courier New" w:hAnsi="Courier New" w:cs="Courier New"/>
-          <w:sz w:val="20"/>
-          <w:szCs w:val="20"/>
-        </w:rPr>
         <w:t>0.33</w:t>
       </w:r>
-      <w:proofErr w:type="gramEnd"/>
       <w:r>
         <w:rPr>
           <w:rFonts w:ascii="Courier New" w:hAnsi="Courier New" w:cs="Courier New"/>
@@ -9130,27 +9120,7 @@
           <w:sz w:val="22"/>
           <w:szCs w:val="22"/>
         </w:rPr>
-        <w:t xml:space="preserve"> (</w:t>
-      </w:r>
-      <w:proofErr w:type="spellStart"/>
-      <w:r>
-        <w:rPr>
-          <w:rFonts w:asciiTheme="minorHAnsi" w:hAnsiTheme="minorHAnsi"/>
-          <w:b/>
-          <w:sz w:val="22"/>
-          <w:szCs w:val="22"/>
-        </w:rPr>
-        <w:t>Merch</w:t>
-      </w:r>
-      <w:proofErr w:type="spellEnd"/>
-      <w:r>
-        <w:rPr>
-          <w:rFonts w:asciiTheme="minorHAnsi" w:hAnsiTheme="minorHAnsi"/>
-          <w:b/>
-          <w:sz w:val="22"/>
-          <w:szCs w:val="22"/>
-        </w:rPr>
-        <w:t>) $/</w:t>
+        <w:t xml:space="preserve"> (Merch) $/</w:t>
       </w:r>
       <w:proofErr w:type="spellStart"/>
       <w:r>
@@ -9445,23 +9415,13 @@
         </w:rPr>
         <w:br/>
       </w:r>
-      <w:proofErr w:type="gramStart"/>
-      <w:r>
-        <w:rPr>
-          <w:rFonts w:asciiTheme="minorHAnsi" w:hAnsiTheme="minorHAnsi"/>
-          <w:sz w:val="22"/>
-          <w:szCs w:val="22"/>
-        </w:rPr>
-        <w:t>The</w:t>
-      </w:r>
-      <w:proofErr w:type="gramEnd"/>
-      <w:r>
-        <w:rPr>
-          <w:rFonts w:asciiTheme="minorHAnsi" w:hAnsiTheme="minorHAnsi"/>
-          <w:sz w:val="22"/>
-          <w:szCs w:val="22"/>
-        </w:rPr>
-        <w:t xml:space="preserve"> wood processing sites tab d</w:t>
+      <w:r>
+        <w:rPr>
+          <w:rFonts w:asciiTheme="minorHAnsi" w:hAnsiTheme="minorHAnsi"/>
+          <w:sz w:val="22"/>
+          <w:szCs w:val="22"/>
+        </w:rPr>
+        <w:t>The wood processing sites tab d</w:t>
       </w:r>
       <w:r>
         <w:rPr>
@@ -10268,25 +10228,7 @@
           <w:sz w:val="22"/>
           <w:szCs w:val="22"/>
         </w:rPr>
-        <w:t xml:space="preserve"> analysis. The plot table structure includes the </w:t>
-      </w:r>
-      <w:proofErr w:type="gramStart"/>
-      <w:r>
-        <w:rPr>
-          <w:rFonts w:asciiTheme="minorHAnsi" w:hAnsiTheme="minorHAnsi"/>
-          <w:sz w:val="22"/>
-          <w:szCs w:val="22"/>
-        </w:rPr>
-        <w:t>fields</w:t>
-      </w:r>
-      <w:proofErr w:type="gramEnd"/>
-      <w:r>
-        <w:rPr>
-          <w:rFonts w:asciiTheme="minorHAnsi" w:hAnsiTheme="minorHAnsi"/>
-          <w:sz w:val="22"/>
-          <w:szCs w:val="22"/>
-        </w:rPr>
-        <w:t xml:space="preserve"> </w:t>
+        <w:t xml:space="preserve"> analysis. The plot table structure includes the fields </w:t>
       </w:r>
       <w:proofErr w:type="spellStart"/>
       <w:r>
@@ -10324,25 +10266,7 @@
           <w:sz w:val="22"/>
           <w:szCs w:val="22"/>
         </w:rPr>
-        <w:t xml:space="preserve">. The values in these two fields are obtained during the GIS process. If it is determined that the plot is in a </w:t>
-      </w:r>
-      <w:proofErr w:type="spellStart"/>
-      <w:r>
-        <w:rPr>
-          <w:rFonts w:asciiTheme="minorHAnsi" w:hAnsiTheme="minorHAnsi"/>
-          <w:sz w:val="22"/>
-          <w:szCs w:val="22"/>
-        </w:rPr>
-        <w:t>roadless</w:t>
-      </w:r>
-      <w:proofErr w:type="spellEnd"/>
-      <w:r>
-        <w:rPr>
-          <w:rFonts w:asciiTheme="minorHAnsi" w:hAnsiTheme="minorHAnsi"/>
-          <w:sz w:val="22"/>
-          <w:szCs w:val="22"/>
-        </w:rPr>
-        <w:t xml:space="preserve"> area then the flag </w:t>
+        <w:t xml:space="preserve">. The values in these two fields are obtained during the GIS process. If it is determined that the plot is in a roadless area then the flag </w:t>
       </w:r>
       <w:proofErr w:type="spellStart"/>
       <w:r>
@@ -10870,25 +10794,7 @@
           <w:sz w:val="22"/>
           <w:szCs w:val="22"/>
         </w:rPr>
-        <w:t xml:space="preserve"> field value of ‘Y.’ </w:t>
-      </w:r>
-      <w:proofErr w:type="gramStart"/>
-      <w:r>
-        <w:rPr>
-          <w:rFonts w:asciiTheme="minorHAnsi" w:hAnsiTheme="minorHAnsi"/>
-          <w:sz w:val="22"/>
-          <w:szCs w:val="22"/>
-        </w:rPr>
-        <w:t>To</w:t>
-      </w:r>
-      <w:proofErr w:type="gramEnd"/>
-      <w:r>
-        <w:rPr>
-          <w:rFonts w:asciiTheme="minorHAnsi" w:hAnsiTheme="minorHAnsi"/>
-          <w:sz w:val="22"/>
-          <w:szCs w:val="22"/>
-        </w:rPr>
-        <w:t xml:space="preserve"> select the plot SQL, highlight the row and click the </w:t>
+        <w:t xml:space="preserve"> field value of ‘Y.’ To select the plot SQL, highlight the row and click the </w:t>
       </w:r>
       <w:r>
         <w:rPr>
@@ -12323,7 +12229,6 @@
         <w:t xml:space="preserve"> unique for each </w:t>
       </w:r>
       <w:proofErr w:type="spellStart"/>
-      <w:proofErr w:type="gramStart"/>
       <w:r>
         <w:rPr>
           <w:rFonts w:asciiTheme="minorHAnsi" w:hAnsiTheme="minorHAnsi"/>
@@ -12339,16 +12244,7 @@
           <w:sz w:val="22"/>
           <w:szCs w:val="22"/>
         </w:rPr>
-        <w:t>, that</w:t>
-      </w:r>
-      <w:proofErr w:type="gramEnd"/>
-      <w:r>
-        <w:rPr>
-          <w:rFonts w:asciiTheme="minorHAnsi" w:hAnsiTheme="minorHAnsi"/>
-          <w:sz w:val="22"/>
-          <w:szCs w:val="22"/>
-        </w:rPr>
-        <w:t xml:space="preserve"> can be assigned by the analyst</w:t>
+        <w:t>, that can be assigned by the analyst</w:t>
       </w:r>
       <w:r>
         <w:rPr>
@@ -17237,27 +17133,7 @@
           <w:sz w:val="22"/>
           <w:szCs w:val="22"/>
         </w:rPr>
-        <w:t xml:space="preserve">Dollars </w:t>
-      </w:r>
-      <w:proofErr w:type="gramStart"/>
-      <w:r>
-        <w:rPr>
-          <w:rFonts w:asciiTheme="minorHAnsi" w:hAnsiTheme="minorHAnsi"/>
-          <w:b/>
-          <w:sz w:val="22"/>
-          <w:szCs w:val="22"/>
-        </w:rPr>
-        <w:t>Per</w:t>
-      </w:r>
-      <w:proofErr w:type="gramEnd"/>
-      <w:r>
-        <w:rPr>
-          <w:rFonts w:asciiTheme="minorHAnsi" w:hAnsiTheme="minorHAnsi"/>
-          <w:b/>
-          <w:sz w:val="22"/>
-          <w:szCs w:val="22"/>
-        </w:rPr>
-        <w:t xml:space="preserve"> Acre Filter Setting</w:t>
+        <w:t>Dollars Per Acre Filter Setting</w:t>
       </w:r>
       <w:r>
         <w:rPr>
@@ -19873,71 +19749,34 @@
           <w:sz w:val="22"/>
           <w:szCs w:val="22"/>
         </w:rPr>
-        <w:t xml:space="preserve"> treatments </w:t>
-      </w:r>
-      <w:proofErr w:type="gramStart"/>
-      <w:r>
-        <w:rPr>
-          <w:rFonts w:asciiTheme="minorHAnsi" w:hAnsiTheme="minorHAnsi"/>
-          <w:sz w:val="22"/>
-          <w:szCs w:val="22"/>
-        </w:rPr>
-        <w:t>might have been modeled</w:t>
-      </w:r>
-      <w:proofErr w:type="gramEnd"/>
-      <w:r>
-        <w:rPr>
-          <w:rFonts w:asciiTheme="minorHAnsi" w:hAnsiTheme="minorHAnsi"/>
-          <w:sz w:val="22"/>
-          <w:szCs w:val="22"/>
-        </w:rPr>
-        <w:t xml:space="preserve"> to gauge the maximum potential wood flow potential of a landscape, but the analyst would like to exclude it from being selected under a certain policy scenario.</w:t>
-      </w:r>
-    </w:p>
-    <w:p>
-      <w:pPr>
-        <w:rPr>
-          <w:rFonts w:asciiTheme="minorHAnsi" w:hAnsiTheme="minorHAnsi"/>
-          <w:sz w:val="22"/>
-          <w:szCs w:val="22"/>
-        </w:rPr>
-      </w:pPr>
-      <w:r>
-        <w:rPr>
-          <w:rFonts w:asciiTheme="minorHAnsi" w:hAnsiTheme="minorHAnsi"/>
-          <w:sz w:val="22"/>
-          <w:szCs w:val="22"/>
-        </w:rPr>
-        <w:t xml:space="preserve">This screen provides for selecting which sequences (packages) to consider as valid options for the optimization. Packages with ticked selection boxes </w:t>
-      </w:r>
-      <w:proofErr w:type="gramStart"/>
-      <w:r>
-        <w:rPr>
-          <w:rFonts w:asciiTheme="minorHAnsi" w:hAnsiTheme="minorHAnsi"/>
-          <w:sz w:val="22"/>
-          <w:szCs w:val="22"/>
-        </w:rPr>
-        <w:t>will be considered</w:t>
-      </w:r>
-      <w:proofErr w:type="gramEnd"/>
-      <w:r>
-        <w:rPr>
-          <w:rFonts w:asciiTheme="minorHAnsi" w:hAnsiTheme="minorHAnsi"/>
-          <w:sz w:val="22"/>
-          <w:szCs w:val="22"/>
-        </w:rPr>
-        <w:t>; those with blank boxes will not.</w:t>
-      </w:r>
-    </w:p>
-    <w:p>
-      <w:pPr>
-        <w:rPr>
-          <w:rFonts w:asciiTheme="minorHAnsi" w:hAnsiTheme="minorHAnsi"/>
-          <w:sz w:val="22"/>
-          <w:szCs w:val="22"/>
-        </w:rPr>
-      </w:pPr>
-      <w:proofErr w:type="gramStart"/>
+        <w:t xml:space="preserve"> treatments might have been modeled to gauge the maximum potential wood flow potential of a landscape, but the analyst would like to exclude it from being selected under a certain policy scenario.</w:t>
+      </w:r>
+    </w:p>
+    <w:p>
+      <w:pPr>
+        <w:rPr>
+          <w:rFonts w:asciiTheme="minorHAnsi" w:hAnsiTheme="minorHAnsi"/>
+          <w:sz w:val="22"/>
+          <w:szCs w:val="22"/>
+        </w:rPr>
+      </w:pPr>
+      <w:r>
+        <w:rPr>
+          <w:rFonts w:asciiTheme="minorHAnsi" w:hAnsiTheme="minorHAnsi"/>
+          <w:sz w:val="22"/>
+          <w:szCs w:val="22"/>
+        </w:rPr>
+        <w:t>This screen provides for selecting which sequences (packages) to consider as valid options for the optimization. Packages with ticked selection boxes will be considered; those with blank boxes will not.</w:t>
+      </w:r>
+    </w:p>
+    <w:p>
+      <w:pPr>
+        <w:rPr>
+          <w:rFonts w:asciiTheme="minorHAnsi" w:hAnsiTheme="minorHAnsi"/>
+          <w:sz w:val="22"/>
+          <w:szCs w:val="22"/>
+        </w:rPr>
+      </w:pPr>
       <w:r>
         <w:rPr>
           <w:rFonts w:asciiTheme="minorHAnsi" w:hAnsiTheme="minorHAnsi"/>
@@ -19954,7 +19793,6 @@
         </w:rPr>
         <w:t>riant via these selection boxes.</w:t>
       </w:r>
-      <w:proofErr w:type="gramEnd"/>
     </w:p>
     <w:p>
       <w:pPr>
@@ -20797,17 +20635,23 @@
     </w:p>
     <w:p>
       <w:pPr>
-        <w:pStyle w:val="Heading2"/>
-      </w:pPr>
-      <w:r>
+        <w:pStyle w:val="Heading1"/>
         <w:rPr>
           <w:rFonts w:asciiTheme="minorHAnsi" w:hAnsiTheme="minorHAnsi"/>
           <w:sz w:val="22"/>
           <w:szCs w:val="22"/>
           <w:u w:val="single"/>
         </w:rPr>
+      </w:pPr>
+      <w:r>
+        <w:rPr>
+          <w:rFonts w:asciiTheme="minorHAnsi" w:hAnsiTheme="minorHAnsi"/>
+          <w:sz w:val="22"/>
+          <w:szCs w:val="22"/>
+          <w:u w:val="single"/>
+        </w:rPr>
         <w:lastRenderedPageBreak/>
-        <w:t>Export to SQLite</w:t>
+        <w:t>Load GIS Data</w:t>
       </w:r>
     </w:p>
     <w:p>
@@ -20824,87 +20668,89 @@
           <w:sz w:val="22"/>
           <w:szCs w:val="22"/>
         </w:rPr>
-        <w:t>The Export to SQLite selection dialog has the following fields:</w:t>
-      </w:r>
-    </w:p>
-    <w:p>
-      <w:pPr>
-        <w:pStyle w:val="ListParagraph"/>
-        <w:numPr>
-          <w:ilvl w:val="0"/>
-          <w:numId w:val="41"/>
-        </w:numPr>
+        <w:t xml:space="preserve">Wood processing facilities and travel times to those facilities from each of the plots in your project can be loaded from a </w:t>
+      </w:r>
+      <w:proofErr w:type="spellStart"/>
+      <w:r>
         <w:rPr>
           <w:rFonts w:asciiTheme="minorHAnsi" w:hAnsiTheme="minorHAnsi" w:cstheme="minorHAnsi"/>
           <w:sz w:val="22"/>
           <w:szCs w:val="22"/>
         </w:rPr>
-      </w:pPr>
+        <w:t>master_gis_travel_times.db</w:t>
+      </w:r>
+      <w:proofErr w:type="spellEnd"/>
       <w:r>
         <w:rPr>
           <w:rFonts w:asciiTheme="minorHAnsi" w:hAnsiTheme="minorHAnsi" w:cstheme="minorHAnsi"/>
-          <w:b/>
-          <w:sz w:val="22"/>
-          <w:szCs w:val="22"/>
-        </w:rPr>
-        <w:t>Scenario List</w:t>
-      </w:r>
+          <w:sz w:val="22"/>
+          <w:szCs w:val="22"/>
+        </w:rPr>
+        <w:t xml:space="preserve"> SQLite database, provided that one exists in your user’s </w:t>
+      </w:r>
+      <w:proofErr w:type="spellStart"/>
       <w:r>
         <w:rPr>
           <w:rFonts w:asciiTheme="minorHAnsi" w:hAnsiTheme="minorHAnsi" w:cstheme="minorHAnsi"/>
           <w:sz w:val="22"/>
           <w:szCs w:val="22"/>
         </w:rPr>
-        <w:t>: This is the list of all the optimization scenarios available in the project. When a scenario in this list is selected (</w:t>
-      </w:r>
-      <w:proofErr w:type="gramStart"/>
+        <w:t>appdata</w:t>
+      </w:r>
+      <w:proofErr w:type="spellEnd"/>
       <w:r>
         <w:rPr>
           <w:rFonts w:asciiTheme="minorHAnsi" w:hAnsiTheme="minorHAnsi" w:cstheme="minorHAnsi"/>
           <w:sz w:val="22"/>
           <w:szCs w:val="22"/>
         </w:rPr>
-        <w:t>highlighted),</w:t>
-      </w:r>
-      <w:proofErr w:type="gramEnd"/>
+        <w:t xml:space="preserve"> BioSum folder (e.g., C:\Users\jsfried\AppData\Roaming\FIABiosum\ </w:t>
+      </w:r>
+      <w:proofErr w:type="spellStart"/>
       <w:r>
         <w:rPr>
           <w:rFonts w:asciiTheme="minorHAnsi" w:hAnsiTheme="minorHAnsi" w:cstheme="minorHAnsi"/>
           <w:sz w:val="22"/>
           <w:szCs w:val="22"/>
         </w:rPr>
-        <w:t xml:space="preserve"> the Scenario Description updates to reflect the analyst’s description of the selected scenario.</w:t>
-      </w:r>
-    </w:p>
-    <w:p>
-      <w:pPr>
-        <w:pStyle w:val="ListParagraph"/>
-        <w:numPr>
-          <w:ilvl w:val="0"/>
-          <w:numId w:val="41"/>
-        </w:numPr>
+        <w:t>master_gis_travel_times.db</w:t>
+      </w:r>
+      <w:proofErr w:type="spellEnd"/>
+      <w:r>
         <w:rPr>
           <w:rFonts w:asciiTheme="minorHAnsi" w:hAnsiTheme="minorHAnsi" w:cstheme="minorHAnsi"/>
           <w:sz w:val="22"/>
           <w:szCs w:val="22"/>
         </w:rPr>
-      </w:pPr>
-      <w:r>
+        <w:t xml:space="preserve">). A version of this database can be obtained at </w:t>
+      </w:r>
+      <w:hyperlink r:id="rId6" w:history="1">
+        <w:r>
+          <w:rPr>
+            <w:rStyle w:val="Hyperlink"/>
+            <w:rFonts w:asciiTheme="minorHAnsi" w:hAnsiTheme="minorHAnsi" w:cstheme="minorHAnsi"/>
+            <w:sz w:val="22"/>
+            <w:szCs w:val="22"/>
+          </w:rPr>
+          <w:t>http://biosum.info/</w:t>
+        </w:r>
+      </w:hyperlink>
+    </w:p>
+    <w:p>
+      <w:pPr>
         <w:rPr>
           <w:rFonts w:asciiTheme="minorHAnsi" w:hAnsiTheme="minorHAnsi" w:cstheme="minorHAnsi"/>
-          <w:b/>
-          <w:sz w:val="22"/>
-          <w:szCs w:val="22"/>
-        </w:rPr>
-        <w:t>Database to Export</w:t>
-      </w:r>
+          <w:sz w:val="22"/>
+          <w:szCs w:val="22"/>
+        </w:rPr>
+      </w:pPr>
       <w:r>
         <w:rPr>
           <w:rFonts w:asciiTheme="minorHAnsi" w:hAnsiTheme="minorHAnsi" w:cstheme="minorHAnsi"/>
           <w:sz w:val="22"/>
           <w:szCs w:val="22"/>
         </w:rPr>
-        <w:t>: The name of the Access database containing the optimiza</w:t>
+        <w:t xml:space="preserve">BioSum will warn if there is existing GIS data associated with your project and give you the option of canceling the load. </w:t>
       </w:r>
       <w:r>
         <w:rPr>
@@ -20912,33 +20758,34 @@
           <w:sz w:val="22"/>
           <w:szCs w:val="22"/>
         </w:rPr>
-        <w:t xml:space="preserve">tion output to </w:t>
-      </w:r>
-      <w:proofErr w:type="gramStart"/>
+        <w:t xml:space="preserve">If you’d like to save your existing </w:t>
+      </w:r>
+      <w:proofErr w:type="spellStart"/>
       <w:r>
         <w:rPr>
           <w:rFonts w:asciiTheme="minorHAnsi" w:hAnsiTheme="minorHAnsi" w:cstheme="minorHAnsi"/>
           <w:sz w:val="22"/>
           <w:szCs w:val="22"/>
         </w:rPr>
-        <w:t>be exported</w:t>
-      </w:r>
-      <w:proofErr w:type="gramEnd"/>
+        <w:t>gis_travel_times.db</w:t>
+      </w:r>
+      <w:proofErr w:type="spellEnd"/>
       <w:r>
         <w:rPr>
           <w:rFonts w:asciiTheme="minorHAnsi" w:hAnsiTheme="minorHAnsi" w:cstheme="minorHAnsi"/>
           <w:sz w:val="22"/>
           <w:szCs w:val="22"/>
         </w:rPr>
-        <w:t xml:space="preserve"> to a</w:t>
+        <w:t xml:space="preserve"> database for backup or archival purposes, check the box to </w:t>
       </w:r>
       <w:r>
         <w:rPr>
           <w:rFonts w:asciiTheme="minorHAnsi" w:hAnsiTheme="minorHAnsi" w:cstheme="minorHAnsi"/>
-          <w:sz w:val="22"/>
-          <w:szCs w:val="22"/>
-        </w:rPr>
-        <w:t xml:space="preserve"> SQLite database, optionally including the context database (context.accdb) if its box is checked. </w:t>
+          <w:b/>
+          <w:sz w:val="22"/>
+          <w:szCs w:val="22"/>
+        </w:rPr>
+        <w:t>Create a backup copy of the existing database</w:t>
       </w:r>
       <w:r>
         <w:rPr>
@@ -20946,16 +20793,24 @@
           <w:sz w:val="22"/>
           <w:szCs w:val="22"/>
         </w:rPr>
-        <w:br/>
-      </w:r>
-      <w:r>
+        <w:t>.</w:t>
+      </w:r>
+    </w:p>
+    <w:p>
+      <w:pPr>
         <w:rPr>
           <w:rFonts w:asciiTheme="minorHAnsi" w:hAnsiTheme="minorHAnsi" w:cstheme="minorHAnsi"/>
           <w:sz w:val="22"/>
           <w:szCs w:val="22"/>
         </w:rPr>
-        <w:br/>
-        <w:t xml:space="preserve">Typically, optimizer_results.accdb will hold the most recently completed optimization for the scenario, but earlier simulations are stored in the same folder, with a simulation date and time stamp comprising part of the database file name and there may be times when it is desirable to export one of these instead. However, note that it is the responsibility of the analyst to ensure that the context database is current and consistent with the </w:t>
+      </w:pPr>
+      <w:r>
+        <w:rPr>
+          <w:rFonts w:asciiTheme="minorHAnsi" w:hAnsiTheme="minorHAnsi" w:cstheme="minorHAnsi"/>
+          <w:sz w:val="22"/>
+          <w:szCs w:val="22"/>
+        </w:rPr>
+        <w:t xml:space="preserve">When loading from the </w:t>
       </w:r>
       <w:proofErr w:type="spellStart"/>
       <w:r>
@@ -20964,7 +20819,7 @@
           <w:sz w:val="22"/>
           <w:szCs w:val="22"/>
         </w:rPr>
-        <w:t>optimizer_results</w:t>
+        <w:t>master_gis_travel_times</w:t>
       </w:r>
       <w:proofErr w:type="spellEnd"/>
       <w:r>
@@ -20973,172 +20828,402 @@
           <w:sz w:val="22"/>
           <w:szCs w:val="22"/>
         </w:rPr>
-        <w:t xml:space="preserve"> output. For example, it is possible that the context database in the scenario folder contains data from an earlier simulation and that some of the simulation parameters </w:t>
-      </w:r>
-      <w:proofErr w:type="gramStart"/>
+        <w:t xml:space="preserve">, what is the maximum one-way haul time to include in the hunt for potential destinations for harvested wood feedstocks? The default </w:t>
+      </w:r>
       <w:r>
         <w:rPr>
           <w:rFonts w:asciiTheme="minorHAnsi" w:hAnsiTheme="minorHAnsi" w:cstheme="minorHAnsi"/>
-          <w:sz w:val="22"/>
-          <w:szCs w:val="22"/>
-        </w:rPr>
-        <w:t xml:space="preserve">have </w:t>
-      </w:r>
+          <w:b/>
+          <w:sz w:val="22"/>
+          <w:szCs w:val="22"/>
+        </w:rPr>
+        <w:t>Maximum hours from plot</w:t>
+      </w:r>
+      <w:r>
+        <w:rPr>
+          <w:rFonts w:asciiTheme="minorHAnsi" w:hAnsiTheme="minorHAnsi" w:cstheme="minorHAnsi"/>
+          <w:sz w:val="22"/>
+          <w:szCs w:val="22"/>
+        </w:rPr>
+        <w:t xml:space="preserve"> </w:t>
+      </w:r>
+      <w:r>
+        <w:rPr>
+          <w:rFonts w:asciiTheme="minorHAnsi" w:hAnsiTheme="minorHAnsi" w:cstheme="minorHAnsi"/>
+          <w:sz w:val="22"/>
+          <w:szCs w:val="22"/>
+        </w:rPr>
+        <w:t xml:space="preserve">threshold is 2 hours, which can be modified if desired. A larger threshold will generate a local </w:t>
+      </w:r>
+      <w:proofErr w:type="spellStart"/>
+      <w:r>
+        <w:rPr>
+          <w:rFonts w:asciiTheme="minorHAnsi" w:hAnsiTheme="minorHAnsi" w:cstheme="minorHAnsi"/>
+          <w:sz w:val="22"/>
+          <w:szCs w:val="22"/>
+        </w:rPr>
+        <w:t>gis_travel_times.db</w:t>
+      </w:r>
+      <w:proofErr w:type="spellEnd"/>
+      <w:r>
+        <w:rPr>
+          <w:rFonts w:asciiTheme="minorHAnsi" w:hAnsiTheme="minorHAnsi" w:cstheme="minorHAnsi"/>
+          <w:sz w:val="22"/>
+          <w:szCs w:val="22"/>
+        </w:rPr>
+        <w:t xml:space="preserve"> database with the potential to deliver to more distant locations. This may be necessary in regions where wood processing infrastructure is sparse, else there may be no wood utilized; where such infrastructure is dense, setting a large threshold may generate a processing site list with hundreds of facilities to scroll through in Optimizer when selecting (via check box) which to include in analyses. Setting a low threshold may result in nonmerchantable wood (dirty chips) getting modeled as burned at the landing if that choice (of low threshold) results in the local </w:t>
+      </w:r>
+      <w:proofErr w:type="spellStart"/>
+      <w:r>
+        <w:rPr>
+          <w:rFonts w:asciiTheme="minorHAnsi" w:hAnsiTheme="minorHAnsi" w:cstheme="minorHAnsi"/>
+          <w:sz w:val="22"/>
+          <w:szCs w:val="22"/>
+        </w:rPr>
+        <w:t>gis_travel_times</w:t>
+      </w:r>
+      <w:proofErr w:type="spellEnd"/>
+      <w:r>
+        <w:rPr>
+          <w:rFonts w:asciiTheme="minorHAnsi" w:hAnsiTheme="minorHAnsi" w:cstheme="minorHAnsi"/>
+          <w:sz w:val="22"/>
+          <w:szCs w:val="22"/>
+        </w:rPr>
+        <w:t xml:space="preserve"> database containing no facilities to receive such material.</w:t>
+      </w:r>
+    </w:p>
+    <w:p>
+      <w:pPr>
+        <w:rPr>
+          <w:rFonts w:asciiTheme="minorHAnsi" w:hAnsiTheme="minorHAnsi" w:cstheme="minorHAnsi"/>
+          <w:sz w:val="22"/>
+          <w:szCs w:val="22"/>
+        </w:rPr>
+      </w:pPr>
+      <w:r>
+        <w:rPr>
+          <w:rFonts w:asciiTheme="minorHAnsi" w:hAnsiTheme="minorHAnsi" w:cstheme="minorHAnsi"/>
+          <w:sz w:val="22"/>
+          <w:szCs w:val="22"/>
+        </w:rPr>
+        <w:t xml:space="preserve">The </w:t>
+      </w:r>
+      <w:r>
+        <w:rPr>
+          <w:rFonts w:asciiTheme="minorHAnsi" w:hAnsiTheme="minorHAnsi" w:cstheme="minorHAnsi"/>
+          <w:b/>
+          <w:sz w:val="22"/>
+          <w:szCs w:val="22"/>
+        </w:rPr>
+        <w:t xml:space="preserve">Update the plot yarding distance from the </w:t>
+      </w:r>
+      <w:proofErr w:type="spellStart"/>
+      <w:r>
+        <w:rPr>
+          <w:rFonts w:asciiTheme="minorHAnsi" w:hAnsiTheme="minorHAnsi" w:cstheme="minorHAnsi"/>
+          <w:b/>
+          <w:sz w:val="22"/>
+          <w:szCs w:val="22"/>
+        </w:rPr>
+        <w:t>plot_gis</w:t>
+      </w:r>
+      <w:proofErr w:type="spellEnd"/>
+      <w:r>
+        <w:rPr>
+          <w:rFonts w:asciiTheme="minorHAnsi" w:hAnsiTheme="minorHAnsi" w:cstheme="minorHAnsi"/>
+          <w:b/>
+          <w:sz w:val="22"/>
+          <w:szCs w:val="22"/>
+        </w:rPr>
+        <w:t xml:space="preserve"> table</w:t>
+      </w:r>
+      <w:r>
+        <w:rPr>
+          <w:rFonts w:asciiTheme="minorHAnsi" w:hAnsiTheme="minorHAnsi" w:cstheme="minorHAnsi"/>
+          <w:sz w:val="22"/>
+          <w:szCs w:val="22"/>
+        </w:rPr>
+        <w:t xml:space="preserve"> </w:t>
+      </w:r>
+      <w:r>
+        <w:rPr>
+          <w:rFonts w:asciiTheme="minorHAnsi" w:hAnsiTheme="minorHAnsi" w:cstheme="minorHAnsi"/>
+          <w:sz w:val="22"/>
+          <w:szCs w:val="22"/>
+        </w:rPr>
+        <w:t xml:space="preserve">box </w:t>
+      </w:r>
+      <w:r>
+        <w:rPr>
+          <w:rFonts w:asciiTheme="minorHAnsi" w:hAnsiTheme="minorHAnsi" w:cstheme="minorHAnsi"/>
+          <w:sz w:val="22"/>
+          <w:szCs w:val="22"/>
+        </w:rPr>
+        <w:t xml:space="preserve">will only be visible if the </w:t>
+      </w:r>
+      <w:proofErr w:type="spellStart"/>
+      <w:r>
+        <w:rPr>
+          <w:rFonts w:asciiTheme="minorHAnsi" w:hAnsiTheme="minorHAnsi" w:cstheme="minorHAnsi"/>
+          <w:sz w:val="22"/>
+          <w:szCs w:val="22"/>
+        </w:rPr>
+        <w:t>plot_gis</w:t>
+      </w:r>
+      <w:proofErr w:type="spellEnd"/>
+      <w:r>
+        <w:rPr>
+          <w:rFonts w:asciiTheme="minorHAnsi" w:hAnsiTheme="minorHAnsi" w:cstheme="minorHAnsi"/>
+          <w:sz w:val="22"/>
+          <w:szCs w:val="22"/>
+        </w:rPr>
+        <w:t xml:space="preserve"> table in the </w:t>
+      </w:r>
+      <w:proofErr w:type="spellStart"/>
+      <w:r>
+        <w:rPr>
+          <w:rFonts w:asciiTheme="minorHAnsi" w:hAnsiTheme="minorHAnsi" w:cstheme="minorHAnsi"/>
+          <w:sz w:val="22"/>
+          <w:szCs w:val="22"/>
+        </w:rPr>
+        <w:t>master_travel_times</w:t>
+      </w:r>
+      <w:proofErr w:type="spellEnd"/>
+      <w:r>
+        <w:rPr>
+          <w:rFonts w:asciiTheme="minorHAnsi" w:hAnsiTheme="minorHAnsi" w:cstheme="minorHAnsi"/>
+          <w:sz w:val="22"/>
+          <w:szCs w:val="22"/>
+        </w:rPr>
+        <w:t xml:space="preserve"> database contains a column named </w:t>
+      </w:r>
+      <w:proofErr w:type="spellStart"/>
+      <w:r>
+        <w:rPr>
+          <w:rFonts w:asciiTheme="minorHAnsi" w:hAnsiTheme="minorHAnsi" w:cstheme="minorHAnsi"/>
+          <w:b/>
+          <w:sz w:val="22"/>
+          <w:szCs w:val="22"/>
+        </w:rPr>
+        <w:t>MoveDist_ft_REPLACEMENT</w:t>
+      </w:r>
+      <w:proofErr w:type="spellEnd"/>
+      <w:r>
+        <w:rPr>
+          <w:rFonts w:asciiTheme="minorHAnsi" w:hAnsiTheme="minorHAnsi" w:cstheme="minorHAnsi"/>
+          <w:sz w:val="22"/>
+          <w:szCs w:val="22"/>
+        </w:rPr>
+        <w:t xml:space="preserve"> populated with the desired plot yarding distances. This option is available for advanced users and should be used </w:t>
+      </w:r>
+      <w:r>
+        <w:rPr>
+          <w:rFonts w:asciiTheme="minorHAnsi" w:hAnsiTheme="minorHAnsi" w:cstheme="minorHAnsi"/>
+          <w:sz w:val="22"/>
+          <w:szCs w:val="22"/>
+        </w:rPr>
+        <w:t xml:space="preserve">only if confident that </w:t>
+      </w:r>
+      <w:r>
+        <w:rPr>
+          <w:rFonts w:asciiTheme="minorHAnsi" w:hAnsiTheme="minorHAnsi" w:cstheme="minorHAnsi"/>
+          <w:sz w:val="22"/>
+          <w:szCs w:val="22"/>
+        </w:rPr>
+        <w:t xml:space="preserve">this table in </w:t>
+      </w:r>
+      <w:r>
+        <w:rPr>
+          <w:rFonts w:asciiTheme="minorHAnsi" w:hAnsiTheme="minorHAnsi" w:cstheme="minorHAnsi"/>
+          <w:sz w:val="22"/>
+          <w:szCs w:val="22"/>
+        </w:rPr>
+        <w:t xml:space="preserve">the </w:t>
+      </w:r>
+      <w:proofErr w:type="spellStart"/>
+      <w:r>
+        <w:rPr>
+          <w:rFonts w:asciiTheme="minorHAnsi" w:hAnsiTheme="minorHAnsi" w:cstheme="minorHAnsi"/>
+          <w:sz w:val="22"/>
+          <w:szCs w:val="22"/>
+        </w:rPr>
+        <w:t>master_travel_times</w:t>
+      </w:r>
+      <w:proofErr w:type="spellEnd"/>
+      <w:r>
+        <w:rPr>
+          <w:rFonts w:asciiTheme="minorHAnsi" w:hAnsiTheme="minorHAnsi" w:cstheme="minorHAnsi"/>
+          <w:sz w:val="22"/>
+          <w:szCs w:val="22"/>
+        </w:rPr>
+        <w:t xml:space="preserve"> database contains a better representation of the distance to road than what is stored in the </w:t>
+      </w:r>
+      <w:proofErr w:type="spellStart"/>
+      <w:r>
+        <w:rPr>
+          <w:rFonts w:asciiTheme="minorHAnsi" w:hAnsiTheme="minorHAnsi" w:cstheme="minorHAnsi"/>
+          <w:sz w:val="22"/>
+          <w:szCs w:val="22"/>
+        </w:rPr>
+        <w:t>MoveDistance_ft</w:t>
+      </w:r>
+      <w:proofErr w:type="spellEnd"/>
+      <w:r>
+        <w:rPr>
+          <w:rFonts w:asciiTheme="minorHAnsi" w:hAnsiTheme="minorHAnsi" w:cstheme="minorHAnsi"/>
+          <w:sz w:val="22"/>
+          <w:szCs w:val="22"/>
+        </w:rPr>
+        <w:t xml:space="preserve"> field in the FIADB_FVS_VARIANT table in the </w:t>
+      </w:r>
+      <w:proofErr w:type="spellStart"/>
+      <w:r>
+        <w:rPr>
+          <w:rFonts w:asciiTheme="minorHAnsi" w:hAnsiTheme="minorHAnsi" w:cstheme="minorHAnsi"/>
+          <w:sz w:val="22"/>
+          <w:szCs w:val="22"/>
+        </w:rPr>
+        <w:t>biosum_ref</w:t>
+      </w:r>
+      <w:proofErr w:type="spellEnd"/>
+      <w:r>
+        <w:rPr>
+          <w:rFonts w:asciiTheme="minorHAnsi" w:hAnsiTheme="minorHAnsi" w:cstheme="minorHAnsi"/>
+          <w:sz w:val="22"/>
+          <w:szCs w:val="22"/>
+        </w:rPr>
+        <w:t xml:space="preserve"> database in the </w:t>
+      </w:r>
+      <w:proofErr w:type="spellStart"/>
+      <w:r>
+        <w:rPr>
+          <w:rFonts w:asciiTheme="minorHAnsi" w:hAnsiTheme="minorHAnsi" w:cstheme="minorHAnsi"/>
+          <w:sz w:val="22"/>
+          <w:szCs w:val="22"/>
+        </w:rPr>
+        <w:t>AppData</w:t>
+      </w:r>
+      <w:proofErr w:type="spellEnd"/>
+      <w:r>
+        <w:rPr>
+          <w:rFonts w:asciiTheme="minorHAnsi" w:hAnsiTheme="minorHAnsi" w:cstheme="minorHAnsi"/>
+          <w:sz w:val="22"/>
+          <w:szCs w:val="22"/>
+        </w:rPr>
+        <w:t>\Roaming\</w:t>
+      </w:r>
+      <w:proofErr w:type="spellStart"/>
+      <w:r>
+        <w:rPr>
+          <w:rFonts w:asciiTheme="minorHAnsi" w:hAnsiTheme="minorHAnsi" w:cstheme="minorHAnsi"/>
+          <w:sz w:val="22"/>
+          <w:szCs w:val="22"/>
+        </w:rPr>
+        <w:t>FIABiosum</w:t>
+      </w:r>
+      <w:proofErr w:type="spellEnd"/>
+      <w:r>
+        <w:rPr>
+          <w:rFonts w:asciiTheme="minorHAnsi" w:hAnsiTheme="minorHAnsi" w:cstheme="minorHAnsi"/>
+          <w:sz w:val="22"/>
+          <w:szCs w:val="22"/>
+        </w:rPr>
+        <w:t xml:space="preserve"> folder – a value sourced as the distance class mid-point in feet associated with the PLOT.RDDISTCD value collected in the last field visit before creation of the FIADB_FVS_VARIANT table</w:t>
+      </w:r>
+      <w:r>
+        <w:rPr>
+          <w:rFonts w:asciiTheme="minorHAnsi" w:hAnsiTheme="minorHAnsi" w:cstheme="minorHAnsi"/>
+          <w:sz w:val="22"/>
+          <w:szCs w:val="22"/>
+        </w:rPr>
+        <w:t xml:space="preserve">. There is also the option of populating the </w:t>
+      </w:r>
+      <w:proofErr w:type="spellStart"/>
+      <w:r>
+        <w:rPr>
+          <w:rFonts w:asciiTheme="minorHAnsi" w:hAnsiTheme="minorHAnsi" w:cstheme="minorHAnsi"/>
+          <w:b/>
+          <w:sz w:val="22"/>
+          <w:szCs w:val="22"/>
+        </w:rPr>
+        <w:t>MoveDist_ft_REPLACEMENT</w:t>
+      </w:r>
+      <w:proofErr w:type="spellEnd"/>
+      <w:r>
+        <w:rPr>
+          <w:rFonts w:asciiTheme="minorHAnsi" w:hAnsiTheme="minorHAnsi" w:cstheme="minorHAnsi"/>
+          <w:b/>
+          <w:sz w:val="22"/>
+          <w:szCs w:val="22"/>
+        </w:rPr>
+        <w:t xml:space="preserve"> </w:t>
+      </w:r>
+      <w:r>
+        <w:rPr>
+          <w:rFonts w:asciiTheme="minorHAnsi" w:hAnsiTheme="minorHAnsi" w:cstheme="minorHAnsi"/>
+          <w:sz w:val="22"/>
+          <w:szCs w:val="22"/>
+        </w:rPr>
+        <w:t xml:space="preserve">field with distances using a third party </w:t>
+      </w:r>
+      <w:proofErr w:type="spellStart"/>
+      <w:r>
+        <w:rPr>
+          <w:rFonts w:asciiTheme="minorHAnsi" w:hAnsiTheme="minorHAnsi" w:cstheme="minorHAnsi"/>
+          <w:sz w:val="22"/>
+          <w:szCs w:val="22"/>
+        </w:rPr>
+        <w:t>gis</w:t>
+      </w:r>
+      <w:proofErr w:type="spellEnd"/>
+      <w:r>
+        <w:rPr>
+          <w:rFonts w:asciiTheme="minorHAnsi" w:hAnsiTheme="minorHAnsi" w:cstheme="minorHAnsi"/>
+          <w:sz w:val="22"/>
+          <w:szCs w:val="22"/>
+        </w:rPr>
+        <w:t xml:space="preserve"> process.</w:t>
+      </w:r>
+    </w:p>
+    <w:p>
+      <w:pPr>
+        <w:rPr>
+          <w:rFonts w:asciiTheme="minorHAnsi" w:hAnsiTheme="minorHAnsi" w:cstheme="minorHAnsi"/>
+          <w:sz w:val="22"/>
+          <w:szCs w:val="22"/>
+        </w:rPr>
+      </w:pPr>
+      <w:r>
+        <w:rPr>
+          <w:rFonts w:asciiTheme="minorHAnsi" w:hAnsiTheme="minorHAnsi" w:cstheme="minorHAnsi"/>
+          <w:sz w:val="22"/>
+          <w:szCs w:val="22"/>
+        </w:rPr>
+        <w:t xml:space="preserve">Click the </w:t>
+      </w:r>
+      <w:r>
+        <w:rPr>
+          <w:rFonts w:asciiTheme="minorHAnsi" w:hAnsiTheme="minorHAnsi" w:cstheme="minorHAnsi"/>
+          <w:b/>
+          <w:sz w:val="22"/>
+          <w:szCs w:val="22"/>
+        </w:rPr>
+        <w:t>&lt;Load Data&gt;</w:t>
+      </w:r>
+      <w:r>
+        <w:rPr>
+          <w:rFonts w:asciiTheme="minorHAnsi" w:hAnsiTheme="minorHAnsi" w:cstheme="minorHAnsi"/>
+          <w:sz w:val="22"/>
+          <w:szCs w:val="22"/>
+        </w:rPr>
+        <w:t xml:space="preserve"> button when satisfied with your selections to begin the process. It can take several minutes depending on the number of plots and processing sites to be loaded.</w:t>
+      </w:r>
+    </w:p>
+    <w:p/>
+    <w:p>
       <w:bookmarkStart w:id="0" w:name="_GoBack"/>
       <w:bookmarkEnd w:id="0"/>
-      <w:r>
-        <w:rPr>
-          <w:rFonts w:asciiTheme="minorHAnsi" w:hAnsiTheme="minorHAnsi" w:cstheme="minorHAnsi"/>
-          <w:sz w:val="22"/>
-          <w:szCs w:val="22"/>
-        </w:rPr>
-        <w:t>been changed</w:t>
-      </w:r>
-      <w:proofErr w:type="gramEnd"/>
-      <w:r>
-        <w:rPr>
-          <w:rFonts w:asciiTheme="minorHAnsi" w:hAnsiTheme="minorHAnsi" w:cstheme="minorHAnsi"/>
-          <w:sz w:val="22"/>
-          <w:szCs w:val="22"/>
-        </w:rPr>
-        <w:t xml:space="preserve"> such that some of the context information has changed and does not reflect the most recent optimization output for the scenario. For this reason, the best practice is to create a context database during any optimization that you may wish to export to </w:t>
-      </w:r>
-      <w:proofErr w:type="gramStart"/>
-      <w:r>
-        <w:rPr>
-          <w:rFonts w:asciiTheme="minorHAnsi" w:hAnsiTheme="minorHAnsi" w:cstheme="minorHAnsi"/>
-          <w:sz w:val="22"/>
-          <w:szCs w:val="22"/>
-        </w:rPr>
-        <w:t>an</w:t>
-      </w:r>
-      <w:proofErr w:type="gramEnd"/>
-      <w:r>
-        <w:rPr>
-          <w:rFonts w:asciiTheme="minorHAnsi" w:hAnsiTheme="minorHAnsi" w:cstheme="minorHAnsi"/>
-          <w:sz w:val="22"/>
-          <w:szCs w:val="22"/>
-        </w:rPr>
-        <w:t xml:space="preserve"> SQLite database so that context and output are consistent. </w:t>
-      </w:r>
-    </w:p>
-    <w:p>
-      <w:r>
-        <w:rPr>
-          <w:rFonts w:asciiTheme="minorHAnsi" w:hAnsiTheme="minorHAnsi" w:cstheme="minorHAnsi"/>
-          <w:sz w:val="22"/>
-          <w:szCs w:val="22"/>
-        </w:rPr>
-        <w:t>Two buttons at the bottom of the dialog</w:t>
-      </w:r>
-      <w:r>
-        <w:rPr>
-          <w:rFonts w:asciiTheme="minorHAnsi" w:hAnsiTheme="minorHAnsi" w:cstheme="minorHAnsi"/>
-          <w:sz w:val="22"/>
-          <w:szCs w:val="22"/>
-        </w:rPr>
-        <w:t xml:space="preserve"> provide for testing that a</w:t>
-      </w:r>
-      <w:r>
-        <w:rPr>
-          <w:rFonts w:asciiTheme="minorHAnsi" w:hAnsiTheme="minorHAnsi" w:cstheme="minorHAnsi"/>
-          <w:sz w:val="22"/>
-          <w:szCs w:val="22"/>
-        </w:rPr>
-        <w:t xml:space="preserve"> SQLite ODBC driver </w:t>
-      </w:r>
-      <w:proofErr w:type="gramStart"/>
-      <w:r>
-        <w:rPr>
-          <w:rFonts w:asciiTheme="minorHAnsi" w:hAnsiTheme="minorHAnsi" w:cstheme="minorHAnsi"/>
-          <w:sz w:val="22"/>
-          <w:szCs w:val="22"/>
-        </w:rPr>
-        <w:t>is installed</w:t>
-      </w:r>
-      <w:proofErr w:type="gramEnd"/>
-      <w:r>
-        <w:rPr>
-          <w:rFonts w:asciiTheme="minorHAnsi" w:hAnsiTheme="minorHAnsi" w:cstheme="minorHAnsi"/>
-          <w:sz w:val="22"/>
-          <w:szCs w:val="22"/>
-        </w:rPr>
-        <w:t xml:space="preserve"> and functioning (</w:t>
-      </w:r>
-      <w:r>
-        <w:rPr>
-          <w:rFonts w:asciiTheme="minorHAnsi" w:hAnsiTheme="minorHAnsi" w:cstheme="minorHAnsi"/>
-          <w:b/>
-          <w:bCs/>
-          <w:sz w:val="22"/>
-          <w:szCs w:val="22"/>
-        </w:rPr>
-        <w:t>&lt;Test Connection&gt;</w:t>
-      </w:r>
-      <w:r>
-        <w:rPr>
-          <w:rFonts w:asciiTheme="minorHAnsi" w:hAnsiTheme="minorHAnsi" w:cstheme="minorHAnsi"/>
-          <w:sz w:val="22"/>
-          <w:szCs w:val="22"/>
-        </w:rPr>
-        <w:t>) and initiating the database export (</w:t>
-      </w:r>
-      <w:r>
-        <w:rPr>
-          <w:rFonts w:asciiTheme="minorHAnsi" w:hAnsiTheme="minorHAnsi" w:cstheme="minorHAnsi"/>
-          <w:b/>
-          <w:bCs/>
-          <w:sz w:val="22"/>
-          <w:szCs w:val="22"/>
-        </w:rPr>
-        <w:t>&lt;Export&gt;</w:t>
-      </w:r>
-      <w:r>
-        <w:rPr>
-          <w:rFonts w:asciiTheme="minorHAnsi" w:hAnsiTheme="minorHAnsi" w:cstheme="minorHAnsi"/>
-          <w:sz w:val="22"/>
-          <w:szCs w:val="22"/>
-        </w:rPr>
-        <w:t>). The export process is quite slow and users should be prepared for it to take 15-25 minutes, depending on whether the</w:t>
-      </w:r>
-      <w:r>
-        <w:rPr>
-          <w:rFonts w:asciiTheme="minorHAnsi" w:hAnsiTheme="minorHAnsi" w:cstheme="minorHAnsi"/>
-          <w:sz w:val="22"/>
-          <w:szCs w:val="22"/>
-        </w:rPr>
-        <w:t xml:space="preserve"> context database </w:t>
-      </w:r>
-      <w:proofErr w:type="gramStart"/>
-      <w:r>
-        <w:rPr>
-          <w:rFonts w:asciiTheme="minorHAnsi" w:hAnsiTheme="minorHAnsi" w:cstheme="minorHAnsi"/>
-          <w:sz w:val="22"/>
-          <w:szCs w:val="22"/>
-        </w:rPr>
-        <w:t xml:space="preserve">is </w:t>
-      </w:r>
-      <w:r>
-        <w:rPr>
-          <w:rFonts w:asciiTheme="minorHAnsi" w:hAnsiTheme="minorHAnsi" w:cstheme="minorHAnsi"/>
-          <w:sz w:val="22"/>
-          <w:szCs w:val="22"/>
-        </w:rPr>
-        <w:t>exported</w:t>
-      </w:r>
-      <w:proofErr w:type="gramEnd"/>
-      <w:r>
-        <w:rPr>
-          <w:rFonts w:asciiTheme="minorHAnsi" w:hAnsiTheme="minorHAnsi" w:cstheme="minorHAnsi"/>
-          <w:sz w:val="22"/>
-          <w:szCs w:val="22"/>
-        </w:rPr>
-        <w:t>.</w:t>
-      </w:r>
-    </w:p>
-    <w:p/>
-    <w:p/>
-    <w:p/>
+    </w:p>
     <w:p/>
     <w:sectPr>
       <w:pgSz w:w="12240" w:h="15840"/>
@@ -21151,7 +21236,7 @@
 </file>
 
 <file path=word/numbering.xml><?xml version="1.0" encoding="utf-8"?>
-<w:numbering xmlns:wpc="http://schemas.microsoft.com/office/word/2010/wordprocessingCanvas" xmlns:cx="http://schemas.microsoft.com/office/drawing/2014/chartex" xmlns:cx1="http://schemas.microsoft.com/office/drawing/2015/9/8/chartex" xmlns:mc="http://schemas.openxmlformats.org/markup-compatibility/2006" xmlns:o="urn:schemas-microsoft-com:office:office" xmlns:r="http://schemas.openxmlformats.org/officeDocument/2006/relationships" xmlns:m="http://schemas.openxmlformats.org/officeDocument/2006/math" xmlns:v="urn:schemas-microsoft-com:vml" xmlns:wp14="http://schemas.microsoft.com/office/word/2010/wordprocessingDrawing" xmlns:wp="http://schemas.openxmlformats.org/drawingml/2006/wordprocessingDrawing" xmlns:w10="urn:schemas-microsoft-com:office:word" xmlns:w="http://schemas.openxmlformats.org/wordprocessingml/2006/main" xmlns:w14="http://schemas.microsoft.com/office/word/2010/wordml" xmlns:w15="http://schemas.microsoft.com/office/word/2012/wordml" xmlns:w16se="http://schemas.microsoft.com/office/word/2015/wordml/symex" xmlns:wpg="http://schemas.microsoft.com/office/word/2010/wordprocessingGroup" xmlns:wpi="http://schemas.microsoft.com/office/word/2010/wordprocessingInk" xmlns:wne="http://schemas.microsoft.com/office/word/2006/wordml" xmlns:wps="http://schemas.microsoft.com/office/word/2010/wordprocessingShape" mc:Ignorable="w14 w15 w16se wp14">
+<w:numbering xmlns:wpc="http://schemas.microsoft.com/office/word/2010/wordprocessingCanvas" xmlns:cx="http://schemas.microsoft.com/office/drawing/2014/chartex" xmlns:cx1="http://schemas.microsoft.com/office/drawing/2015/9/8/chartex" xmlns:cx2="http://schemas.microsoft.com/office/drawing/2015/10/21/chartex" xmlns:cx3="http://schemas.microsoft.com/office/drawing/2016/5/9/chartex" xmlns:cx4="http://schemas.microsoft.com/office/drawing/2016/5/10/chartex" xmlns:cx5="http://schemas.microsoft.com/office/drawing/2016/5/11/chartex" xmlns:cx6="http://schemas.microsoft.com/office/drawing/2016/5/12/chartex" xmlns:cx7="http://schemas.microsoft.com/office/drawing/2016/5/13/chartex" xmlns:cx8="http://schemas.microsoft.com/office/drawing/2016/5/14/chartex" xmlns:mc="http://schemas.openxmlformats.org/markup-compatibility/2006" xmlns:aink="http://schemas.microsoft.com/office/drawing/2016/ink" xmlns:am3d="http://schemas.microsoft.com/office/drawing/2017/model3d" xmlns:o="urn:schemas-microsoft-com:office:office" xmlns:r="http://schemas.openxmlformats.org/officeDocument/2006/relationships" xmlns:m="http://schemas.openxmlformats.org/officeDocument/2006/math" xmlns:v="urn:schemas-microsoft-com:vml" xmlns:wp14="http://schemas.microsoft.com/office/word/2010/wordprocessingDrawing" xmlns:wp="http://schemas.openxmlformats.org/drawingml/2006/wordprocessingDrawing" xmlns:w10="urn:schemas-microsoft-com:office:word" xmlns:w="http://schemas.openxmlformats.org/wordprocessingml/2006/main" xmlns:w14="http://schemas.microsoft.com/office/word/2010/wordml" xmlns:w15="http://schemas.microsoft.com/office/word/2012/wordml" xmlns:w16cid="http://schemas.microsoft.com/office/word/2016/wordml/cid" xmlns:w16se="http://schemas.microsoft.com/office/word/2015/wordml/symex" xmlns:wpg="http://schemas.microsoft.com/office/word/2010/wordprocessingGroup" xmlns:wpi="http://schemas.microsoft.com/office/word/2010/wordprocessingInk" xmlns:wne="http://schemas.microsoft.com/office/word/2006/wordml" xmlns:wps="http://schemas.microsoft.com/office/word/2010/wordprocessingShape" mc:Ignorable="w14 w15 w16se w16cid wp14">
   <w:abstractNum w:abstractNumId="0" w15:restartNumberingAfterBreak="0">
     <w:nsid w:val="069D6061"/>
     <w:multiLevelType w:val="hybridMultilevel"/>
@@ -24661,7 +24746,7 @@
 </file>
 
 <file path=word/styles.xml><?xml version="1.0" encoding="utf-8"?>
-<w:styles xmlns:mc="http://schemas.openxmlformats.org/markup-compatibility/2006" xmlns:r="http://schemas.openxmlformats.org/officeDocument/2006/relationships" xmlns:w="http://schemas.openxmlformats.org/wordprocessingml/2006/main" xmlns:w14="http://schemas.microsoft.com/office/word/2010/wordml" xmlns:w15="http://schemas.microsoft.com/office/word/2012/wordml" xmlns:w16se="http://schemas.microsoft.com/office/word/2015/wordml/symex" mc:Ignorable="w14 w15 w16se">
+<w:styles xmlns:mc="http://schemas.openxmlformats.org/markup-compatibility/2006" xmlns:r="http://schemas.openxmlformats.org/officeDocument/2006/relationships" xmlns:w="http://schemas.openxmlformats.org/wordprocessingml/2006/main" xmlns:w14="http://schemas.microsoft.com/office/word/2010/wordml" xmlns:w15="http://schemas.microsoft.com/office/word/2012/wordml" xmlns:w16cid="http://schemas.microsoft.com/office/word/2016/wordml/cid" xmlns:w16se="http://schemas.microsoft.com/office/word/2015/wordml/symex" mc:Ignorable="w14 w15 w16se w16cid">
   <w:docDefaults>
     <w:rPrDefault>
       <w:rPr>
@@ -24677,7 +24762,7 @@
       </w:pPr>
     </w:pPrDefault>
   </w:docDefaults>
-  <w:latentStyles w:defLockedState="0" w:defUIPriority="99" w:defSemiHidden="0" w:defUnhideWhenUsed="0" w:defQFormat="0" w:count="371">
+  <w:latentStyles w:defLockedState="0" w:defUIPriority="99" w:defSemiHidden="0" w:defUnhideWhenUsed="0" w:defQFormat="0" w:count="375">
     <w:lsdException w:name="Normal" w:uiPriority="0" w:qFormat="1"/>
     <w:lsdException w:name="heading 1" w:uiPriority="9" w:qFormat="1"/>
     <w:lsdException w:name="heading 2" w:semiHidden="1" w:uiPriority="9" w:unhideWhenUsed="1" w:qFormat="1"/>
@@ -25049,6 +25134,10 @@
     <w:lsdException w:name="List Table 5 Dark Accent 6" w:uiPriority="50"/>
     <w:lsdException w:name="List Table 6 Colorful Accent 6" w:uiPriority="51"/>
     <w:lsdException w:name="List Table 7 Colorful Accent 6" w:uiPriority="52"/>
+    <w:lsdException w:name="Mention" w:semiHidden="1" w:unhideWhenUsed="1"/>
+    <w:lsdException w:name="Smart Hyperlink" w:semiHidden="1" w:unhideWhenUsed="1"/>
+    <w:lsdException w:name="Hashtag" w:semiHidden="1" w:unhideWhenUsed="1"/>
+    <w:lsdException w:name="Unresolved Mention" w:semiHidden="1" w:unhideWhenUsed="1"/>
   </w:latentStyles>
   <w:style w:type="paragraph" w:default="1" w:styleId="Normal">
     <w:name w:val="Normal"/>
@@ -25295,6 +25384,29 @@
       <w:bCs/>
       <w:sz w:val="20"/>
       <w:szCs w:val="20"/>
+    </w:rPr>
+  </w:style>
+  <w:style w:type="character" w:styleId="Hyperlink">
+    <w:name w:val="Hyperlink"/>
+    <w:basedOn w:val="DefaultParagraphFont"/>
+    <w:uiPriority w:val="99"/>
+    <w:unhideWhenUsed/>
+    <w:rsid w:val="00582BC7"/>
+    <w:rPr>
+      <w:color w:val="0000FF" w:themeColor="hyperlink"/>
+      <w:u w:val="single"/>
+    </w:rPr>
+  </w:style>
+  <w:style w:type="character" w:styleId="UnresolvedMention">
+    <w:name w:val="Unresolved Mention"/>
+    <w:basedOn w:val="DefaultParagraphFont"/>
+    <w:uiPriority w:val="99"/>
+    <w:semiHidden/>
+    <w:unhideWhenUsed/>
+    <w:rsid w:val="00582BC7"/>
+    <w:rPr>
+      <w:color w:val="605E5C"/>
+      <w:shd w:val="clear" w:color="auto" w:fill="E1DFDD"/>
     </w:rPr>
   </w:style>
 </w:styles>
@@ -25590,7 +25702,7 @@
 </file>
 
 <file path=customXml/itemProps1.xml><?xml version="1.0" encoding="utf-8"?>
-<ds:datastoreItem xmlns:ds="http://schemas.openxmlformats.org/officeDocument/2006/customXml" ds:itemID="{20D2D147-DBE0-4D99-AC2B-5C33D4102394}">
+<ds:datastoreItem xmlns:ds="http://schemas.openxmlformats.org/officeDocument/2006/customXml" ds:itemID="{7FC1A62E-28BF-4F0F-88FF-FC3499B40913}">
   <ds:schemaRefs>
     <ds:schemaRef ds:uri="http://schemas.openxmlformats.org/officeDocument/2006/bibliography"/>
   </ds:schemaRefs>

</xml_diff>

<commit_message>
issue #374: Implement help for gis data load
</commit_message>
<xml_diff>
--- a/Help/TREATMENT_OPTIMIZER_Help.docx
+++ b/Help/TREATMENT_OPTIMIZER_Help.docx
@@ -20900,330 +20900,36 @@
           <w:szCs w:val="22"/>
         </w:rPr>
       </w:pPr>
-      <w:r>
-        <w:rPr>
-          <w:rFonts w:asciiTheme="minorHAnsi" w:hAnsiTheme="minorHAnsi" w:cstheme="minorHAnsi"/>
-          <w:sz w:val="22"/>
-          <w:szCs w:val="22"/>
-        </w:rPr>
-        <w:t xml:space="preserve">The </w:t>
-      </w:r>
-      <w:r>
-        <w:rPr>
-          <w:rFonts w:asciiTheme="minorHAnsi" w:hAnsiTheme="minorHAnsi" w:cstheme="minorHAnsi"/>
-          <w:b/>
-          <w:sz w:val="22"/>
-          <w:szCs w:val="22"/>
-        </w:rPr>
-        <w:t xml:space="preserve">Update the plot yarding distance from the </w:t>
-      </w:r>
-      <w:proofErr w:type="spellStart"/>
-      <w:r>
-        <w:rPr>
-          <w:rFonts w:asciiTheme="minorHAnsi" w:hAnsiTheme="minorHAnsi" w:cstheme="minorHAnsi"/>
-          <w:b/>
-          <w:sz w:val="22"/>
-          <w:szCs w:val="22"/>
-        </w:rPr>
-        <w:t>plot_gis</w:t>
-      </w:r>
-      <w:proofErr w:type="spellEnd"/>
-      <w:r>
-        <w:rPr>
-          <w:rFonts w:asciiTheme="minorHAnsi" w:hAnsiTheme="minorHAnsi" w:cstheme="minorHAnsi"/>
-          <w:b/>
-          <w:sz w:val="22"/>
-          <w:szCs w:val="22"/>
-        </w:rPr>
-        <w:t xml:space="preserve"> table</w:t>
-      </w:r>
-      <w:r>
-        <w:rPr>
-          <w:rFonts w:asciiTheme="minorHAnsi" w:hAnsiTheme="minorHAnsi" w:cstheme="minorHAnsi"/>
-          <w:sz w:val="22"/>
-          <w:szCs w:val="22"/>
-        </w:rPr>
-        <w:t xml:space="preserve"> </w:t>
-      </w:r>
-      <w:r>
-        <w:rPr>
-          <w:rFonts w:asciiTheme="minorHAnsi" w:hAnsiTheme="minorHAnsi" w:cstheme="minorHAnsi"/>
-          <w:sz w:val="22"/>
-          <w:szCs w:val="22"/>
-        </w:rPr>
-        <w:t xml:space="preserve">box </w:t>
-      </w:r>
-      <w:r>
-        <w:rPr>
-          <w:rFonts w:asciiTheme="minorHAnsi" w:hAnsiTheme="minorHAnsi" w:cstheme="minorHAnsi"/>
-          <w:sz w:val="22"/>
-          <w:szCs w:val="22"/>
-        </w:rPr>
-        <w:t xml:space="preserve">will only be visible if the </w:t>
-      </w:r>
-      <w:proofErr w:type="spellStart"/>
-      <w:r>
-        <w:rPr>
-          <w:rFonts w:asciiTheme="minorHAnsi" w:hAnsiTheme="minorHAnsi" w:cstheme="minorHAnsi"/>
-          <w:sz w:val="22"/>
-          <w:szCs w:val="22"/>
-        </w:rPr>
-        <w:t>plot_gis</w:t>
-      </w:r>
-      <w:proofErr w:type="spellEnd"/>
-      <w:r>
-        <w:rPr>
-          <w:rFonts w:asciiTheme="minorHAnsi" w:hAnsiTheme="minorHAnsi" w:cstheme="minorHAnsi"/>
-          <w:sz w:val="22"/>
-          <w:szCs w:val="22"/>
-        </w:rPr>
-        <w:t xml:space="preserve"> table in the </w:t>
-      </w:r>
-      <w:proofErr w:type="spellStart"/>
-      <w:r>
-        <w:rPr>
-          <w:rFonts w:asciiTheme="minorHAnsi" w:hAnsiTheme="minorHAnsi" w:cstheme="minorHAnsi"/>
-          <w:sz w:val="22"/>
-          <w:szCs w:val="22"/>
-        </w:rPr>
-        <w:t>master_travel_times</w:t>
-      </w:r>
-      <w:proofErr w:type="spellEnd"/>
-      <w:r>
-        <w:rPr>
-          <w:rFonts w:asciiTheme="minorHAnsi" w:hAnsiTheme="minorHAnsi" w:cstheme="minorHAnsi"/>
-          <w:sz w:val="22"/>
-          <w:szCs w:val="22"/>
-        </w:rPr>
-        <w:t xml:space="preserve"> database contains a column named </w:t>
-      </w:r>
-      <w:proofErr w:type="spellStart"/>
-      <w:r>
-        <w:rPr>
-          <w:rFonts w:asciiTheme="minorHAnsi" w:hAnsiTheme="minorHAnsi" w:cstheme="minorHAnsi"/>
-          <w:b/>
-          <w:sz w:val="22"/>
-          <w:szCs w:val="22"/>
-        </w:rPr>
-        <w:t>MoveDist_ft_REPLACEMENT</w:t>
-      </w:r>
-      <w:proofErr w:type="spellEnd"/>
-      <w:r>
-        <w:rPr>
-          <w:rFonts w:asciiTheme="minorHAnsi" w:hAnsiTheme="minorHAnsi" w:cstheme="minorHAnsi"/>
-          <w:sz w:val="22"/>
-          <w:szCs w:val="22"/>
-        </w:rPr>
-        <w:t xml:space="preserve"> populated with the desired plot yarding distances. This option is available for advanced users and should be used </w:t>
-      </w:r>
-      <w:r>
-        <w:rPr>
-          <w:rFonts w:asciiTheme="minorHAnsi" w:hAnsiTheme="minorHAnsi" w:cstheme="minorHAnsi"/>
-          <w:sz w:val="22"/>
-          <w:szCs w:val="22"/>
-        </w:rPr>
-        <w:t xml:space="preserve">only if confident that </w:t>
-      </w:r>
-      <w:r>
-        <w:rPr>
-          <w:rFonts w:asciiTheme="minorHAnsi" w:hAnsiTheme="minorHAnsi" w:cstheme="minorHAnsi"/>
-          <w:sz w:val="22"/>
-          <w:szCs w:val="22"/>
-        </w:rPr>
-        <w:t xml:space="preserve">this table in </w:t>
-      </w:r>
-      <w:r>
-        <w:rPr>
-          <w:rFonts w:asciiTheme="minorHAnsi" w:hAnsiTheme="minorHAnsi" w:cstheme="minorHAnsi"/>
-          <w:sz w:val="22"/>
-          <w:szCs w:val="22"/>
-        </w:rPr>
-        <w:t xml:space="preserve">the </w:t>
-      </w:r>
-      <w:proofErr w:type="spellStart"/>
-      <w:r>
-        <w:rPr>
-          <w:rFonts w:asciiTheme="minorHAnsi" w:hAnsiTheme="minorHAnsi" w:cstheme="minorHAnsi"/>
-          <w:sz w:val="22"/>
-          <w:szCs w:val="22"/>
-        </w:rPr>
-        <w:t>master_travel_times</w:t>
-      </w:r>
-      <w:proofErr w:type="spellEnd"/>
-      <w:r>
-        <w:rPr>
-          <w:rFonts w:asciiTheme="minorHAnsi" w:hAnsiTheme="minorHAnsi" w:cstheme="minorHAnsi"/>
-          <w:sz w:val="22"/>
-          <w:szCs w:val="22"/>
-        </w:rPr>
-        <w:t xml:space="preserve"> database contains a better representation of the distance to road than what is stored in the </w:t>
-      </w:r>
-      <w:proofErr w:type="spellStart"/>
-      <w:r>
-        <w:rPr>
-          <w:rFonts w:asciiTheme="minorHAnsi" w:hAnsiTheme="minorHAnsi" w:cstheme="minorHAnsi"/>
-          <w:sz w:val="22"/>
-          <w:szCs w:val="22"/>
-        </w:rPr>
-        <w:t>MoveDistance_ft</w:t>
-      </w:r>
-      <w:proofErr w:type="spellEnd"/>
-      <w:r>
-        <w:rPr>
-          <w:rFonts w:asciiTheme="minorHAnsi" w:hAnsiTheme="minorHAnsi" w:cstheme="minorHAnsi"/>
-          <w:sz w:val="22"/>
-          <w:szCs w:val="22"/>
-        </w:rPr>
-        <w:t xml:space="preserve"> field in the FIADB_FVS_VARIANT table in the </w:t>
-      </w:r>
-      <w:proofErr w:type="spellStart"/>
-      <w:r>
-        <w:rPr>
-          <w:rFonts w:asciiTheme="minorHAnsi" w:hAnsiTheme="minorHAnsi" w:cstheme="minorHAnsi"/>
-          <w:sz w:val="22"/>
-          <w:szCs w:val="22"/>
-        </w:rPr>
-        <w:t>biosum_ref</w:t>
-      </w:r>
-      <w:proofErr w:type="spellEnd"/>
-      <w:r>
-        <w:rPr>
-          <w:rFonts w:asciiTheme="minorHAnsi" w:hAnsiTheme="minorHAnsi" w:cstheme="minorHAnsi"/>
-          <w:sz w:val="22"/>
-          <w:szCs w:val="22"/>
-        </w:rPr>
-        <w:t xml:space="preserve"> database in the </w:t>
-      </w:r>
-      <w:proofErr w:type="spellStart"/>
-      <w:r>
-        <w:rPr>
-          <w:rFonts w:asciiTheme="minorHAnsi" w:hAnsiTheme="minorHAnsi" w:cstheme="minorHAnsi"/>
-          <w:sz w:val="22"/>
-          <w:szCs w:val="22"/>
-        </w:rPr>
-        <w:t>AppData</w:t>
-      </w:r>
-      <w:proofErr w:type="spellEnd"/>
-      <w:r>
-        <w:rPr>
-          <w:rFonts w:asciiTheme="minorHAnsi" w:hAnsiTheme="minorHAnsi" w:cstheme="minorHAnsi"/>
-          <w:sz w:val="22"/>
-          <w:szCs w:val="22"/>
-        </w:rPr>
-        <w:t>\Roaming\</w:t>
-      </w:r>
-      <w:proofErr w:type="spellStart"/>
-      <w:r>
-        <w:rPr>
-          <w:rFonts w:asciiTheme="minorHAnsi" w:hAnsiTheme="minorHAnsi" w:cstheme="minorHAnsi"/>
-          <w:sz w:val="22"/>
-          <w:szCs w:val="22"/>
-        </w:rPr>
-        <w:t>FIABiosum</w:t>
-      </w:r>
-      <w:proofErr w:type="spellEnd"/>
-      <w:r>
-        <w:rPr>
-          <w:rFonts w:asciiTheme="minorHAnsi" w:hAnsiTheme="minorHAnsi" w:cstheme="minorHAnsi"/>
-          <w:sz w:val="22"/>
-          <w:szCs w:val="22"/>
-        </w:rPr>
-        <w:t xml:space="preserve"> folder – a value sourced as the distance class mid-point in feet associated with the PLOT.RDDISTCD value collected in the last field visit before creation of the FIADB_FVS_VARIANT table</w:t>
-      </w:r>
-      <w:r>
-        <w:rPr>
-          <w:rFonts w:asciiTheme="minorHAnsi" w:hAnsiTheme="minorHAnsi" w:cstheme="minorHAnsi"/>
-          <w:sz w:val="22"/>
-          <w:szCs w:val="22"/>
-        </w:rPr>
-        <w:t xml:space="preserve">. There is also the option of populating the </w:t>
-      </w:r>
-      <w:proofErr w:type="spellStart"/>
-      <w:r>
-        <w:rPr>
-          <w:rFonts w:asciiTheme="minorHAnsi" w:hAnsiTheme="minorHAnsi" w:cstheme="minorHAnsi"/>
-          <w:b/>
-          <w:sz w:val="22"/>
-          <w:szCs w:val="22"/>
-        </w:rPr>
-        <w:t>MoveDist_ft_REPLACEMENT</w:t>
-      </w:r>
-      <w:proofErr w:type="spellEnd"/>
-      <w:r>
-        <w:rPr>
-          <w:rFonts w:asciiTheme="minorHAnsi" w:hAnsiTheme="minorHAnsi" w:cstheme="minorHAnsi"/>
-          <w:b/>
-          <w:sz w:val="22"/>
-          <w:szCs w:val="22"/>
-        </w:rPr>
-        <w:t xml:space="preserve"> </w:t>
-      </w:r>
-      <w:r>
-        <w:rPr>
-          <w:rFonts w:asciiTheme="minorHAnsi" w:hAnsiTheme="minorHAnsi" w:cstheme="minorHAnsi"/>
-          <w:sz w:val="22"/>
-          <w:szCs w:val="22"/>
-        </w:rPr>
-        <w:t xml:space="preserve">field with distances using a third party </w:t>
-      </w:r>
-      <w:proofErr w:type="spellStart"/>
-      <w:r>
-        <w:rPr>
-          <w:rFonts w:asciiTheme="minorHAnsi" w:hAnsiTheme="minorHAnsi" w:cstheme="minorHAnsi"/>
-          <w:sz w:val="22"/>
-          <w:szCs w:val="22"/>
-        </w:rPr>
-        <w:t>gis</w:t>
-      </w:r>
-      <w:proofErr w:type="spellEnd"/>
-      <w:r>
-        <w:rPr>
-          <w:rFonts w:asciiTheme="minorHAnsi" w:hAnsiTheme="minorHAnsi" w:cstheme="minorHAnsi"/>
-          <w:sz w:val="22"/>
-          <w:szCs w:val="22"/>
-        </w:rPr>
-        <w:t xml:space="preserve"> process.</w:t>
-      </w:r>
-    </w:p>
-    <w:p>
-      <w:pPr>
-        <w:rPr>
-          <w:rFonts w:asciiTheme="minorHAnsi" w:hAnsiTheme="minorHAnsi" w:cstheme="minorHAnsi"/>
-          <w:sz w:val="22"/>
-          <w:szCs w:val="22"/>
-        </w:rPr>
-      </w:pPr>
-      <w:r>
-        <w:rPr>
-          <w:rFonts w:asciiTheme="minorHAnsi" w:hAnsiTheme="minorHAnsi" w:cstheme="minorHAnsi"/>
-          <w:sz w:val="22"/>
-          <w:szCs w:val="22"/>
-        </w:rPr>
-        <w:t xml:space="preserve">Click the </w:t>
-      </w:r>
-      <w:r>
-        <w:rPr>
-          <w:rFonts w:asciiTheme="minorHAnsi" w:hAnsiTheme="minorHAnsi" w:cstheme="minorHAnsi"/>
-          <w:b/>
-          <w:sz w:val="22"/>
-          <w:szCs w:val="22"/>
-        </w:rPr>
-        <w:t>&lt;Load Data&gt;</w:t>
-      </w:r>
-      <w:r>
-        <w:rPr>
-          <w:rFonts w:asciiTheme="minorHAnsi" w:hAnsiTheme="minorHAnsi" w:cstheme="minorHAnsi"/>
-          <w:sz w:val="22"/>
-          <w:szCs w:val="22"/>
-        </w:rPr>
-        <w:t xml:space="preserve"> button when satisfied with your selections to begin the process. It can take several minutes depending on the number of plots and processing sites to be loaded.</w:t>
-      </w:r>
-    </w:p>
-    <w:p/>
-    <w:p>
       <w:bookmarkStart w:id="0" w:name="_GoBack"/>
       <w:bookmarkEnd w:id="0"/>
-    </w:p>
+      <w:r>
+        <w:rPr>
+          <w:rFonts w:asciiTheme="minorHAnsi" w:hAnsiTheme="minorHAnsi" w:cstheme="minorHAnsi"/>
+          <w:sz w:val="22"/>
+          <w:szCs w:val="22"/>
+        </w:rPr>
+        <w:t xml:space="preserve">Click the </w:t>
+      </w:r>
+      <w:r>
+        <w:rPr>
+          <w:rFonts w:asciiTheme="minorHAnsi" w:hAnsiTheme="minorHAnsi" w:cstheme="minorHAnsi"/>
+          <w:b/>
+          <w:sz w:val="22"/>
+          <w:szCs w:val="22"/>
+        </w:rPr>
+        <w:t>&lt;Load Data&gt;</w:t>
+      </w:r>
+      <w:r>
+        <w:rPr>
+          <w:rFonts w:asciiTheme="minorHAnsi" w:hAnsiTheme="minorHAnsi" w:cstheme="minorHAnsi"/>
+          <w:sz w:val="22"/>
+          <w:szCs w:val="22"/>
+        </w:rPr>
+        <w:t xml:space="preserve"> button when satisfied with your selections to begin the process. It can take several minutes depending on the number of plots and processing sites to be loaded.</w:t>
+      </w:r>
+    </w:p>
+    <w:p/>
+    <w:p/>
     <w:p/>
     <w:sectPr>
       <w:pgSz w:w="12240" w:h="15840"/>
@@ -25702,7 +25408,7 @@
 </file>
 
 <file path=customXml/itemProps1.xml><?xml version="1.0" encoding="utf-8"?>
-<ds:datastoreItem xmlns:ds="http://schemas.openxmlformats.org/officeDocument/2006/customXml" ds:itemID="{7FC1A62E-28BF-4F0F-88FF-FC3499B40913}">
+<ds:datastoreItem xmlns:ds="http://schemas.openxmlformats.org/officeDocument/2006/customXml" ds:itemID="{B1964661-8184-4405-8DC0-51E7862E6144}">
   <ds:schemaRefs>
     <ds:schemaRef ds:uri="http://schemas.openxmlformats.org/officeDocument/2006/bibliography"/>
   </ds:schemaRefs>

</xml_diff>

<commit_message>
issue #419: Rename Load GIS Data to Facility/Haul Load
</commit_message>
<xml_diff>
--- a/Help/TREATMENT_OPTIMIZER_Help.docx
+++ b/Help/TREATMENT_OPTIMIZER_Help.docx
@@ -1,6 +1,6 @@
 
 <file path=word/document.xml><?xml version="1.0" encoding="utf-8"?>
-<w:document xmlns:wpc="http://schemas.microsoft.com/office/word/2010/wordprocessingCanvas" xmlns:cx="http://schemas.microsoft.com/office/drawing/2014/chartex" xmlns:cx1="http://schemas.microsoft.com/office/drawing/2015/9/8/chartex" xmlns:cx2="http://schemas.microsoft.com/office/drawing/2015/10/21/chartex" xmlns:cx3="http://schemas.microsoft.com/office/drawing/2016/5/9/chartex" xmlns:cx4="http://schemas.microsoft.com/office/drawing/2016/5/10/chartex" xmlns:cx5="http://schemas.microsoft.com/office/drawing/2016/5/11/chartex" xmlns:cx6="http://schemas.microsoft.com/office/drawing/2016/5/12/chartex" xmlns:cx7="http://schemas.microsoft.com/office/drawing/2016/5/13/chartex" xmlns:cx8="http://schemas.microsoft.com/office/drawing/2016/5/14/chartex" xmlns:mc="http://schemas.openxmlformats.org/markup-compatibility/2006" xmlns:aink="http://schemas.microsoft.com/office/drawing/2016/ink" xmlns:am3d="http://schemas.microsoft.com/office/drawing/2017/model3d" xmlns:o="urn:schemas-microsoft-com:office:office" xmlns:r="http://schemas.openxmlformats.org/officeDocument/2006/relationships" xmlns:m="http://schemas.openxmlformats.org/officeDocument/2006/math" xmlns:v="urn:schemas-microsoft-com:vml" xmlns:wp14="http://schemas.microsoft.com/office/word/2010/wordprocessingDrawing" xmlns:wp="http://schemas.openxmlformats.org/drawingml/2006/wordprocessingDrawing" xmlns:w10="urn:schemas-microsoft-com:office:word" xmlns:w="http://schemas.openxmlformats.org/wordprocessingml/2006/main" xmlns:w14="http://schemas.microsoft.com/office/word/2010/wordml" xmlns:w15="http://schemas.microsoft.com/office/word/2012/wordml" xmlns:w16cid="http://schemas.microsoft.com/office/word/2016/wordml/cid" xmlns:w16se="http://schemas.microsoft.com/office/word/2015/wordml/symex" xmlns:wpg="http://schemas.microsoft.com/office/word/2010/wordprocessingGroup" xmlns:wpi="http://schemas.microsoft.com/office/word/2010/wordprocessingInk" xmlns:wne="http://schemas.microsoft.com/office/word/2006/wordml" xmlns:wps="http://schemas.microsoft.com/office/word/2010/wordprocessingShape" mc:Ignorable="w14 w15 w16se w16cid wp14">
+<w:document xmlns:wpc="http://schemas.microsoft.com/office/word/2010/wordprocessingCanvas" xmlns:cx="http://schemas.microsoft.com/office/drawing/2014/chartex" xmlns:cx1="http://schemas.microsoft.com/office/drawing/2015/9/8/chartex" xmlns:cx2="http://schemas.microsoft.com/office/drawing/2015/10/21/chartex" xmlns:cx3="http://schemas.microsoft.com/office/drawing/2016/5/9/chartex" xmlns:cx4="http://schemas.microsoft.com/office/drawing/2016/5/10/chartex" xmlns:cx5="http://schemas.microsoft.com/office/drawing/2016/5/11/chartex" xmlns:cx6="http://schemas.microsoft.com/office/drawing/2016/5/12/chartex" xmlns:cx7="http://schemas.microsoft.com/office/drawing/2016/5/13/chartex" xmlns:cx8="http://schemas.microsoft.com/office/drawing/2016/5/14/chartex" xmlns:mc="http://schemas.openxmlformats.org/markup-compatibility/2006" xmlns:aink="http://schemas.microsoft.com/office/drawing/2016/ink" xmlns:am3d="http://schemas.microsoft.com/office/drawing/2017/model3d" xmlns:o="urn:schemas-microsoft-com:office:office" xmlns:r="http://schemas.openxmlformats.org/officeDocument/2006/relationships" xmlns:m="http://schemas.openxmlformats.org/officeDocument/2006/math" xmlns:v="urn:schemas-microsoft-com:vml" xmlns:wp14="http://schemas.microsoft.com/office/word/2010/wordprocessingDrawing" xmlns:wp="http://schemas.openxmlformats.org/drawingml/2006/wordprocessingDrawing" xmlns:w10="urn:schemas-microsoft-com:office:word" xmlns:w="http://schemas.openxmlformats.org/wordprocessingml/2006/main" xmlns:w14="http://schemas.microsoft.com/office/word/2010/wordml" xmlns:w15="http://schemas.microsoft.com/office/word/2012/wordml" xmlns:w16cex="http://schemas.microsoft.com/office/word/2018/wordml/cex" xmlns:w16cid="http://schemas.microsoft.com/office/word/2016/wordml/cid" xmlns:w16="http://schemas.microsoft.com/office/word/2018/wordml" xmlns:w16sdtdh="http://schemas.microsoft.com/office/word/2020/wordml/sdtdatahash" xmlns:w16se="http://schemas.microsoft.com/office/word/2015/wordml/symex" xmlns:wpg="http://schemas.microsoft.com/office/word/2010/wordprocessingGroup" xmlns:wpi="http://schemas.microsoft.com/office/word/2010/wordprocessingInk" xmlns:wne="http://schemas.microsoft.com/office/word/2006/wordml" xmlns:wps="http://schemas.microsoft.com/office/word/2010/wordprocessingShape" mc:Ignorable="w14 w15 w16se w16cid w16 w16cex w16sdtdh wp14">
   <w:body>
     <w:p>
       <w:pPr>
@@ -20635,9 +20635,9 @@
     </w:p>
     <w:p>
       <w:pPr>
-        <w:pStyle w:val="Heading1"/>
-        <w:rPr>
-          <w:rFonts w:asciiTheme="minorHAnsi" w:hAnsiTheme="minorHAnsi"/>
+        <w:rPr>
+          <w:rFonts w:asciiTheme="minorHAnsi" w:hAnsiTheme="minorHAnsi"/>
+          <w:b/>
           <w:sz w:val="22"/>
           <w:szCs w:val="22"/>
           <w:u w:val="single"/>
@@ -20646,12 +20646,13 @@
       <w:r>
         <w:rPr>
           <w:rFonts w:asciiTheme="minorHAnsi" w:hAnsiTheme="minorHAnsi"/>
+          <w:b/>
           <w:sz w:val="22"/>
           <w:szCs w:val="22"/>
           <w:u w:val="single"/>
         </w:rPr>
         <w:lastRenderedPageBreak/>
-        <w:t>Load GIS Data</w:t>
+        <w:t>Facility/Haul Load</w:t>
       </w:r>
     </w:p>
     <w:p>
@@ -20704,7 +20705,25 @@
           <w:sz w:val="22"/>
           <w:szCs w:val="22"/>
         </w:rPr>
-        <w:t xml:space="preserve"> BioSum folder (e.g., C:\Users\jsfried\AppData\Roaming\FIABiosum\ </w:t>
+        <w:t xml:space="preserve"> </w:t>
+      </w:r>
+      <w:proofErr w:type="spellStart"/>
+      <w:r>
+        <w:rPr>
+          <w:rFonts w:asciiTheme="minorHAnsi" w:hAnsiTheme="minorHAnsi" w:cstheme="minorHAnsi"/>
+          <w:sz w:val="22"/>
+          <w:szCs w:val="22"/>
+        </w:rPr>
+        <w:t>BioSum</w:t>
+      </w:r>
+      <w:proofErr w:type="spellEnd"/>
+      <w:r>
+        <w:rPr>
+          <w:rFonts w:asciiTheme="minorHAnsi" w:hAnsiTheme="minorHAnsi" w:cstheme="minorHAnsi"/>
+          <w:sz w:val="22"/>
+          <w:szCs w:val="22"/>
+        </w:rPr>
+        <w:t xml:space="preserve"> folder (e.g., C:\Users\jsfried\AppData\Roaming\FIABiosum\ </w:t>
       </w:r>
       <w:proofErr w:type="spellStart"/>
       <w:r>
@@ -20900,8 +20919,6 @@
           <w:szCs w:val="22"/>
         </w:rPr>
       </w:pPr>
-      <w:bookmarkStart w:id="0" w:name="_GoBack"/>
-      <w:bookmarkEnd w:id="0"/>
       <w:r>
         <w:rPr>
           <w:rFonts w:asciiTheme="minorHAnsi" w:hAnsiTheme="minorHAnsi" w:cstheme="minorHAnsi"/>
@@ -20942,7 +20959,7 @@
 </file>
 
 <file path=word/numbering.xml><?xml version="1.0" encoding="utf-8"?>
-<w:numbering xmlns:wpc="http://schemas.microsoft.com/office/word/2010/wordprocessingCanvas" xmlns:cx="http://schemas.microsoft.com/office/drawing/2014/chartex" xmlns:cx1="http://schemas.microsoft.com/office/drawing/2015/9/8/chartex" xmlns:cx2="http://schemas.microsoft.com/office/drawing/2015/10/21/chartex" xmlns:cx3="http://schemas.microsoft.com/office/drawing/2016/5/9/chartex" xmlns:cx4="http://schemas.microsoft.com/office/drawing/2016/5/10/chartex" xmlns:cx5="http://schemas.microsoft.com/office/drawing/2016/5/11/chartex" xmlns:cx6="http://schemas.microsoft.com/office/drawing/2016/5/12/chartex" xmlns:cx7="http://schemas.microsoft.com/office/drawing/2016/5/13/chartex" xmlns:cx8="http://schemas.microsoft.com/office/drawing/2016/5/14/chartex" xmlns:mc="http://schemas.openxmlformats.org/markup-compatibility/2006" xmlns:aink="http://schemas.microsoft.com/office/drawing/2016/ink" xmlns:am3d="http://schemas.microsoft.com/office/drawing/2017/model3d" xmlns:o="urn:schemas-microsoft-com:office:office" xmlns:r="http://schemas.openxmlformats.org/officeDocument/2006/relationships" xmlns:m="http://schemas.openxmlformats.org/officeDocument/2006/math" xmlns:v="urn:schemas-microsoft-com:vml" xmlns:wp14="http://schemas.microsoft.com/office/word/2010/wordprocessingDrawing" xmlns:wp="http://schemas.openxmlformats.org/drawingml/2006/wordprocessingDrawing" xmlns:w10="urn:schemas-microsoft-com:office:word" xmlns:w="http://schemas.openxmlformats.org/wordprocessingml/2006/main" xmlns:w14="http://schemas.microsoft.com/office/word/2010/wordml" xmlns:w15="http://schemas.microsoft.com/office/word/2012/wordml" xmlns:w16cid="http://schemas.microsoft.com/office/word/2016/wordml/cid" xmlns:w16se="http://schemas.microsoft.com/office/word/2015/wordml/symex" xmlns:wpg="http://schemas.microsoft.com/office/word/2010/wordprocessingGroup" xmlns:wpi="http://schemas.microsoft.com/office/word/2010/wordprocessingInk" xmlns:wne="http://schemas.microsoft.com/office/word/2006/wordml" xmlns:wps="http://schemas.microsoft.com/office/word/2010/wordprocessingShape" mc:Ignorable="w14 w15 w16se w16cid wp14">
+<w:numbering xmlns:wpc="http://schemas.microsoft.com/office/word/2010/wordprocessingCanvas" xmlns:cx="http://schemas.microsoft.com/office/drawing/2014/chartex" xmlns:cx1="http://schemas.microsoft.com/office/drawing/2015/9/8/chartex" xmlns:cx2="http://schemas.microsoft.com/office/drawing/2015/10/21/chartex" xmlns:cx3="http://schemas.microsoft.com/office/drawing/2016/5/9/chartex" xmlns:cx4="http://schemas.microsoft.com/office/drawing/2016/5/10/chartex" xmlns:cx5="http://schemas.microsoft.com/office/drawing/2016/5/11/chartex" xmlns:cx6="http://schemas.microsoft.com/office/drawing/2016/5/12/chartex" xmlns:cx7="http://schemas.microsoft.com/office/drawing/2016/5/13/chartex" xmlns:cx8="http://schemas.microsoft.com/office/drawing/2016/5/14/chartex" xmlns:mc="http://schemas.openxmlformats.org/markup-compatibility/2006" xmlns:aink="http://schemas.microsoft.com/office/drawing/2016/ink" xmlns:am3d="http://schemas.microsoft.com/office/drawing/2017/model3d" xmlns:o="urn:schemas-microsoft-com:office:office" xmlns:r="http://schemas.openxmlformats.org/officeDocument/2006/relationships" xmlns:m="http://schemas.openxmlformats.org/officeDocument/2006/math" xmlns:v="urn:schemas-microsoft-com:vml" xmlns:wp14="http://schemas.microsoft.com/office/word/2010/wordprocessingDrawing" xmlns:wp="http://schemas.openxmlformats.org/drawingml/2006/wordprocessingDrawing" xmlns:w10="urn:schemas-microsoft-com:office:word" xmlns:w="http://schemas.openxmlformats.org/wordprocessingml/2006/main" xmlns:w14="http://schemas.microsoft.com/office/word/2010/wordml" xmlns:w15="http://schemas.microsoft.com/office/word/2012/wordml" xmlns:w16cex="http://schemas.microsoft.com/office/word/2018/wordml/cex" xmlns:w16cid="http://schemas.microsoft.com/office/word/2016/wordml/cid" xmlns:w16="http://schemas.microsoft.com/office/word/2018/wordml" xmlns:w16sdtdh="http://schemas.microsoft.com/office/word/2020/wordml/sdtdatahash" xmlns:w16se="http://schemas.microsoft.com/office/word/2015/wordml/symex" xmlns:wpg="http://schemas.microsoft.com/office/word/2010/wordprocessingGroup" xmlns:wpi="http://schemas.microsoft.com/office/word/2010/wordprocessingInk" xmlns:wne="http://schemas.microsoft.com/office/word/2006/wordml" xmlns:wps="http://schemas.microsoft.com/office/word/2010/wordprocessingShape" mc:Ignorable="w14 w15 w16se w16cid w16 w16cex w16sdtdh wp14">
   <w:abstractNum w:abstractNumId="0" w15:restartNumberingAfterBreak="0">
     <w:nsid w:val="069D6061"/>
     <w:multiLevelType w:val="hybridMultilevel"/>
@@ -24452,7 +24469,7 @@
 </file>
 
 <file path=word/styles.xml><?xml version="1.0" encoding="utf-8"?>
-<w:styles xmlns:mc="http://schemas.openxmlformats.org/markup-compatibility/2006" xmlns:r="http://schemas.openxmlformats.org/officeDocument/2006/relationships" xmlns:w="http://schemas.openxmlformats.org/wordprocessingml/2006/main" xmlns:w14="http://schemas.microsoft.com/office/word/2010/wordml" xmlns:w15="http://schemas.microsoft.com/office/word/2012/wordml" xmlns:w16cid="http://schemas.microsoft.com/office/word/2016/wordml/cid" xmlns:w16se="http://schemas.microsoft.com/office/word/2015/wordml/symex" mc:Ignorable="w14 w15 w16se w16cid">
+<w:styles xmlns:mc="http://schemas.openxmlformats.org/markup-compatibility/2006" xmlns:r="http://schemas.openxmlformats.org/officeDocument/2006/relationships" xmlns:w="http://schemas.openxmlformats.org/wordprocessingml/2006/main" xmlns:w14="http://schemas.microsoft.com/office/word/2010/wordml" xmlns:w15="http://schemas.microsoft.com/office/word/2012/wordml" xmlns:w16cex="http://schemas.microsoft.com/office/word/2018/wordml/cex" xmlns:w16cid="http://schemas.microsoft.com/office/word/2016/wordml/cid" xmlns:w16="http://schemas.microsoft.com/office/word/2018/wordml" xmlns:w16sdtdh="http://schemas.microsoft.com/office/word/2020/wordml/sdtdatahash" xmlns:w16se="http://schemas.microsoft.com/office/word/2015/wordml/symex" mc:Ignorable="w14 w15 w16se w16cid w16 w16cex w16sdtdh">
   <w:docDefaults>
     <w:rPrDefault>
       <w:rPr>
@@ -24468,7 +24485,7 @@
       </w:pPr>
     </w:pPrDefault>
   </w:docDefaults>
-  <w:latentStyles w:defLockedState="0" w:defUIPriority="99" w:defSemiHidden="0" w:defUnhideWhenUsed="0" w:defQFormat="0" w:count="375">
+  <w:latentStyles w:defLockedState="0" w:defUIPriority="99" w:defSemiHidden="0" w:defUnhideWhenUsed="0" w:defQFormat="0" w:count="376">
     <w:lsdException w:name="Normal" w:uiPriority="0" w:qFormat="1"/>
     <w:lsdException w:name="heading 1" w:uiPriority="9" w:qFormat="1"/>
     <w:lsdException w:name="heading 2" w:semiHidden="1" w:uiPriority="9" w:unhideWhenUsed="1" w:qFormat="1"/>
@@ -24574,7 +24591,6 @@
     <w:lsdException w:name="HTML Sample" w:semiHidden="1" w:unhideWhenUsed="1"/>
     <w:lsdException w:name="HTML Typewriter" w:semiHidden="1" w:unhideWhenUsed="1"/>
     <w:lsdException w:name="HTML Variable" w:semiHidden="1" w:unhideWhenUsed="1"/>
-    <w:lsdException w:name="Normal Table" w:semiHidden="1" w:unhideWhenUsed="1"/>
     <w:lsdException w:name="annotation subject" w:semiHidden="1" w:unhideWhenUsed="1"/>
     <w:lsdException w:name="No List" w:semiHidden="1" w:unhideWhenUsed="1"/>
     <w:lsdException w:name="Outline List 1" w:semiHidden="1" w:unhideWhenUsed="1"/>
@@ -24621,10 +24637,8 @@
     <w:lsdException w:name="Table Subtle 2" w:semiHidden="1" w:unhideWhenUsed="1"/>
     <w:lsdException w:name="Table Web 1" w:semiHidden="1" w:unhideWhenUsed="1"/>
     <w:lsdException w:name="Table Web 2" w:semiHidden="1" w:unhideWhenUsed="1"/>
-    <w:lsdException w:name="Table Web 3" w:semiHidden="1" w:unhideWhenUsed="1"/>
     <w:lsdException w:name="Balloon Text" w:semiHidden="1" w:unhideWhenUsed="1"/>
     <w:lsdException w:name="Table Grid" w:uiPriority="59"/>
-    <w:lsdException w:name="Table Theme" w:semiHidden="1" w:unhideWhenUsed="1"/>
     <w:lsdException w:name="Placeholder Text" w:semiHidden="1"/>
     <w:lsdException w:name="No Spacing" w:uiPriority="1" w:qFormat="1"/>
     <w:lsdException w:name="Light Shading" w:uiPriority="60"/>
@@ -24844,6 +24858,7 @@
     <w:lsdException w:name="Smart Hyperlink" w:semiHidden="1" w:unhideWhenUsed="1"/>
     <w:lsdException w:name="Hashtag" w:semiHidden="1" w:unhideWhenUsed="1"/>
     <w:lsdException w:name="Unresolved Mention" w:semiHidden="1" w:unhideWhenUsed="1"/>
+    <w:lsdException w:name="Smart Link" w:semiHidden="1" w:unhideWhenUsed="1"/>
   </w:latentStyles>
   <w:style w:type="paragraph" w:default="1" w:styleId="Normal">
     <w:name w:val="Normal"/>

</xml_diff>